<commit_message>
Part 1 - update (RAC)
</commit_message>
<xml_diff>
--- a/Abstract.docx
+++ b/Abstract.docx
@@ -7133,8 +7133,14 @@
           <w:ilvl w:val="0"/>
           <w:numId w:val="32"/>
         </w:numPr>
-      </w:pPr>
-      <w:r>
+        <w:rPr>
+          <w:i/>
+        </w:rPr>
+      </w:pPr>
+      <w:r>
+        <w:rPr>
+          <w:i/>
+        </w:rPr>
         <w:t>Applying “Design by Contract”, Bertrand Meyer, 1992</w:t>
       </w:r>
     </w:p>
@@ -7662,12 +7668,7 @@
         </w:numPr>
       </w:pPr>
       <w:r>
-        <w:t xml:space="preserve">Occurs when a </w:t>
-      </w:r>
-      <w:bookmarkStart w:id="0" w:name="_GoBack"/>
-      <w:bookmarkEnd w:id="0"/>
-      <w:r>
-        <w:t>certain strategy for fulfilling a routine’s contract has not succeeded</w:t>
+        <w:t>Occurs when a certain strategy for fulfilling a routine’s contract has not succeeded</w:t>
       </w:r>
     </w:p>
     <w:p>
@@ -7767,6 +7768,86 @@
     </w:p>
     <w:p>
       <w:pPr>
+        <w:rPr>
+          <w:b/>
+          <w:u w:val="single"/>
+        </w:rPr>
+      </w:pPr>
+      <w:r>
+        <w:rPr>
+          <w:b/>
+          <w:u w:val="single"/>
+        </w:rPr>
+        <w:t>References</w:t>
+      </w:r>
+    </w:p>
+    <w:p>
+      <w:pPr>
+        <w:pStyle w:val="ListParagraph"/>
+        <w:numPr>
+          <w:ilvl w:val="0"/>
+          <w:numId w:val="32"/>
+        </w:numPr>
+      </w:pPr>
+      <w:r>
+        <w:t xml:space="preserve">Introduction to JML, David </w:t>
+      </w:r>
+      <w:proofErr w:type="spellStart"/>
+      <w:r>
+        <w:t>Cok</w:t>
+      </w:r>
+      <w:proofErr w:type="spellEnd"/>
+      <w:r>
+        <w:t xml:space="preserve">, Joe </w:t>
+      </w:r>
+      <w:proofErr w:type="spellStart"/>
+      <w:r>
+        <w:t>Kiniry</w:t>
+      </w:r>
+      <w:proofErr w:type="spellEnd"/>
+      <w:r>
+        <w:t xml:space="preserve"> and </w:t>
+      </w:r>
+      <w:proofErr w:type="spellStart"/>
+      <w:r>
+        <w:t>Erok</w:t>
+      </w:r>
+      <w:proofErr w:type="spellEnd"/>
+      <w:r>
+        <w:t xml:space="preserve"> Poll, Tutorial Slides</w:t>
+      </w:r>
+    </w:p>
+    <w:p>
+      <w:pPr>
+        <w:pStyle w:val="ListParagraph"/>
+        <w:numPr>
+          <w:ilvl w:val="0"/>
+          <w:numId w:val="32"/>
+        </w:numPr>
+      </w:pPr>
+      <w:r>
+        <w:t>Runtime assertion checking with JML, Erik Poll, Tutorial Slides</w:t>
+      </w:r>
+    </w:p>
+    <w:p>
+      <w:pPr>
+        <w:rPr>
+          <w:b/>
+          <w:u w:val="single"/>
+        </w:rPr>
+      </w:pPr>
+      <w:r>
+        <w:rPr>
+          <w:b/>
+          <w:u w:val="single"/>
+        </w:rPr>
+        <w:t>Purpose</w:t>
+      </w:r>
+      <w:bookmarkStart w:id="0" w:name="_GoBack"/>
+      <w:bookmarkEnd w:id="0"/>
+    </w:p>
+    <w:p>
+      <w:pPr>
         <w:pStyle w:val="ListParagraph"/>
         <w:numPr>
           <w:ilvl w:val="0"/>
@@ -7793,6 +7874,226 @@
         <w:t>actually does</w:t>
       </w:r>
       <w:proofErr w:type="gramEnd"/>
+    </w:p>
+    <w:p>
+      <w:pPr>
+        <w:pStyle w:val="ListParagraph"/>
+        <w:numPr>
+          <w:ilvl w:val="1"/>
+          <w:numId w:val="33"/>
+        </w:numPr>
+      </w:pPr>
+      <w:r>
+        <w:t xml:space="preserve">Compile java file using </w:t>
+      </w:r>
+      <w:proofErr w:type="spellStart"/>
+      <w:r>
+        <w:t>jmlc</w:t>
+      </w:r>
+      <w:proofErr w:type="spellEnd"/>
+      <w:r>
+        <w:t xml:space="preserve"> to do JML runtime assertion checking (</w:t>
+      </w:r>
+      <w:proofErr w:type="spellStart"/>
+      <w:r>
+        <w:t>jmlc</w:t>
+      </w:r>
+      <w:proofErr w:type="spellEnd"/>
+      <w:r>
+        <w:t xml:space="preserve"> - a </w:t>
+      </w:r>
+      <w:proofErr w:type="spellStart"/>
+      <w:r>
+        <w:t>preproscessor</w:t>
+      </w:r>
+      <w:proofErr w:type="spellEnd"/>
+      <w:r>
+        <w:t xml:space="preserve"> for </w:t>
+      </w:r>
+      <w:proofErr w:type="spellStart"/>
+      <w:r>
+        <w:t>javac</w:t>
+      </w:r>
+      <w:proofErr w:type="spellEnd"/>
+      <w:r>
+        <w:t>) [3]</w:t>
+      </w:r>
+    </w:p>
+    <w:p>
+      <w:pPr>
+        <w:pStyle w:val="ListParagraph"/>
+        <w:numPr>
+          <w:ilvl w:val="1"/>
+          <w:numId w:val="33"/>
+        </w:numPr>
+      </w:pPr>
+      <w:r>
+        <w:t xml:space="preserve">Execute java file using </w:t>
+      </w:r>
+      <w:proofErr w:type="spellStart"/>
+      <w:r>
+        <w:t>jmlrac</w:t>
+      </w:r>
+      <w:proofErr w:type="spellEnd"/>
+      <w:r>
+        <w:t xml:space="preserve"> to perform runtime assertion checks (</w:t>
+      </w:r>
+      <w:proofErr w:type="spellStart"/>
+      <w:r>
+        <w:t>jmlrac</w:t>
+      </w:r>
+      <w:proofErr w:type="spellEnd"/>
+      <w:r>
+        <w:t xml:space="preserve"> - a wrapper for java) [3]</w:t>
+      </w:r>
+    </w:p>
+    <w:p>
+      <w:pPr>
+        <w:pStyle w:val="ListParagraph"/>
+        <w:numPr>
+          <w:ilvl w:val="0"/>
+          <w:numId w:val="33"/>
+        </w:numPr>
+      </w:pPr>
+      <w:proofErr w:type="spellStart"/>
+      <w:r>
+        <w:t>jmlrac</w:t>
+      </w:r>
+      <w:proofErr w:type="spellEnd"/>
+      <w:r>
+        <w:t xml:space="preserve"> – test for violations of assertions during execution [2]</w:t>
+      </w:r>
+    </w:p>
+    <w:p>
+      <w:pPr>
+        <w:pStyle w:val="ListParagraph"/>
+        <w:numPr>
+          <w:ilvl w:val="0"/>
+          <w:numId w:val="33"/>
+        </w:numPr>
+      </w:pPr>
+      <w:proofErr w:type="spellStart"/>
+      <w:r>
+        <w:t>jmlrac</w:t>
+      </w:r>
+      <w:proofErr w:type="spellEnd"/>
+      <w:r>
+        <w:t xml:space="preserve"> compiler created by Gary Leavens, </w:t>
+      </w:r>
+      <w:proofErr w:type="spellStart"/>
+      <w:r>
+        <w:t>Yoonsik</w:t>
+      </w:r>
+      <w:proofErr w:type="spellEnd"/>
+      <w:r>
+        <w:t xml:space="preserve"> </w:t>
+      </w:r>
+      <w:proofErr w:type="spellStart"/>
+      <w:r>
+        <w:t>Cheon</w:t>
+      </w:r>
+      <w:proofErr w:type="spellEnd"/>
+      <w:r>
+        <w:t>, et al. translates JML assertions into runtime checks [2]</w:t>
+      </w:r>
+    </w:p>
+    <w:p>
+      <w:pPr>
+        <w:pStyle w:val="ListParagraph"/>
+        <w:numPr>
+          <w:ilvl w:val="0"/>
+          <w:numId w:val="33"/>
+        </w:numPr>
+      </w:pPr>
+      <w:r>
+        <w:t>Produces an error if any violation of an assertion occurs (</w:t>
+      </w:r>
+      <w:r>
+        <w:rPr>
+          <w:b/>
+          <w:color w:val="FF0000"/>
+        </w:rPr>
+        <w:t>Note:</w:t>
+      </w:r>
+      <w:r>
+        <w:rPr>
+          <w:color w:val="FF0000"/>
+        </w:rPr>
+        <w:t xml:space="preserve"> </w:t>
+      </w:r>
+      <w:r>
+        <w:t>Can be an error in code or an error in specification)</w:t>
+      </w:r>
+    </w:p>
+    <w:p>
+      <w:pPr>
+        <w:pStyle w:val="ListParagraph"/>
+        <w:numPr>
+          <w:ilvl w:val="1"/>
+          <w:numId w:val="33"/>
+        </w:numPr>
+      </w:pPr>
+      <w:r>
+        <w:t>Provides information about the cause of the problem, rather than the consequence [3]</w:t>
+      </w:r>
+    </w:p>
+    <w:p>
+      <w:pPr>
+        <w:pStyle w:val="ListParagraph"/>
+        <w:numPr>
+          <w:ilvl w:val="0"/>
+          <w:numId w:val="33"/>
+        </w:numPr>
+      </w:pPr>
+      <w:r>
+        <w:t>Cheap</w:t>
+      </w:r>
+      <w:r>
+        <w:t xml:space="preserve"> and</w:t>
+      </w:r>
+      <w:r>
+        <w:t xml:space="preserve"> easy to execute</w:t>
+      </w:r>
+      <w:r>
+        <w:t xml:space="preserve"> however the program runs slower and uses more memory</w:t>
+      </w:r>
+    </w:p>
+    <w:p>
+      <w:pPr>
+        <w:pStyle w:val="ListParagraph"/>
+        <w:numPr>
+          <w:ilvl w:val="0"/>
+          <w:numId w:val="33"/>
+        </w:numPr>
+      </w:pPr>
+      <w:r>
+        <w:t>Good addition to testing, however not a replacement for testing</w:t>
+      </w:r>
+    </w:p>
+    <w:p>
+      <w:pPr>
+        <w:pStyle w:val="ListParagraph"/>
+        <w:numPr>
+          <w:ilvl w:val="0"/>
+          <w:numId w:val="33"/>
+        </w:numPr>
+      </w:pPr>
+      <w:proofErr w:type="spellStart"/>
+      <w:r>
+        <w:t>jmlunit</w:t>
+      </w:r>
+      <w:proofErr w:type="spellEnd"/>
+      <w:r>
+        <w:t xml:space="preserve"> tool combines </w:t>
+      </w:r>
+      <w:proofErr w:type="spellStart"/>
+      <w:r>
+        <w:t>jmlrac</w:t>
+      </w:r>
+      <w:proofErr w:type="spellEnd"/>
+      <w:r>
+        <w:t xml:space="preserve"> and unit testing</w:t>
+      </w:r>
     </w:p>
     <w:p>
       <w:pPr>
@@ -8499,7 +8800,7 @@
             <w:bCs/>
             <w:noProof/>
           </w:rPr>
-          <w:t>9</w:t>
+          <w:t>8</w:t>
         </w:r>
         <w:r>
           <w:rPr>
@@ -8666,7 +8967,6 @@
         <w:dataBinding w:prefixMappings="xmlns:ns0='http://schemas.openxmlformats.org/package/2006/metadata/core-properties' xmlns:ns1='http://purl.org/dc/elements/1.1/'" w:xpath="/ns0:coreProperties[1]/ns1:title[1]" w:storeItemID="{6C3C8BC8-F283-45AE-878A-BAB7291924A1}"/>
         <w:text/>
       </w:sdtPr>
-      <w:sdtEndPr/>
       <w:sdtContent>
         <w:r>
           <w:rPr>
@@ -9106,7 +9406,7 @@
         <w:rFonts w:ascii="Symbol" w:hAnsi="Symbol" w:hint="default"/>
       </w:rPr>
     </w:lvl>
-    <w:lvl w:ilvl="1" w:tplc="08090003" w:tentative="1">
+    <w:lvl w:ilvl="1" w:tplc="08090003">
       <w:start w:val="1"/>
       <w:numFmt w:val="bullet"/>
       <w:lvlText w:val="o"/>
@@ -9946,7 +10246,7 @@
   <w:abstractNum w:abstractNumId="12" w15:restartNumberingAfterBreak="0">
     <w:nsid w:val="36AB0492"/>
     <w:multiLevelType w:val="hybridMultilevel"/>
-    <w:tmpl w:val="FFCE322C"/>
+    <w:tmpl w:val="EF705968"/>
     <w:lvl w:ilvl="0" w:tplc="0809000F">
       <w:start w:val="1"/>
       <w:numFmt w:val="decimal"/>
@@ -13037,6 +13337,7 @@
     <w:rsidRoot w:val="00E40D3E"/>
     <w:rsid w:val="004C42A8"/>
     <w:rsid w:val="00A850DA"/>
+    <w:rsid w:val="00DF0D26"/>
     <w:rsid w:val="00E40D3E"/>
     <w:rsid w:val="00FB43E6"/>
   </w:rsids>

</xml_diff>

<commit_message>
Part 1 - ESC-Java2 and OpenJML
</commit_message>
<xml_diff>
--- a/Abstract.docx
+++ b/Abstract.docx
@@ -1100,6 +1100,10 @@
     <w:p>
       <w:pPr>
         <w:pStyle w:val="ListParagraph"/>
+        <w:numPr>
+          <w:ilvl w:val="0"/>
+          <w:numId w:val="6"/>
+        </w:numPr>
         <w:autoSpaceDE w:val="0"/>
         <w:autoSpaceDN w:val="0"/>
         <w:adjustRightInd w:val="0"/>
@@ -1108,13 +1112,43 @@
           <w:rFonts w:cstheme="minorHAnsi"/>
         </w:rPr>
       </w:pPr>
+      <w:r>
+        <w:rPr>
+          <w:rFonts w:cstheme="minorHAnsi"/>
+        </w:rPr>
+        <w:t>Deductive verifi</w:t>
+      </w:r>
+      <w:r>
+        <w:rPr>
+          <w:rFonts w:cstheme="minorHAnsi"/>
+        </w:rPr>
+        <w:t>cation means that we express the correctness of a</w:t>
+      </w:r>
+      <w:r>
+        <w:rPr>
+          <w:rFonts w:cstheme="minorHAnsi"/>
+        </w:rPr>
+        <w:t xml:space="preserve"> </w:t>
+      </w:r>
+      <w:r>
+        <w:rPr>
+          <w:rFonts w:cstheme="minorHAnsi"/>
+        </w:rPr>
+        <w:t>program as a mathematical</w:t>
+      </w:r>
+      <w:r>
+        <w:rPr>
+          <w:rFonts w:cstheme="minorHAnsi"/>
+        </w:rPr>
+        <w:t xml:space="preserve"> statement and then we prove it. [1]</w:t>
+      </w:r>
     </w:p>
     <w:p>
       <w:pPr>
         <w:pStyle w:val="ListParagraph"/>
         <w:numPr>
           <w:ilvl w:val="0"/>
-          <w:numId w:val="6"/>
+          <w:numId w:val="9"/>
         </w:numPr>
         <w:autoSpaceDE w:val="0"/>
         <w:autoSpaceDN w:val="0"/>
@@ -1128,36 +1162,29 @@
         <w:rPr>
           <w:rFonts w:cstheme="minorHAnsi"/>
         </w:rPr>
-        <w:t>Deductive verifi</w:t>
-      </w:r>
-      <w:r>
-        <w:rPr>
-          <w:rFonts w:cstheme="minorHAnsi"/>
-        </w:rPr>
-        <w:t>cation means that we express the correctness of a</w:t>
-      </w:r>
-      <w:r>
-        <w:rPr>
-          <w:rFonts w:cstheme="minorHAnsi"/>
-        </w:rPr>
-        <w:t xml:space="preserve"> </w:t>
-      </w:r>
-      <w:r>
-        <w:rPr>
-          <w:rFonts w:cstheme="minorHAnsi"/>
-        </w:rPr>
-        <w:t>program as a mathematical</w:t>
-      </w:r>
-      <w:r>
-        <w:rPr>
-          <w:rFonts w:cstheme="minorHAnsi"/>
-        </w:rPr>
-        <w:t xml:space="preserve"> statement and then we prove it. [1]</w:t>
-      </w:r>
-    </w:p>
-    <w:p>
-      <w:pPr>
-        <w:pStyle w:val="ListParagraph"/>
+        <w:t>Uses Why and Why3 together to form programs that can be verified using the standard weakest precondition calculus to extract conditions. (</w:t>
+      </w:r>
+      <w:r>
+        <w:rPr>
+          <w:rFonts w:cstheme="minorHAnsi"/>
+          <w:highlight w:val="yellow"/>
+        </w:rPr>
+        <w:t>*expand</w:t>
+      </w:r>
+      <w:r>
+        <w:rPr>
+          <w:rFonts w:cstheme="minorHAnsi"/>
+        </w:rPr>
+        <w:t>)</w:t>
+      </w:r>
+    </w:p>
+    <w:p>
+      <w:pPr>
+        <w:pStyle w:val="ListParagraph"/>
+        <w:numPr>
+          <w:ilvl w:val="0"/>
+          <w:numId w:val="12"/>
+        </w:numPr>
         <w:autoSpaceDE w:val="0"/>
         <w:autoSpaceDN w:val="0"/>
         <w:adjustRightInd w:val="0"/>
@@ -1166,13 +1193,19 @@
           <w:rFonts w:cstheme="minorHAnsi"/>
         </w:rPr>
       </w:pPr>
+      <w:r>
+        <w:rPr>
+          <w:rFonts w:cstheme="minorHAnsi"/>
+        </w:rPr>
+        <w:t>VC Generator produces proof obligations that need to be discharged to prove that a program respects it specification [4]</w:t>
+      </w:r>
     </w:p>
     <w:p>
       <w:pPr>
         <w:pStyle w:val="ListParagraph"/>
         <w:numPr>
           <w:ilvl w:val="0"/>
-          <w:numId w:val="9"/>
+          <w:numId w:val="12"/>
         </w:numPr>
         <w:autoSpaceDE w:val="0"/>
         <w:autoSpaceDN w:val="0"/>
@@ -1186,24 +1219,16 @@
         <w:rPr>
           <w:rFonts w:cstheme="minorHAnsi"/>
         </w:rPr>
-        <w:t>Uses Why and Why3 together to form programs that can be verified using the standard weakest precondition calculus to extract conditions. (</w:t>
-      </w:r>
-      <w:r>
-        <w:rPr>
-          <w:rFonts w:cstheme="minorHAnsi"/>
-          <w:highlight w:val="yellow"/>
-        </w:rPr>
-        <w:t>*expand</w:t>
-      </w:r>
-      <w:r>
-        <w:rPr>
-          <w:rFonts w:cstheme="minorHAnsi"/>
-        </w:rPr>
-        <w:t>)</w:t>
-      </w:r>
-    </w:p>
-    <w:p>
-      <w:pPr>
+        <w:t>Automatically verifies that recursive definitions are terminating by using lexicographic order of arguments that guarantees a structural descent (Only supports algebraic types) [4]</w:t>
+      </w:r>
+    </w:p>
+    <w:p>
+      <w:pPr>
+        <w:pStyle w:val="ListParagraph"/>
+        <w:numPr>
+          <w:ilvl w:val="0"/>
+          <w:numId w:val="12"/>
+        </w:numPr>
         <w:autoSpaceDE w:val="0"/>
         <w:autoSpaceDN w:val="0"/>
         <w:adjustRightInd w:val="0"/>
@@ -1212,6 +1237,46 @@
           <w:rFonts w:cstheme="minorHAnsi"/>
         </w:rPr>
       </w:pPr>
+      <w:proofErr w:type="gramStart"/>
+      <w:r>
+        <w:rPr>
+          <w:rFonts w:cstheme="minorHAnsi"/>
+        </w:rPr>
+        <w:t>Non algebraic</w:t>
+      </w:r>
+      <w:proofErr w:type="gramEnd"/>
+      <w:r>
+        <w:rPr>
+          <w:rFonts w:cstheme="minorHAnsi"/>
+        </w:rPr>
+        <w:t xml:space="preserve"> types have to </w:t>
+      </w:r>
+      <w:proofErr w:type="spellStart"/>
+      <w:r>
+        <w:rPr>
+          <w:rFonts w:cstheme="minorHAnsi"/>
+        </w:rPr>
+        <w:t>axiomi</w:t>
+      </w:r>
+      <w:r>
+        <w:rPr>
+          <w:rFonts w:cstheme="minorHAnsi"/>
+        </w:rPr>
+        <w:t>s</w:t>
+      </w:r>
+      <w:r>
+        <w:rPr>
+          <w:rFonts w:cstheme="minorHAnsi"/>
+        </w:rPr>
+        <w:t>ed</w:t>
+      </w:r>
+      <w:proofErr w:type="spellEnd"/>
+      <w:r>
+        <w:rPr>
+          <w:rFonts w:cstheme="minorHAnsi"/>
+        </w:rPr>
+        <w:t xml:space="preserve"> or defined as programs where termination is proved by variants [4]</w:t>
+      </w:r>
     </w:p>
     <w:p>
       <w:pPr>
@@ -1228,15 +1293,28 @@
           <w:rFonts w:cstheme="minorHAnsi"/>
         </w:rPr>
       </w:pPr>
-      <w:r>
-        <w:rPr>
-          <w:rFonts w:cstheme="minorHAnsi"/>
-        </w:rPr>
-        <w:t>VC Generator produces proof obligations that need to be discharged to prove that a program respects it specification [4]</w:t>
-      </w:r>
-    </w:p>
-    <w:p>
-      <w:pPr>
+      <w:proofErr w:type="spellStart"/>
+      <w:r>
+        <w:rPr>
+          <w:rFonts w:cstheme="minorHAnsi"/>
+        </w:rPr>
+        <w:t>WhyML</w:t>
+      </w:r>
+      <w:proofErr w:type="spellEnd"/>
+      <w:r>
+        <w:rPr>
+          <w:rFonts w:cstheme="minorHAnsi"/>
+        </w:rPr>
+        <w:t xml:space="preserve"> does not separate interface and implementation</w:t>
+      </w:r>
+    </w:p>
+    <w:p>
+      <w:pPr>
+        <w:pStyle w:val="ListParagraph"/>
+        <w:numPr>
+          <w:ilvl w:val="0"/>
+          <w:numId w:val="12"/>
+        </w:numPr>
         <w:autoSpaceDE w:val="0"/>
         <w:autoSpaceDN w:val="0"/>
         <w:adjustRightInd w:val="0"/>
@@ -1245,6 +1323,12 @@
           <w:rFonts w:cstheme="minorHAnsi"/>
         </w:rPr>
       </w:pPr>
+      <w:r>
+        <w:rPr>
+          <w:rFonts w:cstheme="minorHAnsi"/>
+        </w:rPr>
+        <w:t>Verification conditions are generated using a standard weakest-precondition procedure [4]</w:t>
+      </w:r>
     </w:p>
     <w:p>
       <w:pPr>
@@ -1265,22 +1349,28 @@
         <w:rPr>
           <w:rFonts w:cstheme="minorHAnsi"/>
         </w:rPr>
-        <w:t>Automatically verifies that recursive definitions are terminating by using lexicographic order of arguments that guarantees a structural descent (Only supports algebraic types) [4]</w:t>
-      </w:r>
-    </w:p>
-    <w:p>
-      <w:pPr>
-        <w:pStyle w:val="ListParagraph"/>
-        <w:rPr>
-          <w:rFonts w:cstheme="minorHAnsi"/>
-        </w:rPr>
-      </w:pPr>
-    </w:p>
-    <w:p>
-      <w:pPr>
-        <w:pStyle w:val="ListParagraph"/>
-        <w:numPr>
-          <w:ilvl w:val="0"/>
+        <w:t xml:space="preserve">All aliases must be known statically at the time of verification condition generation </w:t>
+      </w:r>
+      <w:proofErr w:type="gramStart"/>
+      <w:r>
+        <w:rPr>
+          <w:rFonts w:cstheme="minorHAnsi"/>
+        </w:rPr>
+        <w:t>in order to</w:t>
+      </w:r>
+      <w:proofErr w:type="gramEnd"/>
+      <w:r>
+        <w:rPr>
+          <w:rFonts w:cstheme="minorHAnsi"/>
+        </w:rPr>
+        <w:t xml:space="preserve"> apply the Hoare-style rule for assignment without the need for heap memory</w:t>
+      </w:r>
+    </w:p>
+    <w:p>
+      <w:pPr>
+        <w:pStyle w:val="ListParagraph"/>
+        <w:numPr>
+          <w:ilvl w:val="1"/>
           <w:numId w:val="12"/>
         </w:numPr>
         <w:autoSpaceDE w:val="0"/>
@@ -1291,62 +1381,15 @@
           <w:rFonts w:cstheme="minorHAnsi"/>
         </w:rPr>
       </w:pPr>
-      <w:proofErr w:type="gramStart"/>
-      <w:r>
-        <w:rPr>
-          <w:rFonts w:cstheme="minorHAnsi"/>
-        </w:rPr>
-        <w:t>Non algebraic</w:t>
-      </w:r>
-      <w:proofErr w:type="gramEnd"/>
-      <w:r>
-        <w:rPr>
-          <w:rFonts w:cstheme="minorHAnsi"/>
-        </w:rPr>
-        <w:t xml:space="preserve"> types have to </w:t>
-      </w:r>
-      <w:proofErr w:type="spellStart"/>
-      <w:r>
-        <w:rPr>
-          <w:rFonts w:cstheme="minorHAnsi"/>
-        </w:rPr>
-        <w:t>axiomi</w:t>
-      </w:r>
-      <w:r>
-        <w:rPr>
-          <w:rFonts w:cstheme="minorHAnsi"/>
-        </w:rPr>
-        <w:t>s</w:t>
-      </w:r>
-      <w:r>
-        <w:rPr>
-          <w:rFonts w:cstheme="minorHAnsi"/>
-        </w:rPr>
-        <w:t>ed</w:t>
-      </w:r>
-      <w:proofErr w:type="spellEnd"/>
-      <w:r>
-        <w:rPr>
-          <w:rFonts w:cstheme="minorHAnsi"/>
-        </w:rPr>
-        <w:t xml:space="preserve"> or defined as programs where termination is proved by variants [4]</w:t>
-      </w:r>
-    </w:p>
-    <w:p>
-      <w:pPr>
-        <w:pStyle w:val="ListParagraph"/>
-        <w:rPr>
-          <w:rFonts w:cstheme="minorHAnsi"/>
-        </w:rPr>
-      </w:pPr>
-    </w:p>
-    <w:p>
-      <w:pPr>
-        <w:pStyle w:val="ListParagraph"/>
-        <w:numPr>
-          <w:ilvl w:val="0"/>
-          <w:numId w:val="12"/>
-        </w:numPr>
+      <w:r>
+        <w:rPr>
+          <w:rFonts w:cstheme="minorHAnsi"/>
+        </w:rPr>
+        <w:t>Consequence is that recursive data types cannot have mutable components</w:t>
+      </w:r>
+    </w:p>
+    <w:p>
+      <w:pPr>
         <w:autoSpaceDE w:val="0"/>
         <w:autoSpaceDN w:val="0"/>
         <w:adjustRightInd w:val="0"/>
@@ -1355,146 +1398,10 @@
           <w:rFonts w:cstheme="minorHAnsi"/>
         </w:rPr>
       </w:pPr>
-      <w:r>
-        <w:rPr>
-          <w:rFonts w:cstheme="minorHAnsi"/>
-        </w:rPr>
-        <w:t>Verification conditions are generated using a standard weakest-precondition procedure [4]</w:t>
-      </w:r>
-    </w:p>
-    <w:p>
-      <w:pPr>
-        <w:pStyle w:val="ListParagraph"/>
-        <w:rPr>
-          <w:rFonts w:cstheme="minorHAnsi"/>
-        </w:rPr>
-      </w:pPr>
-    </w:p>
-    <w:p>
-      <w:pPr>
-        <w:pStyle w:val="ListParagraph"/>
-        <w:numPr>
-          <w:ilvl w:val="0"/>
-          <w:numId w:val="12"/>
-        </w:numPr>
-        <w:autoSpaceDE w:val="0"/>
-        <w:autoSpaceDN w:val="0"/>
-        <w:adjustRightInd w:val="0"/>
-        <w:spacing w:after="0" w:line="240" w:lineRule="auto"/>
-        <w:rPr>
-          <w:rFonts w:cstheme="minorHAnsi"/>
-        </w:rPr>
-      </w:pPr>
-      <w:r>
-        <w:rPr>
-          <w:rFonts w:cstheme="minorHAnsi"/>
-        </w:rPr>
-        <w:t xml:space="preserve">All aliases must be known statically at the time of verification condition generation </w:t>
-      </w:r>
-      <w:proofErr w:type="gramStart"/>
-      <w:r>
-        <w:rPr>
-          <w:rFonts w:cstheme="minorHAnsi"/>
-        </w:rPr>
-        <w:t>in order to</w:t>
-      </w:r>
-      <w:proofErr w:type="gramEnd"/>
-      <w:r>
-        <w:rPr>
-          <w:rFonts w:cstheme="minorHAnsi"/>
-        </w:rPr>
-        <w:t xml:space="preserve"> apply the Hoare-style rule for assignment without the need for heap memory</w:t>
-      </w:r>
-    </w:p>
-    <w:p>
-      <w:pPr>
-        <w:pStyle w:val="ListParagraph"/>
-        <w:rPr>
-          <w:rFonts w:cstheme="minorHAnsi"/>
-        </w:rPr>
-      </w:pPr>
-    </w:p>
-    <w:p>
-      <w:pPr>
-        <w:pStyle w:val="ListParagraph"/>
-        <w:numPr>
-          <w:ilvl w:val="1"/>
-          <w:numId w:val="12"/>
-        </w:numPr>
-        <w:autoSpaceDE w:val="0"/>
-        <w:autoSpaceDN w:val="0"/>
-        <w:adjustRightInd w:val="0"/>
-        <w:spacing w:after="0" w:line="240" w:lineRule="auto"/>
-        <w:rPr>
-          <w:rFonts w:cstheme="minorHAnsi"/>
-        </w:rPr>
-      </w:pPr>
-      <w:r>
-        <w:rPr>
-          <w:rFonts w:cstheme="minorHAnsi"/>
-        </w:rPr>
-        <w:t>Consequence is that recursive data types cannot have mutable components</w:t>
-      </w:r>
-    </w:p>
-    <w:p>
-      <w:pPr>
-        <w:autoSpaceDE w:val="0"/>
-        <w:autoSpaceDN w:val="0"/>
-        <w:adjustRightInd w:val="0"/>
-        <w:spacing w:after="0" w:line="240" w:lineRule="auto"/>
-        <w:rPr>
-          <w:rFonts w:cstheme="minorHAnsi"/>
-        </w:rPr>
-      </w:pPr>
-    </w:p>
-    <w:p>
-      <w:pPr>
-        <w:pStyle w:val="ListParagraph"/>
-        <w:numPr>
-          <w:ilvl w:val="0"/>
-          <w:numId w:val="23"/>
-        </w:numPr>
-        <w:autoSpaceDE w:val="0"/>
-        <w:autoSpaceDN w:val="0"/>
-        <w:adjustRightInd w:val="0"/>
-        <w:spacing w:after="0" w:line="240" w:lineRule="auto"/>
-        <w:rPr>
-          <w:rFonts w:cstheme="minorHAnsi"/>
-        </w:rPr>
-      </w:pPr>
-      <w:proofErr w:type="spellStart"/>
-      <w:r>
-        <w:rPr>
-          <w:rFonts w:cstheme="minorHAnsi"/>
-        </w:rPr>
-        <w:t>WhyML</w:t>
-      </w:r>
-      <w:proofErr w:type="spellEnd"/>
-      <w:r>
-        <w:rPr>
-          <w:rFonts w:cstheme="minorHAnsi"/>
-        </w:rPr>
-        <w:t xml:space="preserve"> does not separate interface and implementation</w:t>
-      </w:r>
-    </w:p>
-    <w:p>
-      <w:pPr>
-        <w:autoSpaceDE w:val="0"/>
-        <w:autoSpaceDN w:val="0"/>
-        <w:adjustRightInd w:val="0"/>
-        <w:spacing w:after="0" w:line="240" w:lineRule="auto"/>
-        <w:rPr>
-          <w:rFonts w:cstheme="minorHAnsi"/>
-        </w:rPr>
-      </w:pPr>
-    </w:p>
-    <w:p>
-      <w:pPr>
-        <w:pStyle w:val="ListParagraph"/>
-        <w:numPr>
-          <w:ilvl w:val="0"/>
-          <w:numId w:val="23"/>
-        </w:numPr>
+    </w:p>
+    <w:p>
+      <w:pPr>
+        <w:pStyle w:val="ListParagraph"/>
         <w:autoSpaceDE w:val="0"/>
         <w:autoSpaceDN w:val="0"/>
         <w:adjustRightInd w:val="0"/>
@@ -7131,7 +7038,7 @@
         <w:pStyle w:val="ListParagraph"/>
         <w:numPr>
           <w:ilvl w:val="0"/>
-          <w:numId w:val="32"/>
+          <w:numId w:val="5"/>
         </w:numPr>
         <w:rPr>
           <w:i/>
@@ -7195,7 +7102,13 @@
         </w:numPr>
       </w:pPr>
       <w:r>
-        <w:t>If the contract is precise and explicit, there is no need for redundant checks [1]</w:t>
+        <w:t>If the contract is precise and explicit, there is</w:t>
+      </w:r>
+      <w:r>
+        <w:t xml:space="preserve"> no need for redundant checks [6</w:t>
+      </w:r>
+      <w:r>
+        <w:t>]</w:t>
       </w:r>
     </w:p>
     <w:p>
@@ -7210,7 +7123,13 @@
         <w:t xml:space="preserve">Assertions: Specify the relationship between the client (caller) and the supplier </w:t>
       </w:r>
       <w:r>
-        <w:t xml:space="preserve">[1] </w:t>
+        <w:t>[</w:t>
+      </w:r>
+      <w:r>
+        <w:t>6</w:t>
+      </w:r>
+      <w:r>
+        <w:t xml:space="preserve">] </w:t>
       </w:r>
       <w:r>
         <w:t>(routine/method)</w:t>
@@ -7315,7 +7234,13 @@
         </w:numPr>
       </w:pPr>
       <w:r>
-        <w:t>Expresses requirements that any call must satisfy if it is to be correct [1]</w:t>
+        <w:t>Expresses requirements that any call must satisfy if it is to be correct [</w:t>
+      </w:r>
+      <w:r>
+        <w:t>6</w:t>
+      </w:r>
+      <w:r>
+        <w:t>]</w:t>
       </w:r>
     </w:p>
     <w:p>
@@ -7339,7 +7264,13 @@
         </w:numPr>
       </w:pPr>
       <w:r>
-        <w:t>The absence of a precondition is the same as the clause ‘Requires True’ which is the weakest possible precondition [1]</w:t>
+        <w:t>The absence of a precondition is the same as the clause ‘Requires True’ which is the weakest possible precondition [</w:t>
+      </w:r>
+      <w:r>
+        <w:t>6</w:t>
+      </w:r>
+      <w:r>
+        <w:t>]</w:t>
       </w:r>
     </w:p>
     <w:p>
@@ -7351,7 +7282,13 @@
         </w:numPr>
       </w:pPr>
       <w:r>
-        <w:t>A pre-condition violation indicates a bug on the client’s (caller) side [1]</w:t>
+        <w:t>A pre-condition violation indicates a bug on the client’s (caller) side [</w:t>
+      </w:r>
+      <w:r>
+        <w:t>6</w:t>
+      </w:r>
+      <w:r>
+        <w:t>]</w:t>
       </w:r>
     </w:p>
     <w:p>
@@ -7363,7 +7300,13 @@
         </w:numPr>
       </w:pPr>
       <w:r>
-        <w:t>The stronger the pre-condition, the heavier the burden on the client [1]</w:t>
+        <w:t>The stronger the pre-condition, the heavier the burden on the client [</w:t>
+      </w:r>
+      <w:r>
+        <w:t>6</w:t>
+      </w:r>
+      <w:r>
+        <w:t>]</w:t>
       </w:r>
     </w:p>
     <w:p>
@@ -7416,7 +7359,13 @@
         </w:numPr>
       </w:pPr>
       <w:r>
-        <w:t>Expresses properties that are ensured in return by the execution of the call [1]</w:t>
+        <w:t>Expresses properties that are ensured in return by the execution of the call [</w:t>
+      </w:r>
+      <w:r>
+        <w:t>6</w:t>
+      </w:r>
+      <w:r>
+        <w:t>]</w:t>
       </w:r>
     </w:p>
     <w:p>
@@ -7428,7 +7377,13 @@
         </w:numPr>
       </w:pPr>
       <w:r>
-        <w:t>The absence of a precondition is the same as the clause ‘Ensures True’ which is the weakest possible postcondition [1]</w:t>
+        <w:t>The absence of a precondition is the same as the clause ‘Ensures True’ which is the weakest possible postcondition [</w:t>
+      </w:r>
+      <w:r>
+        <w:t>6</w:t>
+      </w:r>
+      <w:r>
+        <w:t>]</w:t>
       </w:r>
     </w:p>
     <w:p>
@@ -7526,6 +7481,9 @@
       <w:r>
         <w:t>Inheritance</w:t>
       </w:r>
+      <w:r>
+        <w:t xml:space="preserve"> (Behavioural Subtyping)</w:t>
+      </w:r>
     </w:p>
     <w:p>
       <w:pPr>
@@ -7596,7 +7554,10 @@
       </w:pPr>
       <w:r>
         <w:lastRenderedPageBreak/>
-        <w:t>Invariant cannot be strengthened</w:t>
+        <w:t xml:space="preserve">Invariant cannot be </w:t>
+      </w:r>
+      <w:r>
+        <w:t>weakened</w:t>
       </w:r>
     </w:p>
     <w:p>
@@ -7638,7 +7599,13 @@
         </w:numPr>
       </w:pPr>
       <w:r>
-        <w:t>Execution of a routine cannot fulfil its contract (specification) [1]</w:t>
+        <w:t>Execution of a routine cannot fulfil its contract (specification) [</w:t>
+      </w:r>
+      <w:r>
+        <w:t>6</w:t>
+      </w:r>
+      <w:r>
+        <w:t>]</w:t>
       </w:r>
     </w:p>
     <w:p>
@@ -7670,6 +7637,226 @@
       <w:r>
         <w:t>Occurs when a certain strategy for fulfilling a routine’s contract has not succeeded</w:t>
       </w:r>
+    </w:p>
+    <w:p>
+      <w:pPr>
+        <w:rPr>
+          <w:b/>
+          <w:u w:val="single"/>
+        </w:rPr>
+      </w:pPr>
+      <w:r>
+        <w:rPr>
+          <w:b/>
+          <w:u w:val="single"/>
+        </w:rPr>
+        <w:t>How to Write Specifications [10]</w:t>
+      </w:r>
+    </w:p>
+    <w:p>
+      <w:pPr>
+        <w:pStyle w:val="ListParagraph"/>
+        <w:numPr>
+          <w:ilvl w:val="0"/>
+          <w:numId w:val="37"/>
+        </w:numPr>
+      </w:pPr>
+      <w:r>
+        <w:t>Start with foundation and library routines</w:t>
+      </w:r>
+    </w:p>
+    <w:p>
+      <w:pPr>
+        <w:pStyle w:val="ListParagraph"/>
+        <w:numPr>
+          <w:ilvl w:val="0"/>
+          <w:numId w:val="37"/>
+        </w:numPr>
+      </w:pPr>
+      <w:r>
+        <w:t>For each field:</w:t>
+      </w:r>
+    </w:p>
+    <w:p>
+      <w:pPr>
+        <w:pStyle w:val="ListParagraph"/>
+        <w:numPr>
+          <w:ilvl w:val="1"/>
+          <w:numId w:val="37"/>
+        </w:numPr>
+      </w:pPr>
+      <w:r>
+        <w:t xml:space="preserve"> Is there an invariant for this field?</w:t>
+      </w:r>
+    </w:p>
+    <w:p>
+      <w:pPr>
+        <w:pStyle w:val="ListParagraph"/>
+        <w:numPr>
+          <w:ilvl w:val="0"/>
+          <w:numId w:val="37"/>
+        </w:numPr>
+      </w:pPr>
+      <w:r>
+        <w:t>For each reference field:</w:t>
+      </w:r>
+    </w:p>
+    <w:p>
+      <w:pPr>
+        <w:pStyle w:val="ListParagraph"/>
+        <w:numPr>
+          <w:ilvl w:val="1"/>
+          <w:numId w:val="37"/>
+        </w:numPr>
+      </w:pPr>
+      <w:r>
+        <w:t>Should it be non-null?</w:t>
+      </w:r>
+    </w:p>
+    <w:p>
+      <w:pPr>
+        <w:pStyle w:val="ListParagraph"/>
+        <w:numPr>
+          <w:ilvl w:val="1"/>
+          <w:numId w:val="37"/>
+        </w:numPr>
+      </w:pPr>
+      <w:r>
+        <w:t>Should an owner field be set for it?</w:t>
+      </w:r>
+    </w:p>
+    <w:p>
+      <w:pPr>
+        <w:pStyle w:val="ListParagraph"/>
+        <w:numPr>
+          <w:ilvl w:val="0"/>
+          <w:numId w:val="37"/>
+        </w:numPr>
+      </w:pPr>
+      <w:r>
+        <w:t>For each method:</w:t>
+      </w:r>
+    </w:p>
+    <w:p>
+      <w:pPr>
+        <w:pStyle w:val="ListParagraph"/>
+        <w:numPr>
+          <w:ilvl w:val="1"/>
+          <w:numId w:val="37"/>
+        </w:numPr>
+      </w:pPr>
+      <w:r>
+        <w:t>Should it be pure?</w:t>
+      </w:r>
+    </w:p>
+    <w:p>
+      <w:pPr>
+        <w:pStyle w:val="ListParagraph"/>
+        <w:numPr>
+          <w:ilvl w:val="1"/>
+          <w:numId w:val="37"/>
+        </w:numPr>
+      </w:pPr>
+      <w:r>
+        <w:t>Should the arguments or the result be non-null?</w:t>
+      </w:r>
+    </w:p>
+    <w:p>
+      <w:pPr>
+        <w:pStyle w:val="ListParagraph"/>
+        <w:numPr>
+          <w:ilvl w:val="0"/>
+          <w:numId w:val="37"/>
+        </w:numPr>
+      </w:pPr>
+      <w:r>
+        <w:t>For each class:</w:t>
+      </w:r>
+    </w:p>
+    <w:p>
+      <w:pPr>
+        <w:pStyle w:val="ListParagraph"/>
+        <w:numPr>
+          <w:ilvl w:val="1"/>
+          <w:numId w:val="37"/>
+        </w:numPr>
+      </w:pPr>
+      <w:r>
+        <w:t>What invariant expresses the self-consistency of the internal data</w:t>
+      </w:r>
+    </w:p>
+    <w:p>
+      <w:pPr>
+        <w:pStyle w:val="ListParagraph"/>
+        <w:numPr>
+          <w:ilvl w:val="0"/>
+          <w:numId w:val="37"/>
+        </w:numPr>
+      </w:pPr>
+      <w:r>
+        <w:t xml:space="preserve">Add </w:t>
+      </w:r>
+      <w:proofErr w:type="gramStart"/>
+      <w:r>
+        <w:t>pre and</w:t>
+      </w:r>
+      <w:proofErr w:type="gramEnd"/>
+      <w:r>
+        <w:t xml:space="preserve"> post conditions to limit the inputs and outputs of each method</w:t>
+      </w:r>
+    </w:p>
+    <w:p>
+      <w:pPr>
+        <w:pStyle w:val="ListParagraph"/>
+        <w:numPr>
+          <w:ilvl w:val="0"/>
+          <w:numId w:val="37"/>
+        </w:numPr>
+      </w:pPr>
+      <w:r>
+        <w:t>Add possible unchecked exceptions to throws clauses</w:t>
+      </w:r>
+    </w:p>
+    <w:p>
+      <w:pPr>
+        <w:pStyle w:val="ListParagraph"/>
+        <w:numPr>
+          <w:ilvl w:val="0"/>
+          <w:numId w:val="37"/>
+        </w:numPr>
+      </w:pPr>
+      <w:r>
+        <w:t>Separate conjunctions to get information about which conjunct is violated</w:t>
+      </w:r>
+    </w:p>
+    <w:p>
+      <w:pPr>
+        <w:pStyle w:val="ListParagraph"/>
+        <w:numPr>
+          <w:ilvl w:val="0"/>
+          <w:numId w:val="37"/>
+        </w:numPr>
+      </w:pPr>
+      <w:r>
+        <w:t>Use assert statements to find out what is going wrong</w:t>
+      </w:r>
+    </w:p>
+    <w:p>
+      <w:pPr>
+        <w:pStyle w:val="ListParagraph"/>
+        <w:numPr>
+          <w:ilvl w:val="0"/>
+          <w:numId w:val="37"/>
+        </w:numPr>
+      </w:pPr>
+      <w:r>
+        <w:t>Use assume statements that you know are correct to help the prover along</w:t>
+      </w:r>
+    </w:p>
+    <w:p>
+      <w:pPr>
+        <w:pStyle w:val="ListParagraph"/>
+      </w:pPr>
     </w:p>
     <w:p>
       <w:pPr>
@@ -7786,7 +7973,7 @@
         <w:pStyle w:val="ListParagraph"/>
         <w:numPr>
           <w:ilvl w:val="0"/>
-          <w:numId w:val="32"/>
+          <w:numId w:val="5"/>
         </w:numPr>
       </w:pPr>
       <w:r>
@@ -7822,7 +8009,7 @@
         <w:pStyle w:val="ListParagraph"/>
         <w:numPr>
           <w:ilvl w:val="0"/>
-          <w:numId w:val="32"/>
+          <w:numId w:val="5"/>
         </w:numPr>
       </w:pPr>
       <w:r>
@@ -7843,8 +8030,6 @@
         </w:rPr>
         <w:t>Purpose</w:t>
       </w:r>
-      <w:bookmarkStart w:id="0" w:name="_GoBack"/>
-      <w:bookmarkEnd w:id="0"/>
     </w:p>
     <w:p>
       <w:pPr>
@@ -7855,7 +8040,13 @@
         </w:numPr>
       </w:pPr>
       <w:r>
-        <w:t>The main application of runtime assertion monitoring is debugging [1]</w:t>
+        <w:t>The main application of runtime assertion monitoring is debugging [</w:t>
+      </w:r>
+      <w:r>
+        <w:t>6</w:t>
+      </w:r>
+      <w:r>
+        <w:t>]</w:t>
       </w:r>
     </w:p>
     <w:p>
@@ -7916,7 +8107,13 @@
       </w:r>
       <w:proofErr w:type="spellEnd"/>
       <w:r>
-        <w:t>) [3]</w:t>
+        <w:t>) [</w:t>
+      </w:r>
+      <w:r>
+        <w:t>8</w:t>
+      </w:r>
+      <w:r>
+        <w:t>]</w:t>
       </w:r>
     </w:p>
     <w:p>
@@ -7944,7 +8141,13 @@
       </w:r>
       <w:proofErr w:type="spellEnd"/>
       <w:r>
-        <w:t xml:space="preserve"> - a wrapper for java) [3]</w:t>
+        <w:t xml:space="preserve"> - a wrapper for java) [</w:t>
+      </w:r>
+      <w:r>
+        <w:t>8</w:t>
+      </w:r>
+      <w:r>
+        <w:t>]</w:t>
       </w:r>
     </w:p>
     <w:p>
@@ -7961,7 +8164,13 @@
       </w:r>
       <w:proofErr w:type="spellEnd"/>
       <w:r>
-        <w:t xml:space="preserve"> – test for violations of assertions during execution [2]</w:t>
+        <w:t xml:space="preserve"> – test for violations of assertions during execution [</w:t>
+      </w:r>
+      <w:r>
+        <w:t>7</w:t>
+      </w:r>
+      <w:r>
+        <w:t>]</w:t>
       </w:r>
     </w:p>
     <w:p>
@@ -7974,6 +8183,7 @@
       </w:pPr>
       <w:proofErr w:type="spellStart"/>
       <w:r>
+        <w:lastRenderedPageBreak/>
         <w:t>jmlrac</w:t>
       </w:r>
       <w:proofErr w:type="spellEnd"/>
@@ -7994,7 +8204,13 @@
       </w:r>
       <w:proofErr w:type="spellEnd"/>
       <w:r>
-        <w:t>, et al. translates JML assertions into runtime checks [2]</w:t>
+        <w:t>, et al. translates JML assertions into runtime checks [</w:t>
+      </w:r>
+      <w:r>
+        <w:t>7</w:t>
+      </w:r>
+      <w:r>
+        <w:t>]</w:t>
       </w:r>
     </w:p>
     <w:p>
@@ -8034,7 +8250,13 @@
         </w:numPr>
       </w:pPr>
       <w:r>
-        <w:t>Provides information about the cause of the problem, rather than the consequence [3]</w:t>
+        <w:t>Provides information about the cause of the problem, rather than the consequence [</w:t>
+      </w:r>
+      <w:r>
+        <w:t>8</w:t>
+      </w:r>
+      <w:r>
+        <w:t>]</w:t>
       </w:r>
     </w:p>
     <w:p>
@@ -8133,6 +8355,108 @@
     </w:p>
     <w:p>
       <w:pPr>
+        <w:rPr>
+          <w:b/>
+          <w:u w:val="single"/>
+        </w:rPr>
+      </w:pPr>
+      <w:r>
+        <w:rPr>
+          <w:b/>
+          <w:u w:val="single"/>
+        </w:rPr>
+        <w:t>References</w:t>
+      </w:r>
+    </w:p>
+    <w:p>
+      <w:pPr>
+        <w:pStyle w:val="ListParagraph"/>
+        <w:numPr>
+          <w:ilvl w:val="0"/>
+          <w:numId w:val="5"/>
+        </w:numPr>
+      </w:pPr>
+      <w:r>
+        <w:t xml:space="preserve">ESC/Java2 Use and Features, David </w:t>
+      </w:r>
+      <w:proofErr w:type="spellStart"/>
+      <w:r>
+        <w:t>Cok</w:t>
+      </w:r>
+      <w:proofErr w:type="spellEnd"/>
+      <w:r>
+        <w:t xml:space="preserve">, Joe </w:t>
+      </w:r>
+      <w:proofErr w:type="spellStart"/>
+      <w:r>
+        <w:t>Kiniry</w:t>
+      </w:r>
+      <w:proofErr w:type="spellEnd"/>
+      <w:r>
+        <w:t xml:space="preserve"> and </w:t>
+      </w:r>
+      <w:proofErr w:type="spellStart"/>
+      <w:r>
+        <w:t>Erok</w:t>
+      </w:r>
+      <w:proofErr w:type="spellEnd"/>
+      <w:r>
+        <w:t xml:space="preserve"> Poll, Tutorial Slides</w:t>
+      </w:r>
+    </w:p>
+    <w:p>
+      <w:pPr>
+        <w:pStyle w:val="ListParagraph"/>
+        <w:numPr>
+          <w:ilvl w:val="0"/>
+          <w:numId w:val="5"/>
+        </w:numPr>
+      </w:pPr>
+      <w:r>
+        <w:t xml:space="preserve">Specification Tips and Pitfalls, David </w:t>
+      </w:r>
+      <w:proofErr w:type="spellStart"/>
+      <w:r>
+        <w:t>Cok</w:t>
+      </w:r>
+      <w:proofErr w:type="spellEnd"/>
+      <w:r>
+        <w:t xml:space="preserve">, Joe </w:t>
+      </w:r>
+      <w:proofErr w:type="spellStart"/>
+      <w:r>
+        <w:t>Kiniry</w:t>
+      </w:r>
+      <w:proofErr w:type="spellEnd"/>
+      <w:r>
+        <w:t xml:space="preserve"> and </w:t>
+      </w:r>
+      <w:proofErr w:type="spellStart"/>
+      <w:r>
+        <w:t>Erok</w:t>
+      </w:r>
+      <w:proofErr w:type="spellEnd"/>
+      <w:r>
+        <w:t xml:space="preserve"> Poll, Tutorial Slides</w:t>
+      </w:r>
+    </w:p>
+    <w:p>
+      <w:pPr>
+        <w:rPr>
+          <w:b/>
+          <w:u w:val="single"/>
+        </w:rPr>
+      </w:pPr>
+      <w:r>
+        <w:rPr>
+          <w:b/>
+          <w:u w:val="single"/>
+        </w:rPr>
+        <w:t>Purpose</w:t>
+      </w:r>
+    </w:p>
+    <w:p>
+      <w:pPr>
         <w:pStyle w:val="ListParagraph"/>
         <w:numPr>
           <w:ilvl w:val="0"/>
@@ -8157,59 +8481,46 @@
     </w:p>
     <w:p>
       <w:pPr>
+        <w:pStyle w:val="ListParagraph"/>
+        <w:numPr>
+          <w:ilvl w:val="0"/>
+          <w:numId w:val="6"/>
+        </w:numPr>
         <w:autoSpaceDE w:val="0"/>
         <w:autoSpaceDN w:val="0"/>
         <w:adjustRightInd w:val="0"/>
         <w:spacing w:after="0" w:line="240" w:lineRule="auto"/>
         <w:rPr>
-          <w:rFonts w:ascii="CMTI12" w:hAnsi="CMTI12" w:cs="CMTI12"/>
-          <w:sz w:val="24"/>
-          <w:szCs w:val="24"/>
-        </w:rPr>
-      </w:pPr>
-    </w:p>
-    <w:p>
-      <w:pPr>
-        <w:rPr>
-          <w:b/>
-          <w:u w:val="single"/>
-        </w:rPr>
-      </w:pPr>
-      <w:r>
-        <w:rPr>
-          <w:b/>
-          <w:u w:val="single"/>
-        </w:rPr>
-        <w:t>References:</w:t>
-      </w:r>
-    </w:p>
-    <w:p>
-      <w:pPr>
+          <w:rFonts w:cstheme="minorHAnsi"/>
+        </w:rPr>
+      </w:pPr>
+      <w:r>
+        <w:rPr>
+          <w:rFonts w:cstheme="minorHAnsi"/>
+        </w:rPr>
+        <w:t>Fully automated verification</w:t>
+      </w:r>
+    </w:p>
+    <w:p>
+      <w:pPr>
+        <w:pStyle w:val="ListParagraph"/>
+        <w:numPr>
+          <w:ilvl w:val="0"/>
+          <w:numId w:val="6"/>
+        </w:numPr>
         <w:autoSpaceDE w:val="0"/>
         <w:autoSpaceDN w:val="0"/>
         <w:adjustRightInd w:val="0"/>
         <w:spacing w:after="0" w:line="240" w:lineRule="auto"/>
         <w:rPr>
           <w:rFonts w:cstheme="minorHAnsi"/>
-          <w:i/>
-          <w:sz w:val="20"/>
-          <w:szCs w:val="20"/>
-        </w:rPr>
-      </w:pPr>
-    </w:p>
-    <w:p>
-      <w:pPr>
-        <w:rPr>
-          <w:b/>
-          <w:u w:val="single"/>
-        </w:rPr>
-      </w:pPr>
-      <w:r>
-        <w:rPr>
-          <w:b/>
-          <w:u w:val="single"/>
-        </w:rPr>
-        <w:t>Purpose:</w:t>
+        </w:rPr>
+      </w:pPr>
+      <w:r>
+        <w:rPr>
+          <w:rFonts w:cstheme="minorHAnsi"/>
+        </w:rPr>
+        <w:t>Tries to prove correctness of specifications at compile time</w:t>
       </w:r>
     </w:p>
     <w:p>
@@ -8217,7 +8528,7 @@
         <w:pStyle w:val="ListParagraph"/>
         <w:numPr>
           <w:ilvl w:val="0"/>
-          <w:numId w:val="6"/>
+          <w:numId w:val="9"/>
         </w:numPr>
         <w:autoSpaceDE w:val="0"/>
         <w:autoSpaceDN w:val="0"/>
@@ -8231,12 +8542,22 @@
         <w:rPr>
           <w:rFonts w:cstheme="minorHAnsi"/>
         </w:rPr>
-        <w:t>Fully automated verification</w:t>
-      </w:r>
-    </w:p>
-    <w:p>
-      <w:pPr>
-        <w:pStyle w:val="ListParagraph"/>
+        <w:t>Not sound: May miss an error that is present</w:t>
+      </w:r>
+      <w:r>
+        <w:rPr>
+          <w:rFonts w:cstheme="minorHAnsi"/>
+        </w:rPr>
+        <w:t xml:space="preserve"> [9]</w:t>
+      </w:r>
+    </w:p>
+    <w:p>
+      <w:pPr>
+        <w:pStyle w:val="ListParagraph"/>
+        <w:numPr>
+          <w:ilvl w:val="0"/>
+          <w:numId w:val="12"/>
+        </w:numPr>
         <w:autoSpaceDE w:val="0"/>
         <w:autoSpaceDN w:val="0"/>
         <w:adjustRightInd w:val="0"/>
@@ -8245,13 +8566,25 @@
           <w:rFonts w:cstheme="minorHAnsi"/>
         </w:rPr>
       </w:pPr>
+      <w:r>
+        <w:rPr>
+          <w:rFonts w:cstheme="minorHAnsi"/>
+        </w:rPr>
+        <w:t>Not complete: May warn of errors that are impossible</w:t>
+      </w:r>
+      <w:r>
+        <w:rPr>
+          <w:rFonts w:cstheme="minorHAnsi"/>
+        </w:rPr>
+        <w:t xml:space="preserve"> [9]</w:t>
+      </w:r>
     </w:p>
     <w:p>
       <w:pPr>
         <w:pStyle w:val="ListParagraph"/>
         <w:numPr>
           <w:ilvl w:val="0"/>
-          <w:numId w:val="6"/>
+          <w:numId w:val="12"/>
         </w:numPr>
         <w:autoSpaceDE w:val="0"/>
         <w:autoSpaceDN w:val="0"/>
@@ -8265,12 +8598,22 @@
         <w:rPr>
           <w:rFonts w:cstheme="minorHAnsi"/>
         </w:rPr>
-        <w:t>Tries to prove correctness of specifications at compile time</w:t>
-      </w:r>
-    </w:p>
-    <w:p>
-      <w:pPr>
-        <w:pStyle w:val="ListParagraph"/>
+        <w:t>However,</w:t>
+      </w:r>
+      <w:r>
+        <w:rPr>
+          <w:rFonts w:cstheme="minorHAnsi"/>
+        </w:rPr>
+        <w:t xml:space="preserve"> it finds a lot of potential bugs quickly</w:t>
+      </w:r>
+    </w:p>
+    <w:p>
+      <w:pPr>
+        <w:pStyle w:val="ListParagraph"/>
+        <w:numPr>
+          <w:ilvl w:val="0"/>
+          <w:numId w:val="12"/>
+        </w:numPr>
         <w:autoSpaceDE w:val="0"/>
         <w:autoSpaceDN w:val="0"/>
         <w:adjustRightInd w:val="0"/>
@@ -8279,13 +8622,19 @@
           <w:rFonts w:cstheme="minorHAnsi"/>
         </w:rPr>
       </w:pPr>
+      <w:r>
+        <w:rPr>
+          <w:rFonts w:cstheme="minorHAnsi"/>
+        </w:rPr>
+        <w:t>Good at proving absence of runtime exceptions and verifying relatively simple properties</w:t>
+      </w:r>
     </w:p>
     <w:p>
       <w:pPr>
         <w:pStyle w:val="ListParagraph"/>
         <w:numPr>
           <w:ilvl w:val="0"/>
-          <w:numId w:val="9"/>
+          <w:numId w:val="12"/>
         </w:numPr>
         <w:autoSpaceDE w:val="0"/>
         <w:autoSpaceDN w:val="0"/>
@@ -8299,11 +8648,16 @@
         <w:rPr>
           <w:rFonts w:cstheme="minorHAnsi"/>
         </w:rPr>
-        <w:t>Not sound: May miss an error that is present</w:t>
-      </w:r>
-    </w:p>
-    <w:p>
-      <w:pPr>
+        <w:t>Verification conditions are generated using a standard weakest-precondition procedure [4]</w:t>
+      </w:r>
+    </w:p>
+    <w:p>
+      <w:pPr>
+        <w:pStyle w:val="ListParagraph"/>
+        <w:numPr>
+          <w:ilvl w:val="0"/>
+          <w:numId w:val="12"/>
+        </w:numPr>
         <w:autoSpaceDE w:val="0"/>
         <w:autoSpaceDN w:val="0"/>
         <w:adjustRightInd w:val="0"/>
@@ -8312,12 +8666,32 @@
           <w:rFonts w:cstheme="minorHAnsi"/>
         </w:rPr>
       </w:pPr>
-    </w:p>
-    <w:p>
-      <w:pPr>
-        <w:pStyle w:val="ListParagraph"/>
-        <w:numPr>
-          <w:ilvl w:val="0"/>
+      <w:r>
+        <w:rPr>
+          <w:rFonts w:cstheme="minorHAnsi"/>
+        </w:rPr>
+        <w:t xml:space="preserve">All aliases must be known statically at the time of verification condition generation </w:t>
+      </w:r>
+      <w:proofErr w:type="gramStart"/>
+      <w:r>
+        <w:rPr>
+          <w:rFonts w:cstheme="minorHAnsi"/>
+        </w:rPr>
+        <w:t>in order to</w:t>
+      </w:r>
+      <w:proofErr w:type="gramEnd"/>
+      <w:r>
+        <w:rPr>
+          <w:rFonts w:cstheme="minorHAnsi"/>
+        </w:rPr>
+        <w:t xml:space="preserve"> apply the Hoare-style rule for assignment without the need for heap memory</w:t>
+      </w:r>
+    </w:p>
+    <w:p>
+      <w:pPr>
+        <w:pStyle w:val="ListParagraph"/>
+        <w:numPr>
+          <w:ilvl w:val="1"/>
           <w:numId w:val="12"/>
         </w:numPr>
         <w:autoSpaceDE w:val="0"/>
@@ -8332,7 +8706,7 @@
         <w:rPr>
           <w:rFonts w:cstheme="minorHAnsi"/>
         </w:rPr>
-        <w:t>Not complete: May warn of errors that are impossible</w:t>
+        <w:t>Consequence is that recursive data types cannot have mutable components</w:t>
       </w:r>
     </w:p>
     <w:p>
@@ -8351,7 +8725,7 @@
         <w:pStyle w:val="ListParagraph"/>
         <w:numPr>
           <w:ilvl w:val="0"/>
-          <w:numId w:val="12"/>
+          <w:numId w:val="23"/>
         </w:numPr>
         <w:autoSpaceDE w:val="0"/>
         <w:autoSpaceDN w:val="0"/>
@@ -8361,35 +8735,27 @@
           <w:rFonts w:cstheme="minorHAnsi"/>
         </w:rPr>
       </w:pPr>
-      <w:proofErr w:type="gramStart"/>
-      <w:r>
-        <w:rPr>
-          <w:rFonts w:cstheme="minorHAnsi"/>
-        </w:rPr>
-        <w:t>However</w:t>
-      </w:r>
-      <w:proofErr w:type="gramEnd"/>
-      <w:r>
-        <w:rPr>
-          <w:rFonts w:cstheme="minorHAnsi"/>
-        </w:rPr>
-        <w:t xml:space="preserve"> it finds a lot of potential bugs quickly</w:t>
-      </w:r>
-    </w:p>
-    <w:p>
-      <w:pPr>
-        <w:pStyle w:val="ListParagraph"/>
-        <w:rPr>
-          <w:rFonts w:cstheme="minorHAnsi"/>
-        </w:rPr>
-      </w:pPr>
+      <w:proofErr w:type="spellStart"/>
+      <w:r>
+        <w:rPr>
+          <w:rFonts w:cstheme="minorHAnsi"/>
+        </w:rPr>
+        <w:t>WhyML</w:t>
+      </w:r>
+      <w:proofErr w:type="spellEnd"/>
+      <w:r>
+        <w:rPr>
+          <w:rFonts w:cstheme="minorHAnsi"/>
+        </w:rPr>
+        <w:t xml:space="preserve"> does not separate interface and implementation</w:t>
+      </w:r>
     </w:p>
     <w:p>
       <w:pPr>
         <w:pStyle w:val="ListParagraph"/>
         <w:numPr>
           <w:ilvl w:val="0"/>
-          <w:numId w:val="12"/>
+          <w:numId w:val="23"/>
         </w:numPr>
         <w:autoSpaceDE w:val="0"/>
         <w:autoSpaceDN w:val="0"/>
@@ -8403,23 +8769,29 @@
         <w:rPr>
           <w:rFonts w:cstheme="minorHAnsi"/>
         </w:rPr>
-        <w:t>Good at proving absence of runtime exceptions and verifying relatively simple properties</w:t>
-      </w:r>
-    </w:p>
-    <w:p>
-      <w:pPr>
-        <w:pStyle w:val="ListParagraph"/>
-        <w:rPr>
-          <w:rFonts w:cstheme="minorHAnsi"/>
-        </w:rPr>
-      </w:pPr>
+        <w:t xml:space="preserve">Checks specs at compile time as opposed to </w:t>
+      </w:r>
+      <w:proofErr w:type="spellStart"/>
+      <w:r>
+        <w:rPr>
+          <w:rFonts w:cstheme="minorHAnsi"/>
+        </w:rPr>
+        <w:t>jmlrac</w:t>
+      </w:r>
+      <w:proofErr w:type="spellEnd"/>
+      <w:r>
+        <w:rPr>
+          <w:rFonts w:cstheme="minorHAnsi"/>
+        </w:rPr>
+        <w:t xml:space="preserve"> which is done at runtime </w:t>
+      </w:r>
     </w:p>
     <w:p>
       <w:pPr>
         <w:pStyle w:val="ListParagraph"/>
         <w:numPr>
           <w:ilvl w:val="0"/>
-          <w:numId w:val="12"/>
+          <w:numId w:val="23"/>
         </w:numPr>
         <w:autoSpaceDE w:val="0"/>
         <w:autoSpaceDN w:val="0"/>
@@ -8433,23 +8805,29 @@
         <w:rPr>
           <w:rFonts w:cstheme="minorHAnsi"/>
         </w:rPr>
-        <w:t>Verification conditions are generated using a standard weakest-precondition procedure [4]</w:t>
-      </w:r>
-    </w:p>
-    <w:p>
-      <w:pPr>
-        <w:pStyle w:val="ListParagraph"/>
-        <w:rPr>
-          <w:rFonts w:cstheme="minorHAnsi"/>
-        </w:rPr>
-      </w:pPr>
+        <w:t xml:space="preserve">Proves correctness of specifications, </w:t>
+      </w:r>
+      <w:proofErr w:type="spellStart"/>
+      <w:r>
+        <w:rPr>
+          <w:rFonts w:cstheme="minorHAnsi"/>
+        </w:rPr>
+        <w:t>jmlrac</w:t>
+      </w:r>
+      <w:proofErr w:type="spellEnd"/>
+      <w:r>
+        <w:rPr>
+          <w:rFonts w:cstheme="minorHAnsi"/>
+        </w:rPr>
+        <w:t xml:space="preserve"> only tests correctness of specs [9]</w:t>
+      </w:r>
     </w:p>
     <w:p>
       <w:pPr>
         <w:pStyle w:val="ListParagraph"/>
         <w:numPr>
           <w:ilvl w:val="0"/>
-          <w:numId w:val="12"/>
+          <w:numId w:val="23"/>
         </w:numPr>
         <w:autoSpaceDE w:val="0"/>
         <w:autoSpaceDN w:val="0"/>
@@ -8463,37 +8841,37 @@
         <w:rPr>
           <w:rFonts w:cstheme="minorHAnsi"/>
         </w:rPr>
-        <w:t xml:space="preserve">All aliases must be known statically at the time of verification condition generation </w:t>
+        <w:t xml:space="preserve">Provides </w:t>
       </w:r>
       <w:proofErr w:type="gramStart"/>
       <w:r>
         <w:rPr>
           <w:rFonts w:cstheme="minorHAnsi"/>
         </w:rPr>
-        <w:t>in order to</w:t>
+        <w:t>a higher degree of</w:t>
       </w:r>
       <w:proofErr w:type="gramEnd"/>
       <w:r>
         <w:rPr>
           <w:rFonts w:cstheme="minorHAnsi"/>
         </w:rPr>
-        <w:t xml:space="preserve"> apply the Hoare-style rule for assignment without the need for heap memory</w:t>
-      </w:r>
-    </w:p>
-    <w:p>
-      <w:pPr>
-        <w:pStyle w:val="ListParagraph"/>
-        <w:rPr>
-          <w:rFonts w:cstheme="minorHAnsi"/>
-        </w:rPr>
-      </w:pPr>
-    </w:p>
-    <w:p>
-      <w:pPr>
-        <w:pStyle w:val="ListParagraph"/>
-        <w:numPr>
-          <w:ilvl w:val="1"/>
-          <w:numId w:val="12"/>
+        <w:t xml:space="preserve"> confidence by forcing the user to specify a contract </w:t>
+      </w:r>
+    </w:p>
+    <w:p>
+      <w:pPr>
+        <w:pStyle w:val="ListParagraph"/>
+        <w:rPr>
+          <w:rFonts w:cstheme="minorHAnsi"/>
+        </w:rPr>
+      </w:pPr>
+    </w:p>
+    <w:p>
+      <w:pPr>
+        <w:pStyle w:val="ListParagraph"/>
+        <w:numPr>
+          <w:ilvl w:val="0"/>
+          <w:numId w:val="23"/>
         </w:numPr>
         <w:autoSpaceDE w:val="0"/>
         <w:autoSpaceDN w:val="0"/>
@@ -8501,17 +8879,31 @@
         <w:spacing w:after="0" w:line="240" w:lineRule="auto"/>
         <w:rPr>
           <w:rFonts w:cstheme="minorHAnsi"/>
-        </w:rPr>
-      </w:pPr>
-      <w:r>
-        <w:rPr>
-          <w:rFonts w:cstheme="minorHAnsi"/>
-        </w:rPr>
-        <w:t>Consequence is that recursive data types cannot have mutable components</w:t>
-      </w:r>
-    </w:p>
-    <w:p>
-      <w:pPr>
+          <w:u w:val="single"/>
+        </w:rPr>
+      </w:pPr>
+      <w:r>
+        <w:rPr>
+          <w:rFonts w:cstheme="minorHAnsi"/>
+          <w:u w:val="single"/>
+        </w:rPr>
+        <w:t>Structure [10</w:t>
+      </w:r>
+      <w:r>
+        <w:rPr>
+          <w:rFonts w:cstheme="minorHAnsi"/>
+          <w:u w:val="single"/>
+        </w:rPr>
+        <w:t>]</w:t>
+      </w:r>
+    </w:p>
+    <w:p>
+      <w:pPr>
+        <w:pStyle w:val="ListParagraph"/>
+        <w:numPr>
+          <w:ilvl w:val="0"/>
+          <w:numId w:val="35"/>
+        </w:numPr>
         <w:autoSpaceDE w:val="0"/>
         <w:autoSpaceDN w:val="0"/>
         <w:adjustRightInd w:val="0"/>
@@ -8520,13 +8912,19 @@
           <w:rFonts w:cstheme="minorHAnsi"/>
         </w:rPr>
       </w:pPr>
+      <w:r>
+        <w:rPr>
+          <w:rFonts w:cstheme="minorHAnsi"/>
+        </w:rPr>
+        <w:t>Parsing phase (syntax checking)</w:t>
+      </w:r>
     </w:p>
     <w:p>
       <w:pPr>
         <w:pStyle w:val="ListParagraph"/>
         <w:numPr>
           <w:ilvl w:val="0"/>
-          <w:numId w:val="23"/>
+          <w:numId w:val="35"/>
         </w:numPr>
         <w:autoSpaceDE w:val="0"/>
         <w:autoSpaceDN w:val="0"/>
@@ -8541,18 +8939,23 @@
         <w:rPr>
           <w:rFonts w:cstheme="minorHAnsi"/>
         </w:rPr>
-        <w:t>WhyML</w:t>
+        <w:t>Typechecking</w:t>
       </w:r>
       <w:proofErr w:type="spellEnd"/>
       <w:r>
         <w:rPr>
           <w:rFonts w:cstheme="minorHAnsi"/>
         </w:rPr>
-        <w:t xml:space="preserve"> does not separate interface and implementation</w:t>
-      </w:r>
-    </w:p>
-    <w:p>
-      <w:pPr>
+        <w:t xml:space="preserve"> phase (type and usage checking)</w:t>
+      </w:r>
+    </w:p>
+    <w:p>
+      <w:pPr>
+        <w:pStyle w:val="ListParagraph"/>
+        <w:numPr>
+          <w:ilvl w:val="0"/>
+          <w:numId w:val="35"/>
+        </w:numPr>
         <w:autoSpaceDE w:val="0"/>
         <w:autoSpaceDN w:val="0"/>
         <w:adjustRightInd w:val="0"/>
@@ -8561,14 +8964,117 @@
           <w:rFonts w:cstheme="minorHAnsi"/>
         </w:rPr>
       </w:pPr>
+      <w:r>
+        <w:rPr>
+          <w:rFonts w:cstheme="minorHAnsi"/>
+        </w:rPr>
+        <w:t>Static checking phase (reasoning to find potential bugs) by running a behind-the-scenes prover called Simplify</w:t>
+      </w:r>
     </w:p>
     <w:p>
       <w:pPr>
         <w:pStyle w:val="ListParagraph"/>
         <w:numPr>
           <w:ilvl w:val="0"/>
-          <w:numId w:val="23"/>
-        </w:numPr>
+          <w:numId w:val="36"/>
+        </w:numPr>
+        <w:rPr>
+          <w:rFonts w:cstheme="minorHAnsi"/>
+        </w:rPr>
+      </w:pPr>
+      <w:r>
+        <w:rPr>
+          <w:rFonts w:cstheme="minorHAnsi"/>
+        </w:rPr>
+        <w:t xml:space="preserve">Phases a and b produce cautions </w:t>
+      </w:r>
+      <w:proofErr w:type="gramStart"/>
+      <w:r>
+        <w:rPr>
+          <w:rFonts w:cstheme="minorHAnsi"/>
+        </w:rPr>
+        <w:t>an errors</w:t>
+      </w:r>
+      <w:proofErr w:type="gramEnd"/>
+    </w:p>
+    <w:p>
+      <w:pPr>
+        <w:pStyle w:val="ListParagraph"/>
+        <w:numPr>
+          <w:ilvl w:val="0"/>
+          <w:numId w:val="36"/>
+        </w:numPr>
+        <w:rPr>
+          <w:rFonts w:cstheme="minorHAnsi"/>
+        </w:rPr>
+      </w:pPr>
+      <w:r>
+        <w:rPr>
+          <w:rFonts w:cstheme="minorHAnsi"/>
+        </w:rPr>
+        <w:t>Phase c produces warnings</w:t>
+      </w:r>
+    </w:p>
+    <w:p>
+      <w:pPr>
+        <w:pStyle w:val="ListParagraph"/>
+        <w:rPr>
+          <w:rFonts w:cstheme="minorHAnsi"/>
+        </w:rPr>
+      </w:pPr>
+    </w:p>
+    <w:p>
+      <w:pPr>
+        <w:pStyle w:val="ListParagraph"/>
+        <w:numPr>
+          <w:ilvl w:val="0"/>
+          <w:numId w:val="36"/>
+        </w:numPr>
+        <w:rPr>
+          <w:rFonts w:cstheme="minorHAnsi"/>
+        </w:rPr>
+      </w:pPr>
+      <w:r>
+        <w:rPr>
+          <w:rFonts w:cstheme="minorHAnsi"/>
+        </w:rPr>
+        <w:t>Design by Contract rules applied to classes/methods</w:t>
+      </w:r>
+    </w:p>
+    <w:p>
+      <w:pPr>
+        <w:pStyle w:val="ListParagraph"/>
+        <w:numPr>
+          <w:ilvl w:val="0"/>
+          <w:numId w:val="36"/>
+        </w:numPr>
+        <w:rPr>
+          <w:rFonts w:cstheme="minorHAnsi"/>
+        </w:rPr>
+      </w:pPr>
+      <w:r>
+        <w:rPr>
+          <w:rFonts w:cstheme="minorHAnsi"/>
+        </w:rPr>
+        <w:t>Enforces behavioural subtyping</w:t>
+      </w:r>
+    </w:p>
+    <w:p>
+      <w:pPr>
+        <w:rPr>
+          <w:rFonts w:cstheme="minorHAnsi"/>
+        </w:rPr>
+      </w:pPr>
+      <w:r>
+        <w:rPr>
+          <w:rFonts w:cstheme="minorHAnsi"/>
+        </w:rPr>
+        <w:br w:type="page"/>
+      </w:r>
+    </w:p>
+    <w:p>
+      <w:pPr>
+        <w:pStyle w:val="ListParagraph"/>
         <w:autoSpaceDE w:val="0"/>
         <w:autoSpaceDN w:val="0"/>
         <w:adjustRightInd w:val="0"/>
@@ -8580,55 +9086,53 @@
     </w:p>
     <w:p>
       <w:pPr>
-        <w:pStyle w:val="ListParagraph"/>
-        <w:rPr>
-          <w:rFonts w:cstheme="minorHAnsi"/>
-        </w:rPr>
-      </w:pPr>
-    </w:p>
-    <w:p>
-      <w:pPr>
-        <w:pStyle w:val="ListParagraph"/>
         <w:autoSpaceDE w:val="0"/>
         <w:autoSpaceDN w:val="0"/>
         <w:adjustRightInd w:val="0"/>
         <w:spacing w:after="0" w:line="240" w:lineRule="auto"/>
         <w:rPr>
           <w:rFonts w:cstheme="minorHAnsi"/>
-        </w:rPr>
-      </w:pPr>
-    </w:p>
-    <w:p>
-      <w:r>
-        <w:br w:type="page"/>
-      </w:r>
-    </w:p>
-    <w:p>
-      <w:pPr>
+          <w:b/>
+          <w:u w:val="single"/>
+        </w:rPr>
+      </w:pPr>
+      <w:r>
+        <w:rPr>
+          <w:rFonts w:cstheme="minorHAnsi"/>
+          <w:b/>
+          <w:u w:val="single"/>
+        </w:rPr>
+        <w:t>Design/Workings</w:t>
+      </w:r>
+      <w:r>
+        <w:rPr>
+          <w:rFonts w:cstheme="minorHAnsi"/>
+          <w:b/>
+          <w:u w:val="single"/>
+        </w:rPr>
+        <w:t xml:space="preserve"> [11]</w:t>
+      </w:r>
+    </w:p>
+    <w:p>
+      <w:pPr>
+        <w:pStyle w:val="ListParagraph"/>
+        <w:numPr>
+          <w:ilvl w:val="0"/>
+          <w:numId w:val="40"/>
+        </w:numPr>
         <w:autoSpaceDE w:val="0"/>
         <w:autoSpaceDN w:val="0"/>
         <w:adjustRightInd w:val="0"/>
         <w:spacing w:after="0" w:line="240" w:lineRule="auto"/>
         <w:rPr>
           <w:rFonts w:cstheme="minorHAnsi"/>
-          <w:b/>
-          <w:u w:val="single"/>
-        </w:rPr>
-      </w:pPr>
-      <w:r>
-        <w:rPr>
-          <w:rFonts w:cstheme="minorHAnsi"/>
-          <w:b/>
-          <w:u w:val="single"/>
-        </w:rPr>
-        <w:lastRenderedPageBreak/>
-        <w:t>Uses</w:t>
-      </w:r>
-      <w:r>
-        <w:rPr>
-          <w:rFonts w:cstheme="minorHAnsi"/>
-        </w:rPr>
-        <w:t>: [1]</w:t>
+        </w:rPr>
+      </w:pPr>
+      <w:r>
+        <w:rPr>
+          <w:rFonts w:cstheme="minorHAnsi"/>
+        </w:rPr>
+        <w:t>The procedure specifications are translated into assumptions and assertions interleaved with the Java code, based on the semantics of the specification language</w:t>
       </w:r>
     </w:p>
     <w:p>
@@ -8636,7 +9140,7 @@
         <w:pStyle w:val="ListParagraph"/>
         <w:numPr>
           <w:ilvl w:val="0"/>
-          <w:numId w:val="10"/>
+          <w:numId w:val="40"/>
         </w:numPr>
         <w:autoSpaceDE w:val="0"/>
         <w:autoSpaceDN w:val="0"/>
@@ -8650,7 +9154,21 @@
         <w:rPr>
           <w:rFonts w:cstheme="minorHAnsi"/>
         </w:rPr>
-        <w:t>Use only to verify programs using the theorem provers. (Logic only)</w:t>
+        <w:t xml:space="preserve">The code, assumptions and assertions are translated into a basic block form </w:t>
+      </w:r>
+      <w:proofErr w:type="spellStart"/>
+      <w:r>
+        <w:rPr>
+          <w:rFonts w:cstheme="minorHAnsi"/>
+        </w:rPr>
+        <w:t>thag</w:t>
+      </w:r>
+      <w:proofErr w:type="spellEnd"/>
+      <w:r>
+        <w:rPr>
+          <w:rFonts w:cstheme="minorHAnsi"/>
+        </w:rPr>
+        <w:t xml:space="preserve"> uses single-assignment labelling of variables</w:t>
       </w:r>
     </w:p>
     <w:p>
@@ -8658,7 +9176,7 @@
         <w:pStyle w:val="ListParagraph"/>
         <w:numPr>
           <w:ilvl w:val="0"/>
-          <w:numId w:val="10"/>
+          <w:numId w:val="40"/>
         </w:numPr>
         <w:autoSpaceDE w:val="0"/>
         <w:autoSpaceDN w:val="0"/>
@@ -8672,23 +9190,15 @@
         <w:rPr>
           <w:rFonts w:cstheme="minorHAnsi"/>
         </w:rPr>
-        <w:t xml:space="preserve">Verify algorithms/data structures through </w:t>
-      </w:r>
-      <w:proofErr w:type="spellStart"/>
-      <w:r>
-        <w:rPr>
-          <w:rFonts w:cstheme="minorHAnsi"/>
-        </w:rPr>
-        <w:t>WhyML</w:t>
-      </w:r>
-      <w:proofErr w:type="spellEnd"/>
+        <w:t>The basic blocks are translated into compact verification conditions (VC’s)</w:t>
+      </w:r>
     </w:p>
     <w:p>
       <w:pPr>
         <w:pStyle w:val="ListParagraph"/>
         <w:numPr>
           <w:ilvl w:val="0"/>
-          <w:numId w:val="10"/>
+          <w:numId w:val="40"/>
         </w:numPr>
         <w:autoSpaceDE w:val="0"/>
         <w:autoSpaceDN w:val="0"/>
@@ -8702,24 +9212,899 @@
         <w:rPr>
           <w:rFonts w:cstheme="minorHAnsi"/>
         </w:rPr>
-        <w:t xml:space="preserve">Verify programs from a mainstream language </w:t>
+        <w:t>The VC’s are expressed in SMTLIBv2 format</w:t>
+      </w:r>
+    </w:p>
+    <w:p>
+      <w:pPr>
+        <w:pStyle w:val="ListParagraph"/>
+        <w:numPr>
+          <w:ilvl w:val="0"/>
+          <w:numId w:val="40"/>
+        </w:numPr>
+        <w:autoSpaceDE w:val="0"/>
+        <w:autoSpaceDN w:val="0"/>
+        <w:adjustRightInd w:val="0"/>
+        <w:spacing w:after="0" w:line="240" w:lineRule="auto"/>
+        <w:rPr>
+          <w:rFonts w:cstheme="minorHAnsi"/>
+        </w:rPr>
+      </w:pPr>
+      <w:r>
+        <w:rPr>
+          <w:rFonts w:cstheme="minorHAnsi"/>
+        </w:rPr>
+        <w:t>An SMT solver of choice is applied to VC</w:t>
+      </w:r>
+    </w:p>
+    <w:p>
+      <w:pPr>
+        <w:pStyle w:val="ListParagraph"/>
+        <w:numPr>
+          <w:ilvl w:val="0"/>
+          <w:numId w:val="40"/>
+        </w:numPr>
+        <w:autoSpaceDE w:val="0"/>
+        <w:autoSpaceDN w:val="0"/>
+        <w:adjustRightInd w:val="0"/>
+        <w:spacing w:after="0" w:line="240" w:lineRule="auto"/>
+        <w:rPr>
+          <w:rFonts w:cstheme="minorHAnsi"/>
+        </w:rPr>
+      </w:pPr>
+      <w:r>
+        <w:rPr>
+          <w:rFonts w:cstheme="minorHAnsi"/>
+        </w:rPr>
+        <w:t>If the VC is invalid, a counterexample is obtained from the SMT tool</w:t>
+      </w:r>
+    </w:p>
+    <w:p>
+      <w:pPr>
+        <w:pStyle w:val="ListParagraph"/>
+        <w:numPr>
+          <w:ilvl w:val="0"/>
+          <w:numId w:val="40"/>
+        </w:numPr>
+        <w:autoSpaceDE w:val="0"/>
+        <w:autoSpaceDN w:val="0"/>
+        <w:adjustRightInd w:val="0"/>
+        <w:spacing w:after="0" w:line="240" w:lineRule="auto"/>
+        <w:rPr>
+          <w:rFonts w:cstheme="minorHAnsi"/>
+        </w:rPr>
+      </w:pPr>
+      <w:r>
+        <w:rPr>
+          <w:rFonts w:cstheme="minorHAnsi"/>
+        </w:rPr>
+        <w:t xml:space="preserve">The logical variables of the counterexample are translated back to source code </w:t>
       </w:r>
       <w:proofErr w:type="spellStart"/>
       <w:r>
         <w:rPr>
           <w:rFonts w:cstheme="minorHAnsi"/>
         </w:rPr>
-        <w:t>eg</w:t>
+        <w:t>varoiables</w:t>
       </w:r>
       <w:proofErr w:type="spellEnd"/>
       <w:r>
         <w:rPr>
           <w:rFonts w:cstheme="minorHAnsi"/>
         </w:rPr>
-        <w:t xml:space="preserve"> Java, C, Ada</w:t>
-      </w:r>
-    </w:p>
-    <w:p/>
+        <w:t xml:space="preserve"> and text locations; logical variables values are expressed in programming language terms</w:t>
+      </w:r>
+    </w:p>
+    <w:p>
+      <w:pPr>
+        <w:pStyle w:val="ListParagraph"/>
+        <w:numPr>
+          <w:ilvl w:val="0"/>
+          <w:numId w:val="40"/>
+        </w:numPr>
+        <w:autoSpaceDE w:val="0"/>
+        <w:autoSpaceDN w:val="0"/>
+        <w:adjustRightInd w:val="0"/>
+        <w:spacing w:after="0" w:line="240" w:lineRule="auto"/>
+        <w:rPr>
+          <w:rFonts w:cstheme="minorHAnsi"/>
+        </w:rPr>
+      </w:pPr>
+      <w:r>
+        <w:rPr>
+          <w:rFonts w:cstheme="minorHAnsi"/>
+        </w:rPr>
+        <w:t>The counterexample values and the static execution path are displayed in the source code editor hover information and highlighting</w:t>
+      </w:r>
+    </w:p>
+    <w:p>
+      <w:pPr>
+        <w:pStyle w:val="ListParagraph"/>
+      </w:pPr>
+    </w:p>
+    <w:p>
+      <w:pPr>
+        <w:pStyle w:val="ListParagraph"/>
+        <w:autoSpaceDE w:val="0"/>
+        <w:autoSpaceDN w:val="0"/>
+        <w:adjustRightInd w:val="0"/>
+        <w:spacing w:after="0" w:line="240" w:lineRule="auto"/>
+        <w:rPr>
+          <w:rFonts w:cstheme="minorHAnsi"/>
+        </w:rPr>
+      </w:pPr>
+    </w:p>
+    <w:p>
+      <w:r>
+        <w:br w:type="page"/>
+      </w:r>
+    </w:p>
+    <w:p>
+      <w:pPr>
+        <w:pStyle w:val="Heading1"/>
+        <w:rPr>
+          <w:color w:val="806000" w:themeColor="accent4" w:themeShade="80"/>
+          <w:u w:val="single"/>
+          <w14:shadow w14:blurRad="38100" w14:dist="19050" w14:dir="2700000" w14:sx="100000" w14:sy="100000" w14:kx="0" w14:ky="0" w14:algn="tl">
+            <w14:schemeClr w14:val="dk1">
+              <w14:alpha w14:val="60000"/>
+            </w14:schemeClr>
+          </w14:shadow>
+          <w14:textOutline w14:w="0" w14:cap="flat" w14:cmpd="sng" w14:algn="ctr">
+            <w14:noFill/>
+            <w14:prstDash w14:val="solid"/>
+            <w14:round/>
+          </w14:textOutline>
+        </w:rPr>
+      </w:pPr>
+      <w:proofErr w:type="spellStart"/>
+      <w:r>
+        <w:rPr>
+          <w:color w:val="806000" w:themeColor="accent4" w:themeShade="80"/>
+          <w:u w:val="single"/>
+          <w14:shadow w14:blurRad="38100" w14:dist="19050" w14:dir="2700000" w14:sx="100000" w14:sy="100000" w14:kx="0" w14:ky="0" w14:algn="tl">
+            <w14:schemeClr w14:val="dk1">
+              <w14:alpha w14:val="60000"/>
+            </w14:schemeClr>
+          </w14:shadow>
+          <w14:textOutline w14:w="0" w14:cap="flat" w14:cmpd="sng" w14:algn="ctr">
+            <w14:noFill/>
+            <w14:prstDash w14:val="solid"/>
+            <w14:round/>
+          </w14:textOutline>
+        </w:rPr>
+        <w:lastRenderedPageBreak/>
+        <w:t>OpenJML</w:t>
+      </w:r>
+      <w:proofErr w:type="spellEnd"/>
+    </w:p>
+    <w:p>
+      <w:pPr>
+        <w:rPr>
+          <w:b/>
+          <w:u w:val="single"/>
+        </w:rPr>
+      </w:pPr>
+      <w:r>
+        <w:rPr>
+          <w:b/>
+          <w:u w:val="single"/>
+        </w:rPr>
+        <w:t>References</w:t>
+      </w:r>
+    </w:p>
+    <w:p>
+      <w:pPr>
+        <w:pStyle w:val="ListParagraph"/>
+        <w:numPr>
+          <w:ilvl w:val="0"/>
+          <w:numId w:val="5"/>
+        </w:numPr>
+      </w:pPr>
+      <w:proofErr w:type="spellStart"/>
+      <w:r>
+        <w:t>OpenJML</w:t>
+      </w:r>
+      <w:proofErr w:type="spellEnd"/>
+      <w:r>
+        <w:t xml:space="preserve">: Software verification for Java 7 using JML, OpenJDK, and Eclipse by David R. </w:t>
+      </w:r>
+      <w:proofErr w:type="spellStart"/>
+      <w:r>
+        <w:t>Cok</w:t>
+      </w:r>
+      <w:proofErr w:type="spellEnd"/>
+      <w:r>
+        <w:t xml:space="preserve"> circa 2014</w:t>
+      </w:r>
+    </w:p>
+    <w:p>
+      <w:pPr>
+        <w:pStyle w:val="ListParagraph"/>
+        <w:numPr>
+          <w:ilvl w:val="0"/>
+          <w:numId w:val="5"/>
+        </w:numPr>
+      </w:pPr>
+      <w:r>
+        <w:t xml:space="preserve">Does your software do what is should? Tutorial and user guide to specification and verification with the Java Modelling Language and </w:t>
+      </w:r>
+      <w:proofErr w:type="spellStart"/>
+      <w:r>
+        <w:t>OpenJML</w:t>
+      </w:r>
+      <w:proofErr w:type="spellEnd"/>
+      <w:r>
+        <w:t xml:space="preserve"> by David R. </w:t>
+      </w:r>
+      <w:proofErr w:type="spellStart"/>
+      <w:r>
+        <w:t>Cok</w:t>
+      </w:r>
+      <w:proofErr w:type="spellEnd"/>
+      <w:r>
+        <w:t xml:space="preserve"> circa 2018</w:t>
+      </w:r>
+    </w:p>
+    <w:p>
+      <w:pPr>
+        <w:pStyle w:val="ListParagraph"/>
+        <w:numPr>
+          <w:ilvl w:val="0"/>
+          <w:numId w:val="5"/>
+        </w:numPr>
+      </w:pPr>
+      <w:r>
+        <w:t xml:space="preserve">Static Verification of </w:t>
+      </w:r>
+      <w:proofErr w:type="spellStart"/>
+      <w:r>
+        <w:t>PtolemyRely</w:t>
+      </w:r>
+      <w:proofErr w:type="spellEnd"/>
+      <w:r>
+        <w:t xml:space="preserve"> Programs Using </w:t>
+      </w:r>
+      <w:proofErr w:type="spellStart"/>
+      <w:r>
+        <w:t>OpenJML</w:t>
+      </w:r>
+      <w:proofErr w:type="spellEnd"/>
+      <w:r>
+        <w:t xml:space="preserve"> by Jose Sanchez and Gary T. Leavens circa 2014</w:t>
+      </w:r>
+    </w:p>
+    <w:p>
+      <w:pPr>
+        <w:pStyle w:val="ListParagraph"/>
+        <w:numPr>
+          <w:ilvl w:val="0"/>
+          <w:numId w:val="5"/>
+        </w:numPr>
+      </w:pPr>
+      <w:r>
+        <w:t xml:space="preserve">Official </w:t>
+      </w:r>
+      <w:r>
+        <w:t xml:space="preserve">Website </w:t>
+      </w:r>
+      <w:r>
+        <w:t>http://www.openjml.org/</w:t>
+      </w:r>
+    </w:p>
+    <w:p>
+      <w:pPr>
+        <w:rPr>
+          <w:b/>
+          <w:u w:val="single"/>
+        </w:rPr>
+      </w:pPr>
+    </w:p>
+    <w:p>
+      <w:pPr>
+        <w:rPr>
+          <w:b/>
+          <w:u w:val="single"/>
+        </w:rPr>
+      </w:pPr>
+      <w:r>
+        <w:rPr>
+          <w:b/>
+          <w:u w:val="single"/>
+        </w:rPr>
+        <w:t>Purpose</w:t>
+      </w:r>
+    </w:p>
+    <w:p>
+      <w:pPr>
+        <w:pStyle w:val="ListParagraph"/>
+        <w:numPr>
+          <w:ilvl w:val="0"/>
+          <w:numId w:val="38"/>
+        </w:numPr>
+      </w:pPr>
+      <w:proofErr w:type="spellStart"/>
+      <w:r>
+        <w:t>OpenJML</w:t>
+      </w:r>
+      <w:proofErr w:type="spellEnd"/>
+      <w:r>
+        <w:t xml:space="preserve"> is a </w:t>
+      </w:r>
+      <w:r>
+        <w:t xml:space="preserve">program verification </w:t>
+      </w:r>
+      <w:r>
+        <w:t xml:space="preserve">tool for </w:t>
+      </w:r>
+      <w:r>
+        <w:t>Java programs that allows you to check the specifications of programs annotated in the Java Modelling Language</w:t>
+      </w:r>
+      <w:r>
+        <w:t xml:space="preserve"> [1</w:t>
+      </w:r>
+      <w:r>
+        <w:t>4</w:t>
+      </w:r>
+      <w:r>
+        <w:t>]</w:t>
+      </w:r>
+    </w:p>
+    <w:p>
+      <w:pPr>
+        <w:pStyle w:val="ListParagraph"/>
+        <w:numPr>
+          <w:ilvl w:val="0"/>
+          <w:numId w:val="38"/>
+        </w:numPr>
+      </w:pPr>
+      <w:r>
+        <w:t>Replace ESC/Java2 with a universal JML implementation</w:t>
+      </w:r>
+    </w:p>
+    <w:p>
+      <w:pPr>
+        <w:pStyle w:val="ListParagraph"/>
+        <w:numPr>
+          <w:ilvl w:val="0"/>
+          <w:numId w:val="38"/>
+        </w:numPr>
+      </w:pPr>
+      <w:r>
+        <w:t>Provide a freely available verification tool that can be used in industry as well as academia</w:t>
+      </w:r>
+    </w:p>
+    <w:p>
+      <w:pPr>
+        <w:pStyle w:val="ListParagraph"/>
+        <w:numPr>
+          <w:ilvl w:val="0"/>
+          <w:numId w:val="38"/>
+        </w:numPr>
+        <w:rPr>
+          <w:u w:val="single"/>
+        </w:rPr>
+      </w:pPr>
+      <w:r>
+        <w:rPr>
+          <w:u w:val="single"/>
+        </w:rPr>
+        <w:t>Structure</w:t>
+      </w:r>
+    </w:p>
+    <w:p>
+      <w:pPr>
+        <w:pStyle w:val="ListParagraph"/>
+        <w:numPr>
+          <w:ilvl w:val="1"/>
+          <w:numId w:val="38"/>
+        </w:numPr>
+        <w:autoSpaceDE w:val="0"/>
+        <w:autoSpaceDN w:val="0"/>
+        <w:adjustRightInd w:val="0"/>
+        <w:spacing w:after="0" w:line="240" w:lineRule="auto"/>
+        <w:rPr>
+          <w:rFonts w:cstheme="minorHAnsi"/>
+        </w:rPr>
+      </w:pPr>
+      <w:r>
+        <w:rPr>
+          <w:rFonts w:cstheme="minorHAnsi"/>
+        </w:rPr>
+        <w:t>Parsing phase (syntax checking)</w:t>
+      </w:r>
+    </w:p>
+    <w:p>
+      <w:pPr>
+        <w:pStyle w:val="ListParagraph"/>
+        <w:numPr>
+          <w:ilvl w:val="1"/>
+          <w:numId w:val="38"/>
+        </w:numPr>
+        <w:autoSpaceDE w:val="0"/>
+        <w:autoSpaceDN w:val="0"/>
+        <w:adjustRightInd w:val="0"/>
+        <w:spacing w:after="0" w:line="240" w:lineRule="auto"/>
+        <w:rPr>
+          <w:rFonts w:cstheme="minorHAnsi"/>
+        </w:rPr>
+      </w:pPr>
+      <w:proofErr w:type="spellStart"/>
+      <w:r>
+        <w:rPr>
+          <w:rFonts w:cstheme="minorHAnsi"/>
+        </w:rPr>
+        <w:t>Typechecking</w:t>
+      </w:r>
+      <w:proofErr w:type="spellEnd"/>
+      <w:r>
+        <w:rPr>
+          <w:rFonts w:cstheme="minorHAnsi"/>
+        </w:rPr>
+        <w:t xml:space="preserve"> phase (type and usage checking)</w:t>
+      </w:r>
+    </w:p>
+    <w:p>
+      <w:pPr>
+        <w:pStyle w:val="ListParagraph"/>
+        <w:numPr>
+          <w:ilvl w:val="1"/>
+          <w:numId w:val="38"/>
+        </w:numPr>
+        <w:autoSpaceDE w:val="0"/>
+        <w:autoSpaceDN w:val="0"/>
+        <w:adjustRightInd w:val="0"/>
+        <w:spacing w:after="0" w:line="240" w:lineRule="auto"/>
+        <w:rPr>
+          <w:rFonts w:cstheme="minorHAnsi"/>
+        </w:rPr>
+      </w:pPr>
+      <w:r>
+        <w:rPr>
+          <w:rFonts w:cstheme="minorHAnsi"/>
+        </w:rPr>
+        <w:t>Static checking phase (</w:t>
+      </w:r>
+      <w:proofErr w:type="spellStart"/>
+      <w:r>
+        <w:rPr>
+          <w:rFonts w:cstheme="minorHAnsi"/>
+        </w:rPr>
+        <w:t>OpenJML</w:t>
+      </w:r>
+      <w:proofErr w:type="spellEnd"/>
+      <w:r>
+        <w:rPr>
+          <w:rFonts w:cstheme="minorHAnsi"/>
+        </w:rPr>
+        <w:t xml:space="preserve"> translates Java code + JML specs into verification conditions that are che</w:t>
+      </w:r>
+      <w:bookmarkStart w:id="0" w:name="_GoBack"/>
+      <w:bookmarkEnd w:id="0"/>
+      <w:r>
+        <w:rPr>
+          <w:rFonts w:cstheme="minorHAnsi"/>
+        </w:rPr>
+        <w:t xml:space="preserve">cked by the SMT </w:t>
+      </w:r>
+      <w:proofErr w:type="spellStart"/>
+      <w:r>
+        <w:rPr>
+          <w:rFonts w:cstheme="minorHAnsi"/>
+        </w:rPr>
+        <w:t>slovers</w:t>
+      </w:r>
+      <w:proofErr w:type="spellEnd"/>
+      <w:r>
+        <w:rPr>
+          <w:rFonts w:cstheme="minorHAnsi"/>
+        </w:rPr>
+        <w:t>) [11]</w:t>
+      </w:r>
+    </w:p>
+    <w:p>
+      <w:pPr>
+        <w:pStyle w:val="ListParagraph"/>
+        <w:numPr>
+          <w:ilvl w:val="1"/>
+          <w:numId w:val="38"/>
+        </w:numPr>
+        <w:autoSpaceDE w:val="0"/>
+        <w:autoSpaceDN w:val="0"/>
+        <w:adjustRightInd w:val="0"/>
+        <w:spacing w:after="0" w:line="240" w:lineRule="auto"/>
+        <w:rPr>
+          <w:rFonts w:cstheme="minorHAnsi"/>
+        </w:rPr>
+      </w:pPr>
+      <w:r>
+        <w:rPr>
+          <w:rFonts w:cstheme="minorHAnsi"/>
+        </w:rPr>
+        <w:t>Runtime assertion checking (Compiles specs as assertions into the usual Java .class files)</w:t>
+      </w:r>
+    </w:p>
+    <w:p>
+      <w:pPr>
+        <w:pStyle w:val="ListParagraph"/>
+        <w:numPr>
+          <w:ilvl w:val="2"/>
+          <w:numId w:val="38"/>
+        </w:numPr>
+        <w:autoSpaceDE w:val="0"/>
+        <w:autoSpaceDN w:val="0"/>
+        <w:adjustRightInd w:val="0"/>
+        <w:spacing w:after="0" w:line="240" w:lineRule="auto"/>
+        <w:rPr>
+          <w:rFonts w:cstheme="minorHAnsi"/>
+        </w:rPr>
+      </w:pPr>
+      <w:proofErr w:type="spellStart"/>
+      <w:r>
+        <w:rPr>
+          <w:rFonts w:cstheme="minorHAnsi"/>
+        </w:rPr>
+        <w:t>OpenJML</w:t>
+      </w:r>
+      <w:proofErr w:type="spellEnd"/>
+      <w:r>
+        <w:rPr>
+          <w:rFonts w:cstheme="minorHAnsi"/>
+        </w:rPr>
+        <w:t xml:space="preserve"> uses the OpenJDK compiler, enhancing the processing of source files to add appropriate checks that assertions and other specifications hold during execution of the program</w:t>
+      </w:r>
+    </w:p>
+    <w:p>
+      <w:pPr>
+        <w:pStyle w:val="ListParagraph"/>
+        <w:numPr>
+          <w:ilvl w:val="0"/>
+          <w:numId w:val="38"/>
+        </w:numPr>
+        <w:autoSpaceDE w:val="0"/>
+        <w:autoSpaceDN w:val="0"/>
+        <w:adjustRightInd w:val="0"/>
+        <w:spacing w:after="0" w:line="240" w:lineRule="auto"/>
+        <w:rPr>
+          <w:rFonts w:cstheme="minorHAnsi"/>
+        </w:rPr>
+      </w:pPr>
+      <w:r>
+        <w:rPr>
+          <w:rFonts w:cstheme="minorHAnsi"/>
+        </w:rPr>
+        <w:t>Integration with both Eclipse and command-line tools</w:t>
+      </w:r>
+    </w:p>
+    <w:p>
+      <w:pPr>
+        <w:pStyle w:val="ListParagraph"/>
+        <w:numPr>
+          <w:ilvl w:val="0"/>
+          <w:numId w:val="38"/>
+        </w:numPr>
+        <w:autoSpaceDE w:val="0"/>
+        <w:autoSpaceDN w:val="0"/>
+        <w:adjustRightInd w:val="0"/>
+        <w:spacing w:after="0" w:line="240" w:lineRule="auto"/>
+        <w:rPr>
+          <w:rFonts w:cstheme="minorHAnsi"/>
+        </w:rPr>
+      </w:pPr>
+      <w:r>
+        <w:rPr>
+          <w:rFonts w:cstheme="minorHAnsi"/>
+        </w:rPr>
+        <w:t>Programmatic access through an API allows access to:</w:t>
+      </w:r>
+    </w:p>
+    <w:p>
+      <w:pPr>
+        <w:pStyle w:val="ListParagraph"/>
+        <w:numPr>
+          <w:ilvl w:val="1"/>
+          <w:numId w:val="38"/>
+        </w:numPr>
+        <w:autoSpaceDE w:val="0"/>
+        <w:autoSpaceDN w:val="0"/>
+        <w:adjustRightInd w:val="0"/>
+        <w:spacing w:after="0" w:line="240" w:lineRule="auto"/>
+        <w:rPr>
+          <w:rFonts w:cstheme="minorHAnsi"/>
+        </w:rPr>
+      </w:pPr>
+      <w:r>
+        <w:rPr>
+          <w:rFonts w:cstheme="minorHAnsi"/>
+        </w:rPr>
+        <w:t xml:space="preserve">Internal Abstract Syntax Trees (AST’s), </w:t>
+      </w:r>
+    </w:p>
+    <w:p>
+      <w:pPr>
+        <w:pStyle w:val="ListParagraph"/>
+        <w:numPr>
+          <w:ilvl w:val="1"/>
+          <w:numId w:val="38"/>
+        </w:numPr>
+        <w:autoSpaceDE w:val="0"/>
+        <w:autoSpaceDN w:val="0"/>
+        <w:adjustRightInd w:val="0"/>
+        <w:spacing w:after="0" w:line="240" w:lineRule="auto"/>
+        <w:rPr>
+          <w:rFonts w:cstheme="minorHAnsi"/>
+        </w:rPr>
+      </w:pPr>
+      <w:r>
+        <w:rPr>
+          <w:rFonts w:cstheme="minorHAnsi"/>
+        </w:rPr>
+        <w:t xml:space="preserve">Type information </w:t>
+      </w:r>
+    </w:p>
+    <w:p>
+      <w:pPr>
+        <w:pStyle w:val="ListParagraph"/>
+        <w:numPr>
+          <w:ilvl w:val="1"/>
+          <w:numId w:val="38"/>
+        </w:numPr>
+        <w:autoSpaceDE w:val="0"/>
+        <w:autoSpaceDN w:val="0"/>
+        <w:adjustRightInd w:val="0"/>
+        <w:spacing w:after="0" w:line="240" w:lineRule="auto"/>
+        <w:rPr>
+          <w:rFonts w:cstheme="minorHAnsi"/>
+        </w:rPr>
+      </w:pPr>
+      <w:r>
+        <w:rPr>
+          <w:rFonts w:cstheme="minorHAnsi"/>
+        </w:rPr>
+        <w:t>Compilation</w:t>
+      </w:r>
+    </w:p>
+    <w:p>
+      <w:pPr>
+        <w:pStyle w:val="ListParagraph"/>
+        <w:numPr>
+          <w:ilvl w:val="1"/>
+          <w:numId w:val="38"/>
+        </w:numPr>
+        <w:autoSpaceDE w:val="0"/>
+        <w:autoSpaceDN w:val="0"/>
+        <w:adjustRightInd w:val="0"/>
+        <w:spacing w:after="0" w:line="240" w:lineRule="auto"/>
+        <w:rPr>
+          <w:rFonts w:cstheme="minorHAnsi"/>
+        </w:rPr>
+      </w:pPr>
+      <w:r>
+        <w:rPr>
+          <w:rFonts w:cstheme="minorHAnsi"/>
+        </w:rPr>
+        <w:t xml:space="preserve">Checking commands </w:t>
+      </w:r>
+    </w:p>
+    <w:p>
+      <w:pPr>
+        <w:pStyle w:val="ListParagraph"/>
+        <w:numPr>
+          <w:ilvl w:val="1"/>
+          <w:numId w:val="38"/>
+        </w:numPr>
+        <w:autoSpaceDE w:val="0"/>
+        <w:autoSpaceDN w:val="0"/>
+        <w:adjustRightInd w:val="0"/>
+        <w:spacing w:after="0" w:line="240" w:lineRule="auto"/>
+        <w:rPr>
+          <w:rFonts w:cstheme="minorHAnsi"/>
+        </w:rPr>
+      </w:pPr>
+      <w:r>
+        <w:rPr>
+          <w:rFonts w:cstheme="minorHAnsi"/>
+        </w:rPr>
+        <w:t>Results of verification attempts, including counterexamples</w:t>
+      </w:r>
+    </w:p>
+    <w:p>
+      <w:pPr>
+        <w:pStyle w:val="ListParagraph"/>
+        <w:numPr>
+          <w:ilvl w:val="0"/>
+          <w:numId w:val="38"/>
+        </w:numPr>
+      </w:pPr>
+      <w:r>
+        <w:t>Design is adapted from ESC/Java2 [11]</w:t>
+      </w:r>
+    </w:p>
+    <w:p>
+      <w:pPr>
+        <w:pStyle w:val="ListParagraph"/>
+        <w:numPr>
+          <w:ilvl w:val="1"/>
+          <w:numId w:val="38"/>
+        </w:numPr>
+        <w:autoSpaceDE w:val="0"/>
+        <w:autoSpaceDN w:val="0"/>
+        <w:adjustRightInd w:val="0"/>
+        <w:spacing w:after="0" w:line="240" w:lineRule="auto"/>
+        <w:rPr>
+          <w:rFonts w:cstheme="minorHAnsi"/>
+        </w:rPr>
+      </w:pPr>
+      <w:r>
+        <w:rPr>
+          <w:rFonts w:cstheme="minorHAnsi"/>
+        </w:rPr>
+        <w:t>Extends ESC/Java2 model to also check the generated VC for vacuity or for multiple falsified assertions</w:t>
+      </w:r>
+    </w:p>
+    <w:p>
+      <w:pPr>
+        <w:pStyle w:val="ListParagraph"/>
+        <w:numPr>
+          <w:ilvl w:val="1"/>
+          <w:numId w:val="38"/>
+        </w:numPr>
+        <w:autoSpaceDE w:val="0"/>
+        <w:autoSpaceDN w:val="0"/>
+        <w:adjustRightInd w:val="0"/>
+        <w:spacing w:after="0" w:line="240" w:lineRule="auto"/>
+        <w:rPr>
+          <w:rFonts w:cstheme="minorHAnsi"/>
+        </w:rPr>
+      </w:pPr>
+      <w:r>
+        <w:rPr>
+          <w:rFonts w:cstheme="minorHAnsi"/>
+        </w:rPr>
+        <w:t>Constructs a single VC for a method</w:t>
+      </w:r>
+    </w:p>
+    <w:p>
+      <w:pPr>
+        <w:pStyle w:val="ListParagraph"/>
+        <w:numPr>
+          <w:ilvl w:val="2"/>
+          <w:numId w:val="38"/>
+        </w:numPr>
+        <w:autoSpaceDE w:val="0"/>
+        <w:autoSpaceDN w:val="0"/>
+        <w:adjustRightInd w:val="0"/>
+        <w:spacing w:after="0" w:line="240" w:lineRule="auto"/>
+        <w:rPr>
+          <w:rFonts w:cstheme="minorHAnsi"/>
+        </w:rPr>
+      </w:pPr>
+      <w:r>
+        <w:rPr>
+          <w:rFonts w:cstheme="minorHAnsi"/>
+        </w:rPr>
+        <w:t>Default behaviour is to check vacuity of entire VC</w:t>
+      </w:r>
+    </w:p>
+    <w:p>
+      <w:pPr>
+        <w:pStyle w:val="ListParagraph"/>
+        <w:numPr>
+          <w:ilvl w:val="2"/>
+          <w:numId w:val="38"/>
+        </w:numPr>
+        <w:autoSpaceDE w:val="0"/>
+        <w:autoSpaceDN w:val="0"/>
+        <w:adjustRightInd w:val="0"/>
+        <w:spacing w:after="0" w:line="240" w:lineRule="auto"/>
+        <w:rPr>
+          <w:rFonts w:cstheme="minorHAnsi"/>
+        </w:rPr>
+      </w:pPr>
+      <w:r>
+        <w:rPr>
+          <w:rFonts w:cstheme="minorHAnsi"/>
+        </w:rPr>
+        <w:t xml:space="preserve">Can also check each distinct path/set of paths </w:t>
+      </w:r>
+      <w:r>
+        <w:rPr>
+          <w:rFonts w:cstheme="minorHAnsi"/>
+        </w:rPr>
+        <w:t>to each distinct assertion or other sub-expressions of the full VC</w:t>
+      </w:r>
+    </w:p>
+    <w:p>
+      <w:pPr>
+        <w:pStyle w:val="ListParagraph"/>
+        <w:numPr>
+          <w:ilvl w:val="1"/>
+          <w:numId w:val="38"/>
+        </w:numPr>
+        <w:autoSpaceDE w:val="0"/>
+        <w:autoSpaceDN w:val="0"/>
+        <w:adjustRightInd w:val="0"/>
+        <w:spacing w:after="0" w:line="240" w:lineRule="auto"/>
+        <w:rPr>
+          <w:rFonts w:cstheme="minorHAnsi"/>
+        </w:rPr>
+      </w:pPr>
+      <w:r>
+        <w:rPr>
+          <w:rFonts w:cstheme="minorHAnsi"/>
+        </w:rPr>
+        <w:t>Checks that there are feasible paths to the procedure exit and to each assertion</w:t>
+      </w:r>
+    </w:p>
+    <w:p>
+      <w:pPr>
+        <w:pStyle w:val="ListParagraph"/>
+        <w:numPr>
+          <w:ilvl w:val="1"/>
+          <w:numId w:val="38"/>
+        </w:numPr>
+        <w:autoSpaceDE w:val="0"/>
+        <w:autoSpaceDN w:val="0"/>
+        <w:adjustRightInd w:val="0"/>
+        <w:spacing w:after="0" w:line="240" w:lineRule="auto"/>
+        <w:rPr>
+          <w:rFonts w:cstheme="minorHAnsi"/>
+          <w:highlight w:val="yellow"/>
+        </w:rPr>
+      </w:pPr>
+      <w:r>
+        <w:rPr>
+          <w:rFonts w:cstheme="minorHAnsi"/>
+          <w:highlight w:val="yellow"/>
+        </w:rPr>
+        <w:t>Parses JML specifications as well as java code</w:t>
+      </w:r>
+      <w:r>
+        <w:rPr>
+          <w:rFonts w:cstheme="minorHAnsi"/>
+        </w:rPr>
+        <w:t xml:space="preserve"> (di</w:t>
+      </w:r>
+      <w:r>
+        <w:rPr>
+          <w:rFonts w:cstheme="minorHAnsi"/>
+        </w:rPr>
+        <w:t>f</w:t>
+      </w:r>
+      <w:r>
+        <w:rPr>
+          <w:rFonts w:cstheme="minorHAnsi"/>
+        </w:rPr>
+        <w:t>ferent to ESC/Java2 or just to OpenJDK?)</w:t>
+      </w:r>
+    </w:p>
+    <w:p>
+      <w:pPr>
+        <w:pStyle w:val="ListParagraph"/>
+        <w:numPr>
+          <w:ilvl w:val="1"/>
+          <w:numId w:val="38"/>
+        </w:numPr>
+        <w:autoSpaceDE w:val="0"/>
+        <w:autoSpaceDN w:val="0"/>
+        <w:adjustRightInd w:val="0"/>
+        <w:spacing w:after="0" w:line="240" w:lineRule="auto"/>
+        <w:rPr>
+          <w:rFonts w:cstheme="minorHAnsi"/>
+        </w:rPr>
+      </w:pPr>
+    </w:p>
+    <w:p>
+      <w:pPr>
+        <w:autoSpaceDE w:val="0"/>
+        <w:autoSpaceDN w:val="0"/>
+        <w:adjustRightInd w:val="0"/>
+        <w:spacing w:after="0" w:line="240" w:lineRule="auto"/>
+        <w:rPr>
+          <w:rFonts w:cstheme="minorHAnsi"/>
+        </w:rPr>
+      </w:pPr>
+    </w:p>
     <w:sectPr>
       <w:headerReference w:type="default" r:id="rId8"/>
       <w:footerReference w:type="default" r:id="rId9"/>
@@ -8800,7 +10185,7 @@
             <w:bCs/>
             <w:noProof/>
           </w:rPr>
-          <w:t>8</w:t>
+          <w:t>11</w:t>
         </w:r>
         <w:r>
           <w:rPr>
@@ -9732,7 +11117,7 @@
   <w:abstractNum w:abstractNumId="7" w15:restartNumberingAfterBreak="0">
     <w:nsid w:val="26C45AF4"/>
     <w:multiLevelType w:val="hybridMultilevel"/>
-    <w:tmpl w:val="3EF4AB02"/>
+    <w:tmpl w:val="2C4855A4"/>
     <w:lvl w:ilvl="0" w:tplc="08090001">
       <w:start w:val="1"/>
       <w:numFmt w:val="bullet"/>
@@ -9745,16 +11130,16 @@
         <w:rFonts w:ascii="Symbol" w:hAnsi="Symbol" w:hint="default"/>
       </w:rPr>
     </w:lvl>
-    <w:lvl w:ilvl="1" w:tplc="08090003" w:tentative="1">
-      <w:start w:val="1"/>
-      <w:numFmt w:val="bullet"/>
-      <w:lvlText w:val="o"/>
+    <w:lvl w:ilvl="1" w:tplc="08090019">
+      <w:start w:val="1"/>
+      <w:numFmt w:val="lowerLetter"/>
+      <w:lvlText w:val="%2."/>
       <w:lvlJc w:val="left"/>
       <w:pPr>
         <w:ind w:left="1440" w:hanging="360"/>
       </w:pPr>
       <w:rPr>
-        <w:rFonts w:ascii="Courier New" w:hAnsi="Courier New" w:cs="Courier New" w:hint="default"/>
+        <w:rFonts w:hint="default"/>
       </w:rPr>
     </w:lvl>
     <w:lvl w:ilvl="2" w:tplc="08090005" w:tentative="1">
@@ -9843,6 +11228,92 @@
     </w:lvl>
   </w:abstractNum>
   <w:abstractNum w:abstractNumId="8" w15:restartNumberingAfterBreak="0">
+    <w:nsid w:val="27C140BE"/>
+    <w:multiLevelType w:val="hybridMultilevel"/>
+    <w:tmpl w:val="F4FE34C2"/>
+    <w:lvl w:ilvl="0" w:tplc="0809000F">
+      <w:start w:val="1"/>
+      <w:numFmt w:val="decimal"/>
+      <w:lvlText w:val="%1."/>
+      <w:lvlJc w:val="left"/>
+      <w:pPr>
+        <w:ind w:left="720" w:hanging="360"/>
+      </w:pPr>
+    </w:lvl>
+    <w:lvl w:ilvl="1" w:tplc="08090019" w:tentative="1">
+      <w:start w:val="1"/>
+      <w:numFmt w:val="lowerLetter"/>
+      <w:lvlText w:val="%2."/>
+      <w:lvlJc w:val="left"/>
+      <w:pPr>
+        <w:ind w:left="1440" w:hanging="360"/>
+      </w:pPr>
+    </w:lvl>
+    <w:lvl w:ilvl="2" w:tplc="0809001B" w:tentative="1">
+      <w:start w:val="1"/>
+      <w:numFmt w:val="lowerRoman"/>
+      <w:lvlText w:val="%3."/>
+      <w:lvlJc w:val="right"/>
+      <w:pPr>
+        <w:ind w:left="2160" w:hanging="180"/>
+      </w:pPr>
+    </w:lvl>
+    <w:lvl w:ilvl="3" w:tplc="0809000F" w:tentative="1">
+      <w:start w:val="1"/>
+      <w:numFmt w:val="decimal"/>
+      <w:lvlText w:val="%4."/>
+      <w:lvlJc w:val="left"/>
+      <w:pPr>
+        <w:ind w:left="2880" w:hanging="360"/>
+      </w:pPr>
+    </w:lvl>
+    <w:lvl w:ilvl="4" w:tplc="08090019" w:tentative="1">
+      <w:start w:val="1"/>
+      <w:numFmt w:val="lowerLetter"/>
+      <w:lvlText w:val="%5."/>
+      <w:lvlJc w:val="left"/>
+      <w:pPr>
+        <w:ind w:left="3600" w:hanging="360"/>
+      </w:pPr>
+    </w:lvl>
+    <w:lvl w:ilvl="5" w:tplc="0809001B" w:tentative="1">
+      <w:start w:val="1"/>
+      <w:numFmt w:val="lowerRoman"/>
+      <w:lvlText w:val="%6."/>
+      <w:lvlJc w:val="right"/>
+      <w:pPr>
+        <w:ind w:left="4320" w:hanging="180"/>
+      </w:pPr>
+    </w:lvl>
+    <w:lvl w:ilvl="6" w:tplc="0809000F" w:tentative="1">
+      <w:start w:val="1"/>
+      <w:numFmt w:val="decimal"/>
+      <w:lvlText w:val="%7."/>
+      <w:lvlJc w:val="left"/>
+      <w:pPr>
+        <w:ind w:left="5040" w:hanging="360"/>
+      </w:pPr>
+    </w:lvl>
+    <w:lvl w:ilvl="7" w:tplc="08090019" w:tentative="1">
+      <w:start w:val="1"/>
+      <w:numFmt w:val="lowerLetter"/>
+      <w:lvlText w:val="%8."/>
+      <w:lvlJc w:val="left"/>
+      <w:pPr>
+        <w:ind w:left="5760" w:hanging="360"/>
+      </w:pPr>
+    </w:lvl>
+    <w:lvl w:ilvl="8" w:tplc="0809001B" w:tentative="1">
+      <w:start w:val="1"/>
+      <w:numFmt w:val="lowerRoman"/>
+      <w:lvlText w:val="%9."/>
+      <w:lvlJc w:val="right"/>
+      <w:pPr>
+        <w:ind w:left="6480" w:hanging="180"/>
+      </w:pPr>
+    </w:lvl>
+  </w:abstractNum>
+  <w:abstractNum w:abstractNumId="9" w15:restartNumberingAfterBreak="0">
     <w:nsid w:val="28F61324"/>
     <w:multiLevelType w:val="hybridMultilevel"/>
     <w:tmpl w:val="019AC2A6"/>
@@ -9955,7 +11426,206 @@
       </w:rPr>
     </w:lvl>
   </w:abstractNum>
-  <w:abstractNum w:abstractNumId="9" w15:restartNumberingAfterBreak="0">
+  <w:abstractNum w:abstractNumId="10" w15:restartNumberingAfterBreak="0">
+    <w:nsid w:val="2C086AFD"/>
+    <w:multiLevelType w:val="hybridMultilevel"/>
+    <w:tmpl w:val="6654392E"/>
+    <w:lvl w:ilvl="0" w:tplc="08090001">
+      <w:start w:val="1"/>
+      <w:numFmt w:val="bullet"/>
+      <w:lvlText w:val=""/>
+      <w:lvlJc w:val="left"/>
+      <w:pPr>
+        <w:ind w:left="720" w:hanging="360"/>
+      </w:pPr>
+      <w:rPr>
+        <w:rFonts w:ascii="Symbol" w:hAnsi="Symbol" w:hint="default"/>
+      </w:rPr>
+    </w:lvl>
+    <w:lvl w:ilvl="1" w:tplc="08090003" w:tentative="1">
+      <w:start w:val="1"/>
+      <w:numFmt w:val="bullet"/>
+      <w:lvlText w:val="o"/>
+      <w:lvlJc w:val="left"/>
+      <w:pPr>
+        <w:ind w:left="1440" w:hanging="360"/>
+      </w:pPr>
+      <w:rPr>
+        <w:rFonts w:ascii="Courier New" w:hAnsi="Courier New" w:cs="Courier New" w:hint="default"/>
+      </w:rPr>
+    </w:lvl>
+    <w:lvl w:ilvl="2" w:tplc="08090005" w:tentative="1">
+      <w:start w:val="1"/>
+      <w:numFmt w:val="bullet"/>
+      <w:lvlText w:val=""/>
+      <w:lvlJc w:val="left"/>
+      <w:pPr>
+        <w:ind w:left="2160" w:hanging="360"/>
+      </w:pPr>
+      <w:rPr>
+        <w:rFonts w:ascii="Wingdings" w:hAnsi="Wingdings" w:hint="default"/>
+      </w:rPr>
+    </w:lvl>
+    <w:lvl w:ilvl="3" w:tplc="08090001" w:tentative="1">
+      <w:start w:val="1"/>
+      <w:numFmt w:val="bullet"/>
+      <w:lvlText w:val=""/>
+      <w:lvlJc w:val="left"/>
+      <w:pPr>
+        <w:ind w:left="2880" w:hanging="360"/>
+      </w:pPr>
+      <w:rPr>
+        <w:rFonts w:ascii="Symbol" w:hAnsi="Symbol" w:hint="default"/>
+      </w:rPr>
+    </w:lvl>
+    <w:lvl w:ilvl="4" w:tplc="08090003" w:tentative="1">
+      <w:start w:val="1"/>
+      <w:numFmt w:val="bullet"/>
+      <w:lvlText w:val="o"/>
+      <w:lvlJc w:val="left"/>
+      <w:pPr>
+        <w:ind w:left="3600" w:hanging="360"/>
+      </w:pPr>
+      <w:rPr>
+        <w:rFonts w:ascii="Courier New" w:hAnsi="Courier New" w:cs="Courier New" w:hint="default"/>
+      </w:rPr>
+    </w:lvl>
+    <w:lvl w:ilvl="5" w:tplc="08090005" w:tentative="1">
+      <w:start w:val="1"/>
+      <w:numFmt w:val="bullet"/>
+      <w:lvlText w:val=""/>
+      <w:lvlJc w:val="left"/>
+      <w:pPr>
+        <w:ind w:left="4320" w:hanging="360"/>
+      </w:pPr>
+      <w:rPr>
+        <w:rFonts w:ascii="Wingdings" w:hAnsi="Wingdings" w:hint="default"/>
+      </w:rPr>
+    </w:lvl>
+    <w:lvl w:ilvl="6" w:tplc="08090001" w:tentative="1">
+      <w:start w:val="1"/>
+      <w:numFmt w:val="bullet"/>
+      <w:lvlText w:val=""/>
+      <w:lvlJc w:val="left"/>
+      <w:pPr>
+        <w:ind w:left="5040" w:hanging="360"/>
+      </w:pPr>
+      <w:rPr>
+        <w:rFonts w:ascii="Symbol" w:hAnsi="Symbol" w:hint="default"/>
+      </w:rPr>
+    </w:lvl>
+    <w:lvl w:ilvl="7" w:tplc="08090003" w:tentative="1">
+      <w:start w:val="1"/>
+      <w:numFmt w:val="bullet"/>
+      <w:lvlText w:val="o"/>
+      <w:lvlJc w:val="left"/>
+      <w:pPr>
+        <w:ind w:left="5760" w:hanging="360"/>
+      </w:pPr>
+      <w:rPr>
+        <w:rFonts w:ascii="Courier New" w:hAnsi="Courier New" w:cs="Courier New" w:hint="default"/>
+      </w:rPr>
+    </w:lvl>
+    <w:lvl w:ilvl="8" w:tplc="08090005" w:tentative="1">
+      <w:start w:val="1"/>
+      <w:numFmt w:val="bullet"/>
+      <w:lvlText w:val=""/>
+      <w:lvlJc w:val="left"/>
+      <w:pPr>
+        <w:ind w:left="6480" w:hanging="360"/>
+      </w:pPr>
+      <w:rPr>
+        <w:rFonts w:ascii="Wingdings" w:hAnsi="Wingdings" w:hint="default"/>
+      </w:rPr>
+    </w:lvl>
+  </w:abstractNum>
+  <w:abstractNum w:abstractNumId="11" w15:restartNumberingAfterBreak="0">
+    <w:nsid w:val="2EDB4F6B"/>
+    <w:multiLevelType w:val="hybridMultilevel"/>
+    <w:tmpl w:val="D7DA40AE"/>
+    <w:lvl w:ilvl="0" w:tplc="08090019">
+      <w:start w:val="1"/>
+      <w:numFmt w:val="lowerLetter"/>
+      <w:lvlText w:val="%1."/>
+      <w:lvlJc w:val="left"/>
+      <w:pPr>
+        <w:ind w:left="1440" w:hanging="360"/>
+      </w:pPr>
+    </w:lvl>
+    <w:lvl w:ilvl="1" w:tplc="08090019" w:tentative="1">
+      <w:start w:val="1"/>
+      <w:numFmt w:val="lowerLetter"/>
+      <w:lvlText w:val="%2."/>
+      <w:lvlJc w:val="left"/>
+      <w:pPr>
+        <w:ind w:left="2160" w:hanging="360"/>
+      </w:pPr>
+    </w:lvl>
+    <w:lvl w:ilvl="2" w:tplc="0809001B" w:tentative="1">
+      <w:start w:val="1"/>
+      <w:numFmt w:val="lowerRoman"/>
+      <w:lvlText w:val="%3."/>
+      <w:lvlJc w:val="right"/>
+      <w:pPr>
+        <w:ind w:left="2880" w:hanging="180"/>
+      </w:pPr>
+    </w:lvl>
+    <w:lvl w:ilvl="3" w:tplc="0809000F" w:tentative="1">
+      <w:start w:val="1"/>
+      <w:numFmt w:val="decimal"/>
+      <w:lvlText w:val="%4."/>
+      <w:lvlJc w:val="left"/>
+      <w:pPr>
+        <w:ind w:left="3600" w:hanging="360"/>
+      </w:pPr>
+    </w:lvl>
+    <w:lvl w:ilvl="4" w:tplc="08090019" w:tentative="1">
+      <w:start w:val="1"/>
+      <w:numFmt w:val="lowerLetter"/>
+      <w:lvlText w:val="%5."/>
+      <w:lvlJc w:val="left"/>
+      <w:pPr>
+        <w:ind w:left="4320" w:hanging="360"/>
+      </w:pPr>
+    </w:lvl>
+    <w:lvl w:ilvl="5" w:tplc="0809001B" w:tentative="1">
+      <w:start w:val="1"/>
+      <w:numFmt w:val="lowerRoman"/>
+      <w:lvlText w:val="%6."/>
+      <w:lvlJc w:val="right"/>
+      <w:pPr>
+        <w:ind w:left="5040" w:hanging="180"/>
+      </w:pPr>
+    </w:lvl>
+    <w:lvl w:ilvl="6" w:tplc="0809000F" w:tentative="1">
+      <w:start w:val="1"/>
+      <w:numFmt w:val="decimal"/>
+      <w:lvlText w:val="%7."/>
+      <w:lvlJc w:val="left"/>
+      <w:pPr>
+        <w:ind w:left="5760" w:hanging="360"/>
+      </w:pPr>
+    </w:lvl>
+    <w:lvl w:ilvl="7" w:tplc="08090019" w:tentative="1">
+      <w:start w:val="1"/>
+      <w:numFmt w:val="lowerLetter"/>
+      <w:lvlText w:val="%8."/>
+      <w:lvlJc w:val="left"/>
+      <w:pPr>
+        <w:ind w:left="6480" w:hanging="360"/>
+      </w:pPr>
+    </w:lvl>
+    <w:lvl w:ilvl="8" w:tplc="0809001B" w:tentative="1">
+      <w:start w:val="1"/>
+      <w:numFmt w:val="lowerRoman"/>
+      <w:lvlText w:val="%9."/>
+      <w:lvlJc w:val="right"/>
+      <w:pPr>
+        <w:ind w:left="7200" w:hanging="180"/>
+      </w:pPr>
+    </w:lvl>
+  </w:abstractNum>
+  <w:abstractNum w:abstractNumId="12" w15:restartNumberingAfterBreak="0">
     <w:nsid w:val="2F6A2187"/>
     <w:multiLevelType w:val="hybridMultilevel"/>
     <w:tmpl w:val="EE6661C0"/>
@@ -10068,7 +11738,7 @@
       </w:rPr>
     </w:lvl>
   </w:abstractNum>
-  <w:abstractNum w:abstractNumId="10" w15:restartNumberingAfterBreak="0">
+  <w:abstractNum w:abstractNumId="13" w15:restartNumberingAfterBreak="0">
     <w:nsid w:val="300149F0"/>
     <w:multiLevelType w:val="hybridMultilevel"/>
     <w:tmpl w:val="9A646872"/>
@@ -10154,7 +11824,7 @@
       </w:pPr>
     </w:lvl>
   </w:abstractNum>
-  <w:abstractNum w:abstractNumId="11" w15:restartNumberingAfterBreak="0">
+  <w:abstractNum w:abstractNumId="14" w15:restartNumberingAfterBreak="0">
     <w:nsid w:val="30D51D5D"/>
     <w:multiLevelType w:val="hybridMultilevel"/>
     <w:tmpl w:val="31CE0870"/>
@@ -10243,7 +11913,233 @@
       </w:pPr>
     </w:lvl>
   </w:abstractNum>
-  <w:abstractNum w:abstractNumId="12" w15:restartNumberingAfterBreak="0">
+  <w:abstractNum w:abstractNumId="15" w15:restartNumberingAfterBreak="0">
+    <w:nsid w:val="3470776D"/>
+    <w:multiLevelType w:val="hybridMultilevel"/>
+    <w:tmpl w:val="D82A50C8"/>
+    <w:lvl w:ilvl="0" w:tplc="08090001">
+      <w:start w:val="1"/>
+      <w:numFmt w:val="bullet"/>
+      <w:lvlText w:val=""/>
+      <w:lvlJc w:val="left"/>
+      <w:pPr>
+        <w:ind w:left="720" w:hanging="360"/>
+      </w:pPr>
+      <w:rPr>
+        <w:rFonts w:ascii="Symbol" w:hAnsi="Symbol" w:hint="default"/>
+      </w:rPr>
+    </w:lvl>
+    <w:lvl w:ilvl="1" w:tplc="08090003">
+      <w:start w:val="1"/>
+      <w:numFmt w:val="bullet"/>
+      <w:lvlText w:val="o"/>
+      <w:lvlJc w:val="left"/>
+      <w:pPr>
+        <w:ind w:left="1440" w:hanging="360"/>
+      </w:pPr>
+      <w:rPr>
+        <w:rFonts w:ascii="Courier New" w:hAnsi="Courier New" w:cs="Courier New" w:hint="default"/>
+      </w:rPr>
+    </w:lvl>
+    <w:lvl w:ilvl="2" w:tplc="08090005">
+      <w:start w:val="1"/>
+      <w:numFmt w:val="bullet"/>
+      <w:lvlText w:val=""/>
+      <w:lvlJc w:val="left"/>
+      <w:pPr>
+        <w:ind w:left="2160" w:hanging="360"/>
+      </w:pPr>
+      <w:rPr>
+        <w:rFonts w:ascii="Wingdings" w:hAnsi="Wingdings" w:hint="default"/>
+      </w:rPr>
+    </w:lvl>
+    <w:lvl w:ilvl="3" w:tplc="08090001" w:tentative="1">
+      <w:start w:val="1"/>
+      <w:numFmt w:val="bullet"/>
+      <w:lvlText w:val=""/>
+      <w:lvlJc w:val="left"/>
+      <w:pPr>
+        <w:ind w:left="2880" w:hanging="360"/>
+      </w:pPr>
+      <w:rPr>
+        <w:rFonts w:ascii="Symbol" w:hAnsi="Symbol" w:hint="default"/>
+      </w:rPr>
+    </w:lvl>
+    <w:lvl w:ilvl="4" w:tplc="08090003" w:tentative="1">
+      <w:start w:val="1"/>
+      <w:numFmt w:val="bullet"/>
+      <w:lvlText w:val="o"/>
+      <w:lvlJc w:val="left"/>
+      <w:pPr>
+        <w:ind w:left="3600" w:hanging="360"/>
+      </w:pPr>
+      <w:rPr>
+        <w:rFonts w:ascii="Courier New" w:hAnsi="Courier New" w:cs="Courier New" w:hint="default"/>
+      </w:rPr>
+    </w:lvl>
+    <w:lvl w:ilvl="5" w:tplc="08090005" w:tentative="1">
+      <w:start w:val="1"/>
+      <w:numFmt w:val="bullet"/>
+      <w:lvlText w:val=""/>
+      <w:lvlJc w:val="left"/>
+      <w:pPr>
+        <w:ind w:left="4320" w:hanging="360"/>
+      </w:pPr>
+      <w:rPr>
+        <w:rFonts w:ascii="Wingdings" w:hAnsi="Wingdings" w:hint="default"/>
+      </w:rPr>
+    </w:lvl>
+    <w:lvl w:ilvl="6" w:tplc="08090001" w:tentative="1">
+      <w:start w:val="1"/>
+      <w:numFmt w:val="bullet"/>
+      <w:lvlText w:val=""/>
+      <w:lvlJc w:val="left"/>
+      <w:pPr>
+        <w:ind w:left="5040" w:hanging="360"/>
+      </w:pPr>
+      <w:rPr>
+        <w:rFonts w:ascii="Symbol" w:hAnsi="Symbol" w:hint="default"/>
+      </w:rPr>
+    </w:lvl>
+    <w:lvl w:ilvl="7" w:tplc="08090003" w:tentative="1">
+      <w:start w:val="1"/>
+      <w:numFmt w:val="bullet"/>
+      <w:lvlText w:val="o"/>
+      <w:lvlJc w:val="left"/>
+      <w:pPr>
+        <w:ind w:left="5760" w:hanging="360"/>
+      </w:pPr>
+      <w:rPr>
+        <w:rFonts w:ascii="Courier New" w:hAnsi="Courier New" w:cs="Courier New" w:hint="default"/>
+      </w:rPr>
+    </w:lvl>
+    <w:lvl w:ilvl="8" w:tplc="08090005" w:tentative="1">
+      <w:start w:val="1"/>
+      <w:numFmt w:val="bullet"/>
+      <w:lvlText w:val=""/>
+      <w:lvlJc w:val="left"/>
+      <w:pPr>
+        <w:ind w:left="6480" w:hanging="360"/>
+      </w:pPr>
+      <w:rPr>
+        <w:rFonts w:ascii="Wingdings" w:hAnsi="Wingdings" w:hint="default"/>
+      </w:rPr>
+    </w:lvl>
+  </w:abstractNum>
+  <w:abstractNum w:abstractNumId="16" w15:restartNumberingAfterBreak="0">
+    <w:nsid w:val="353C7687"/>
+    <w:multiLevelType w:val="hybridMultilevel"/>
+    <w:tmpl w:val="226A7EBE"/>
+    <w:lvl w:ilvl="0" w:tplc="08090001">
+      <w:start w:val="1"/>
+      <w:numFmt w:val="bullet"/>
+      <w:lvlText w:val=""/>
+      <w:lvlJc w:val="left"/>
+      <w:pPr>
+        <w:ind w:left="720" w:hanging="360"/>
+      </w:pPr>
+      <w:rPr>
+        <w:rFonts w:ascii="Symbol" w:hAnsi="Symbol" w:hint="default"/>
+      </w:rPr>
+    </w:lvl>
+    <w:lvl w:ilvl="1" w:tplc="08090003" w:tentative="1">
+      <w:start w:val="1"/>
+      <w:numFmt w:val="bullet"/>
+      <w:lvlText w:val="o"/>
+      <w:lvlJc w:val="left"/>
+      <w:pPr>
+        <w:ind w:left="1440" w:hanging="360"/>
+      </w:pPr>
+      <w:rPr>
+        <w:rFonts w:ascii="Courier New" w:hAnsi="Courier New" w:cs="Courier New" w:hint="default"/>
+      </w:rPr>
+    </w:lvl>
+    <w:lvl w:ilvl="2" w:tplc="08090005" w:tentative="1">
+      <w:start w:val="1"/>
+      <w:numFmt w:val="bullet"/>
+      <w:lvlText w:val=""/>
+      <w:lvlJc w:val="left"/>
+      <w:pPr>
+        <w:ind w:left="2160" w:hanging="360"/>
+      </w:pPr>
+      <w:rPr>
+        <w:rFonts w:ascii="Wingdings" w:hAnsi="Wingdings" w:hint="default"/>
+      </w:rPr>
+    </w:lvl>
+    <w:lvl w:ilvl="3" w:tplc="08090001" w:tentative="1">
+      <w:start w:val="1"/>
+      <w:numFmt w:val="bullet"/>
+      <w:lvlText w:val=""/>
+      <w:lvlJc w:val="left"/>
+      <w:pPr>
+        <w:ind w:left="2880" w:hanging="360"/>
+      </w:pPr>
+      <w:rPr>
+        <w:rFonts w:ascii="Symbol" w:hAnsi="Symbol" w:hint="default"/>
+      </w:rPr>
+    </w:lvl>
+    <w:lvl w:ilvl="4" w:tplc="08090003" w:tentative="1">
+      <w:start w:val="1"/>
+      <w:numFmt w:val="bullet"/>
+      <w:lvlText w:val="o"/>
+      <w:lvlJc w:val="left"/>
+      <w:pPr>
+        <w:ind w:left="3600" w:hanging="360"/>
+      </w:pPr>
+      <w:rPr>
+        <w:rFonts w:ascii="Courier New" w:hAnsi="Courier New" w:cs="Courier New" w:hint="default"/>
+      </w:rPr>
+    </w:lvl>
+    <w:lvl w:ilvl="5" w:tplc="08090005" w:tentative="1">
+      <w:start w:val="1"/>
+      <w:numFmt w:val="bullet"/>
+      <w:lvlText w:val=""/>
+      <w:lvlJc w:val="left"/>
+      <w:pPr>
+        <w:ind w:left="4320" w:hanging="360"/>
+      </w:pPr>
+      <w:rPr>
+        <w:rFonts w:ascii="Wingdings" w:hAnsi="Wingdings" w:hint="default"/>
+      </w:rPr>
+    </w:lvl>
+    <w:lvl w:ilvl="6" w:tplc="08090001" w:tentative="1">
+      <w:start w:val="1"/>
+      <w:numFmt w:val="bullet"/>
+      <w:lvlText w:val=""/>
+      <w:lvlJc w:val="left"/>
+      <w:pPr>
+        <w:ind w:left="5040" w:hanging="360"/>
+      </w:pPr>
+      <w:rPr>
+        <w:rFonts w:ascii="Symbol" w:hAnsi="Symbol" w:hint="default"/>
+      </w:rPr>
+    </w:lvl>
+    <w:lvl w:ilvl="7" w:tplc="08090003" w:tentative="1">
+      <w:start w:val="1"/>
+      <w:numFmt w:val="bullet"/>
+      <w:lvlText w:val="o"/>
+      <w:lvlJc w:val="left"/>
+      <w:pPr>
+        <w:ind w:left="5760" w:hanging="360"/>
+      </w:pPr>
+      <w:rPr>
+        <w:rFonts w:ascii="Courier New" w:hAnsi="Courier New" w:cs="Courier New" w:hint="default"/>
+      </w:rPr>
+    </w:lvl>
+    <w:lvl w:ilvl="8" w:tplc="08090005" w:tentative="1">
+      <w:start w:val="1"/>
+      <w:numFmt w:val="bullet"/>
+      <w:lvlText w:val=""/>
+      <w:lvlJc w:val="left"/>
+      <w:pPr>
+        <w:ind w:left="6480" w:hanging="360"/>
+      </w:pPr>
+      <w:rPr>
+        <w:rFonts w:ascii="Wingdings" w:hAnsi="Wingdings" w:hint="default"/>
+      </w:rPr>
+    </w:lvl>
+  </w:abstractNum>
+  <w:abstractNum w:abstractNumId="17" w15:restartNumberingAfterBreak="0">
     <w:nsid w:val="36AB0492"/>
     <w:multiLevelType w:val="hybridMultilevel"/>
     <w:tmpl w:val="EF705968"/>
@@ -10329,7 +12225,7 @@
       </w:pPr>
     </w:lvl>
   </w:abstractNum>
-  <w:abstractNum w:abstractNumId="13" w15:restartNumberingAfterBreak="0">
+  <w:abstractNum w:abstractNumId="18" w15:restartNumberingAfterBreak="0">
     <w:nsid w:val="36AC290C"/>
     <w:multiLevelType w:val="hybridMultilevel"/>
     <w:tmpl w:val="BE4A958C"/>
@@ -10442,7 +12338,7 @@
       </w:rPr>
     </w:lvl>
   </w:abstractNum>
-  <w:abstractNum w:abstractNumId="14" w15:restartNumberingAfterBreak="0">
+  <w:abstractNum w:abstractNumId="19" w15:restartNumberingAfterBreak="0">
     <w:nsid w:val="37D63CE4"/>
     <w:multiLevelType w:val="hybridMultilevel"/>
     <w:tmpl w:val="508EE452"/>
@@ -10555,7 +12451,7 @@
       </w:rPr>
     </w:lvl>
   </w:abstractNum>
-  <w:abstractNum w:abstractNumId="15" w15:restartNumberingAfterBreak="0">
+  <w:abstractNum w:abstractNumId="20" w15:restartNumberingAfterBreak="0">
     <w:nsid w:val="3AD37F1E"/>
     <w:multiLevelType w:val="hybridMultilevel"/>
     <w:tmpl w:val="DC483630"/>
@@ -10668,7 +12564,7 @@
       </w:rPr>
     </w:lvl>
   </w:abstractNum>
-  <w:abstractNum w:abstractNumId="16" w15:restartNumberingAfterBreak="0">
+  <w:abstractNum w:abstractNumId="21" w15:restartNumberingAfterBreak="0">
     <w:nsid w:val="3CA9670D"/>
     <w:multiLevelType w:val="hybridMultilevel"/>
     <w:tmpl w:val="3E82702C"/>
@@ -10781,7 +12677,7 @@
       </w:rPr>
     </w:lvl>
   </w:abstractNum>
-  <w:abstractNum w:abstractNumId="17" w15:restartNumberingAfterBreak="0">
+  <w:abstractNum w:abstractNumId="22" w15:restartNumberingAfterBreak="0">
     <w:nsid w:val="41B04144"/>
     <w:multiLevelType w:val="hybridMultilevel"/>
     <w:tmpl w:val="3C02A518"/>
@@ -10894,7 +12790,7 @@
       </w:rPr>
     </w:lvl>
   </w:abstractNum>
-  <w:abstractNum w:abstractNumId="18" w15:restartNumberingAfterBreak="0">
+  <w:abstractNum w:abstractNumId="23" w15:restartNumberingAfterBreak="0">
     <w:nsid w:val="420621C3"/>
     <w:multiLevelType w:val="hybridMultilevel"/>
     <w:tmpl w:val="CA3621AE"/>
@@ -11007,7 +12903,120 @@
       </w:rPr>
     </w:lvl>
   </w:abstractNum>
-  <w:abstractNum w:abstractNumId="19" w15:restartNumberingAfterBreak="0">
+  <w:abstractNum w:abstractNumId="24" w15:restartNumberingAfterBreak="0">
+    <w:nsid w:val="4D8C44AF"/>
+    <w:multiLevelType w:val="hybridMultilevel"/>
+    <w:tmpl w:val="4E6049FA"/>
+    <w:lvl w:ilvl="0" w:tplc="08090001">
+      <w:start w:val="1"/>
+      <w:numFmt w:val="bullet"/>
+      <w:lvlText w:val=""/>
+      <w:lvlJc w:val="left"/>
+      <w:pPr>
+        <w:ind w:left="720" w:hanging="360"/>
+      </w:pPr>
+      <w:rPr>
+        <w:rFonts w:ascii="Symbol" w:hAnsi="Symbol" w:hint="default"/>
+      </w:rPr>
+    </w:lvl>
+    <w:lvl w:ilvl="1" w:tplc="08090003" w:tentative="1">
+      <w:start w:val="1"/>
+      <w:numFmt w:val="bullet"/>
+      <w:lvlText w:val="o"/>
+      <w:lvlJc w:val="left"/>
+      <w:pPr>
+        <w:ind w:left="1440" w:hanging="360"/>
+      </w:pPr>
+      <w:rPr>
+        <w:rFonts w:ascii="Courier New" w:hAnsi="Courier New" w:cs="Courier New" w:hint="default"/>
+      </w:rPr>
+    </w:lvl>
+    <w:lvl w:ilvl="2" w:tplc="08090005" w:tentative="1">
+      <w:start w:val="1"/>
+      <w:numFmt w:val="bullet"/>
+      <w:lvlText w:val=""/>
+      <w:lvlJc w:val="left"/>
+      <w:pPr>
+        <w:ind w:left="2160" w:hanging="360"/>
+      </w:pPr>
+      <w:rPr>
+        <w:rFonts w:ascii="Wingdings" w:hAnsi="Wingdings" w:hint="default"/>
+      </w:rPr>
+    </w:lvl>
+    <w:lvl w:ilvl="3" w:tplc="08090001" w:tentative="1">
+      <w:start w:val="1"/>
+      <w:numFmt w:val="bullet"/>
+      <w:lvlText w:val=""/>
+      <w:lvlJc w:val="left"/>
+      <w:pPr>
+        <w:ind w:left="2880" w:hanging="360"/>
+      </w:pPr>
+      <w:rPr>
+        <w:rFonts w:ascii="Symbol" w:hAnsi="Symbol" w:hint="default"/>
+      </w:rPr>
+    </w:lvl>
+    <w:lvl w:ilvl="4" w:tplc="08090003" w:tentative="1">
+      <w:start w:val="1"/>
+      <w:numFmt w:val="bullet"/>
+      <w:lvlText w:val="o"/>
+      <w:lvlJc w:val="left"/>
+      <w:pPr>
+        <w:ind w:left="3600" w:hanging="360"/>
+      </w:pPr>
+      <w:rPr>
+        <w:rFonts w:ascii="Courier New" w:hAnsi="Courier New" w:cs="Courier New" w:hint="default"/>
+      </w:rPr>
+    </w:lvl>
+    <w:lvl w:ilvl="5" w:tplc="08090005" w:tentative="1">
+      <w:start w:val="1"/>
+      <w:numFmt w:val="bullet"/>
+      <w:lvlText w:val=""/>
+      <w:lvlJc w:val="left"/>
+      <w:pPr>
+        <w:ind w:left="4320" w:hanging="360"/>
+      </w:pPr>
+      <w:rPr>
+        <w:rFonts w:ascii="Wingdings" w:hAnsi="Wingdings" w:hint="default"/>
+      </w:rPr>
+    </w:lvl>
+    <w:lvl w:ilvl="6" w:tplc="08090001" w:tentative="1">
+      <w:start w:val="1"/>
+      <w:numFmt w:val="bullet"/>
+      <w:lvlText w:val=""/>
+      <w:lvlJc w:val="left"/>
+      <w:pPr>
+        <w:ind w:left="5040" w:hanging="360"/>
+      </w:pPr>
+      <w:rPr>
+        <w:rFonts w:ascii="Symbol" w:hAnsi="Symbol" w:hint="default"/>
+      </w:rPr>
+    </w:lvl>
+    <w:lvl w:ilvl="7" w:tplc="08090003" w:tentative="1">
+      <w:start w:val="1"/>
+      <w:numFmt w:val="bullet"/>
+      <w:lvlText w:val="o"/>
+      <w:lvlJc w:val="left"/>
+      <w:pPr>
+        <w:ind w:left="5760" w:hanging="360"/>
+      </w:pPr>
+      <w:rPr>
+        <w:rFonts w:ascii="Courier New" w:hAnsi="Courier New" w:cs="Courier New" w:hint="default"/>
+      </w:rPr>
+    </w:lvl>
+    <w:lvl w:ilvl="8" w:tplc="08090005" w:tentative="1">
+      <w:start w:val="1"/>
+      <w:numFmt w:val="bullet"/>
+      <w:lvlText w:val=""/>
+      <w:lvlJc w:val="left"/>
+      <w:pPr>
+        <w:ind w:left="6480" w:hanging="360"/>
+      </w:pPr>
+      <w:rPr>
+        <w:rFonts w:ascii="Wingdings" w:hAnsi="Wingdings" w:hint="default"/>
+      </w:rPr>
+    </w:lvl>
+  </w:abstractNum>
+  <w:abstractNum w:abstractNumId="25" w15:restartNumberingAfterBreak="0">
     <w:nsid w:val="5069073A"/>
     <w:multiLevelType w:val="hybridMultilevel"/>
     <w:tmpl w:val="85F23CCC"/>
@@ -11120,7 +13129,7 @@
       </w:rPr>
     </w:lvl>
   </w:abstractNum>
-  <w:abstractNum w:abstractNumId="20" w15:restartNumberingAfterBreak="0">
+  <w:abstractNum w:abstractNumId="26" w15:restartNumberingAfterBreak="0">
     <w:nsid w:val="507855EA"/>
     <w:multiLevelType w:val="hybridMultilevel"/>
     <w:tmpl w:val="88B40918"/>
@@ -11233,7 +13242,7 @@
       </w:rPr>
     </w:lvl>
   </w:abstractNum>
-  <w:abstractNum w:abstractNumId="21" w15:restartNumberingAfterBreak="0">
+  <w:abstractNum w:abstractNumId="27" w15:restartNumberingAfterBreak="0">
     <w:nsid w:val="54D07DFB"/>
     <w:multiLevelType w:val="hybridMultilevel"/>
     <w:tmpl w:val="BDC6E160"/>
@@ -11346,7 +13355,7 @@
       </w:rPr>
     </w:lvl>
   </w:abstractNum>
-  <w:abstractNum w:abstractNumId="22" w15:restartNumberingAfterBreak="0">
+  <w:abstractNum w:abstractNumId="28" w15:restartNumberingAfterBreak="0">
     <w:nsid w:val="58A753F5"/>
     <w:multiLevelType w:val="hybridMultilevel"/>
     <w:tmpl w:val="3F785876"/>
@@ -11459,7 +13468,7 @@
       </w:rPr>
     </w:lvl>
   </w:abstractNum>
-  <w:abstractNum w:abstractNumId="23" w15:restartNumberingAfterBreak="0">
+  <w:abstractNum w:abstractNumId="29" w15:restartNumberingAfterBreak="0">
     <w:nsid w:val="64392FB9"/>
     <w:multiLevelType w:val="hybridMultilevel"/>
     <w:tmpl w:val="291C9064"/>
@@ -11572,7 +13581,7 @@
       </w:rPr>
     </w:lvl>
   </w:abstractNum>
-  <w:abstractNum w:abstractNumId="24" w15:restartNumberingAfterBreak="0">
+  <w:abstractNum w:abstractNumId="30" w15:restartNumberingAfterBreak="0">
     <w:nsid w:val="65A83BCC"/>
     <w:multiLevelType w:val="hybridMultilevel"/>
     <w:tmpl w:val="BED2FFBE"/>
@@ -11685,7 +13694,7 @@
       </w:rPr>
     </w:lvl>
   </w:abstractNum>
-  <w:abstractNum w:abstractNumId="25" w15:restartNumberingAfterBreak="0">
+  <w:abstractNum w:abstractNumId="31" w15:restartNumberingAfterBreak="0">
     <w:nsid w:val="6A2022E7"/>
     <w:multiLevelType w:val="hybridMultilevel"/>
     <w:tmpl w:val="51EC3F24"/>
@@ -11798,7 +13807,7 @@
       </w:rPr>
     </w:lvl>
   </w:abstractNum>
-  <w:abstractNum w:abstractNumId="26" w15:restartNumberingAfterBreak="0">
+  <w:abstractNum w:abstractNumId="32" w15:restartNumberingAfterBreak="0">
     <w:nsid w:val="73EC6E0E"/>
     <w:multiLevelType w:val="hybridMultilevel"/>
     <w:tmpl w:val="B066A8CE"/>
@@ -11911,7 +13920,120 @@
       </w:rPr>
     </w:lvl>
   </w:abstractNum>
-  <w:abstractNum w:abstractNumId="27" w15:restartNumberingAfterBreak="0">
+  <w:abstractNum w:abstractNumId="33" w15:restartNumberingAfterBreak="0">
+    <w:nsid w:val="74F946C2"/>
+    <w:multiLevelType w:val="hybridMultilevel"/>
+    <w:tmpl w:val="6F161836"/>
+    <w:lvl w:ilvl="0" w:tplc="08090001">
+      <w:start w:val="1"/>
+      <w:numFmt w:val="bullet"/>
+      <w:lvlText w:val=""/>
+      <w:lvlJc w:val="left"/>
+      <w:pPr>
+        <w:ind w:left="720" w:hanging="360"/>
+      </w:pPr>
+      <w:rPr>
+        <w:rFonts w:ascii="Symbol" w:hAnsi="Symbol" w:hint="default"/>
+      </w:rPr>
+    </w:lvl>
+    <w:lvl w:ilvl="1" w:tplc="08090003">
+      <w:start w:val="1"/>
+      <w:numFmt w:val="bullet"/>
+      <w:lvlText w:val="o"/>
+      <w:lvlJc w:val="left"/>
+      <w:pPr>
+        <w:ind w:left="1440" w:hanging="360"/>
+      </w:pPr>
+      <w:rPr>
+        <w:rFonts w:ascii="Courier New" w:hAnsi="Courier New" w:cs="Courier New" w:hint="default"/>
+      </w:rPr>
+    </w:lvl>
+    <w:lvl w:ilvl="2" w:tplc="08090005" w:tentative="1">
+      <w:start w:val="1"/>
+      <w:numFmt w:val="bullet"/>
+      <w:lvlText w:val=""/>
+      <w:lvlJc w:val="left"/>
+      <w:pPr>
+        <w:ind w:left="2160" w:hanging="360"/>
+      </w:pPr>
+      <w:rPr>
+        <w:rFonts w:ascii="Wingdings" w:hAnsi="Wingdings" w:hint="default"/>
+      </w:rPr>
+    </w:lvl>
+    <w:lvl w:ilvl="3" w:tplc="08090001" w:tentative="1">
+      <w:start w:val="1"/>
+      <w:numFmt w:val="bullet"/>
+      <w:lvlText w:val=""/>
+      <w:lvlJc w:val="left"/>
+      <w:pPr>
+        <w:ind w:left="2880" w:hanging="360"/>
+      </w:pPr>
+      <w:rPr>
+        <w:rFonts w:ascii="Symbol" w:hAnsi="Symbol" w:hint="default"/>
+      </w:rPr>
+    </w:lvl>
+    <w:lvl w:ilvl="4" w:tplc="08090003" w:tentative="1">
+      <w:start w:val="1"/>
+      <w:numFmt w:val="bullet"/>
+      <w:lvlText w:val="o"/>
+      <w:lvlJc w:val="left"/>
+      <w:pPr>
+        <w:ind w:left="3600" w:hanging="360"/>
+      </w:pPr>
+      <w:rPr>
+        <w:rFonts w:ascii="Courier New" w:hAnsi="Courier New" w:cs="Courier New" w:hint="default"/>
+      </w:rPr>
+    </w:lvl>
+    <w:lvl w:ilvl="5" w:tplc="08090005" w:tentative="1">
+      <w:start w:val="1"/>
+      <w:numFmt w:val="bullet"/>
+      <w:lvlText w:val=""/>
+      <w:lvlJc w:val="left"/>
+      <w:pPr>
+        <w:ind w:left="4320" w:hanging="360"/>
+      </w:pPr>
+      <w:rPr>
+        <w:rFonts w:ascii="Wingdings" w:hAnsi="Wingdings" w:hint="default"/>
+      </w:rPr>
+    </w:lvl>
+    <w:lvl w:ilvl="6" w:tplc="08090001" w:tentative="1">
+      <w:start w:val="1"/>
+      <w:numFmt w:val="bullet"/>
+      <w:lvlText w:val=""/>
+      <w:lvlJc w:val="left"/>
+      <w:pPr>
+        <w:ind w:left="5040" w:hanging="360"/>
+      </w:pPr>
+      <w:rPr>
+        <w:rFonts w:ascii="Symbol" w:hAnsi="Symbol" w:hint="default"/>
+      </w:rPr>
+    </w:lvl>
+    <w:lvl w:ilvl="7" w:tplc="08090003" w:tentative="1">
+      <w:start w:val="1"/>
+      <w:numFmt w:val="bullet"/>
+      <w:lvlText w:val="o"/>
+      <w:lvlJc w:val="left"/>
+      <w:pPr>
+        <w:ind w:left="5760" w:hanging="360"/>
+      </w:pPr>
+      <w:rPr>
+        <w:rFonts w:ascii="Courier New" w:hAnsi="Courier New" w:cs="Courier New" w:hint="default"/>
+      </w:rPr>
+    </w:lvl>
+    <w:lvl w:ilvl="8" w:tplc="08090005" w:tentative="1">
+      <w:start w:val="1"/>
+      <w:numFmt w:val="bullet"/>
+      <w:lvlText w:val=""/>
+      <w:lvlJc w:val="left"/>
+      <w:pPr>
+        <w:ind w:left="6480" w:hanging="360"/>
+      </w:pPr>
+      <w:rPr>
+        <w:rFonts w:ascii="Wingdings" w:hAnsi="Wingdings" w:hint="default"/>
+      </w:rPr>
+    </w:lvl>
+  </w:abstractNum>
+  <w:abstractNum w:abstractNumId="34" w15:restartNumberingAfterBreak="0">
     <w:nsid w:val="75CC5FE5"/>
     <w:multiLevelType w:val="hybridMultilevel"/>
     <w:tmpl w:val="37CAC1CC"/>
@@ -11997,7 +14119,7 @@
       </w:pPr>
     </w:lvl>
   </w:abstractNum>
-  <w:abstractNum w:abstractNumId="28" w15:restartNumberingAfterBreak="0">
+  <w:abstractNum w:abstractNumId="35" w15:restartNumberingAfterBreak="0">
     <w:nsid w:val="78036FC5"/>
     <w:multiLevelType w:val="hybridMultilevel"/>
     <w:tmpl w:val="35CC5A88"/>
@@ -12083,7 +14205,7 @@
       </w:pPr>
     </w:lvl>
   </w:abstractNum>
-  <w:abstractNum w:abstractNumId="29" w15:restartNumberingAfterBreak="0">
+  <w:abstractNum w:abstractNumId="36" w15:restartNumberingAfterBreak="0">
     <w:nsid w:val="79C438FA"/>
     <w:multiLevelType w:val="hybridMultilevel"/>
     <w:tmpl w:val="F686389E"/>
@@ -12196,7 +14318,7 @@
       </w:rPr>
     </w:lvl>
   </w:abstractNum>
-  <w:abstractNum w:abstractNumId="30" w15:restartNumberingAfterBreak="0">
+  <w:abstractNum w:abstractNumId="37" w15:restartNumberingAfterBreak="0">
     <w:nsid w:val="7A7C3D10"/>
     <w:multiLevelType w:val="hybridMultilevel"/>
     <w:tmpl w:val="7FEC1466"/>
@@ -12309,7 +14431,7 @@
       </w:rPr>
     </w:lvl>
   </w:abstractNum>
-  <w:abstractNum w:abstractNumId="31" w15:restartNumberingAfterBreak="0">
+  <w:abstractNum w:abstractNumId="38" w15:restartNumberingAfterBreak="0">
     <w:nsid w:val="7D974DB5"/>
     <w:multiLevelType w:val="hybridMultilevel"/>
     <w:tmpl w:val="9B243B5A"/>
@@ -12395,7 +14517,7 @@
       </w:pPr>
     </w:lvl>
   </w:abstractNum>
-  <w:abstractNum w:abstractNumId="32" w15:restartNumberingAfterBreak="0">
+  <w:abstractNum w:abstractNumId="39" w15:restartNumberingAfterBreak="0">
     <w:nsid w:val="7FC218E9"/>
     <w:multiLevelType w:val="hybridMultilevel"/>
     <w:tmpl w:val="7E923080"/>
@@ -12482,70 +14604,70 @@
     </w:lvl>
   </w:abstractNum>
   <w:num w:numId="1">
-    <w:abstractNumId w:val="15"/>
+    <w:abstractNumId w:val="20"/>
   </w:num>
   <w:num w:numId="2">
     <w:abstractNumId w:val="6"/>
   </w:num>
   <w:num w:numId="3">
-    <w:abstractNumId w:val="19"/>
+    <w:abstractNumId w:val="25"/>
   </w:num>
   <w:num w:numId="4">
-    <w:abstractNumId w:val="27"/>
+    <w:abstractNumId w:val="34"/>
   </w:num>
   <w:num w:numId="5">
     <w:abstractNumId w:val="2"/>
   </w:num>
   <w:num w:numId="6">
-    <w:abstractNumId w:val="23"/>
+    <w:abstractNumId w:val="29"/>
   </w:num>
   <w:num w:numId="7">
-    <w:abstractNumId w:val="16"/>
+    <w:abstractNumId w:val="21"/>
   </w:num>
   <w:num w:numId="8">
-    <w:abstractNumId w:val="13"/>
+    <w:abstractNumId w:val="18"/>
   </w:num>
   <w:num w:numId="9">
     <w:abstractNumId w:val="5"/>
   </w:num>
   <w:num w:numId="10">
-    <w:abstractNumId w:val="28"/>
+    <w:abstractNumId w:val="35"/>
   </w:num>
   <w:num w:numId="11">
-    <w:abstractNumId w:val="20"/>
+    <w:abstractNumId w:val="26"/>
   </w:num>
   <w:num w:numId="12">
-    <w:abstractNumId w:val="9"/>
+    <w:abstractNumId w:val="12"/>
   </w:num>
   <w:num w:numId="13">
-    <w:abstractNumId w:val="32"/>
+    <w:abstractNumId w:val="39"/>
   </w:num>
   <w:num w:numId="14">
-    <w:abstractNumId w:val="30"/>
+    <w:abstractNumId w:val="37"/>
   </w:num>
   <w:num w:numId="15">
-    <w:abstractNumId w:val="18"/>
+    <w:abstractNumId w:val="23"/>
   </w:num>
   <w:num w:numId="16">
     <w:abstractNumId w:val="3"/>
   </w:num>
   <w:num w:numId="17">
-    <w:abstractNumId w:val="8"/>
+    <w:abstractNumId w:val="9"/>
   </w:num>
   <w:num w:numId="18">
-    <w:abstractNumId w:val="29"/>
+    <w:abstractNumId w:val="36"/>
   </w:num>
   <w:num w:numId="19">
     <w:abstractNumId w:val="1"/>
   </w:num>
   <w:num w:numId="20">
-    <w:abstractNumId w:val="22"/>
+    <w:abstractNumId w:val="28"/>
   </w:num>
   <w:num w:numId="21">
-    <w:abstractNumId w:val="26"/>
+    <w:abstractNumId w:val="32"/>
   </w:num>
   <w:num w:numId="22">
-    <w:abstractNumId w:val="17"/>
+    <w:abstractNumId w:val="22"/>
   </w:num>
   <w:num w:numId="23">
     <w:abstractNumId w:val="7"/>
@@ -12554,31 +14676,52 @@
     <w:abstractNumId w:val="0"/>
   </w:num>
   <w:num w:numId="25">
-    <w:abstractNumId w:val="21"/>
+    <w:abstractNumId w:val="27"/>
   </w:num>
   <w:num w:numId="26">
+    <w:abstractNumId w:val="19"/>
+  </w:num>
+  <w:num w:numId="27">
+    <w:abstractNumId w:val="30"/>
+  </w:num>
+  <w:num w:numId="28">
+    <w:abstractNumId w:val="38"/>
+  </w:num>
+  <w:num w:numId="29">
+    <w:abstractNumId w:val="13"/>
+  </w:num>
+  <w:num w:numId="30">
+    <w:abstractNumId w:val="31"/>
+  </w:num>
+  <w:num w:numId="31">
     <w:abstractNumId w:val="14"/>
   </w:num>
-  <w:num w:numId="27">
-    <w:abstractNumId w:val="24"/>
-  </w:num>
-  <w:num w:numId="28">
-    <w:abstractNumId w:val="31"/>
-  </w:num>
-  <w:num w:numId="29">
-    <w:abstractNumId w:val="10"/>
-  </w:num>
-  <w:num w:numId="30">
-    <w:abstractNumId w:val="25"/>
-  </w:num>
-  <w:num w:numId="31">
-    <w:abstractNumId w:val="11"/>
-  </w:num>
   <w:num w:numId="32">
-    <w:abstractNumId w:val="12"/>
+    <w:abstractNumId w:val="17"/>
   </w:num>
   <w:num w:numId="33">
     <w:abstractNumId w:val="4"/>
+  </w:num>
+  <w:num w:numId="34">
+    <w:abstractNumId w:val="8"/>
+  </w:num>
+  <w:num w:numId="35">
+    <w:abstractNumId w:val="11"/>
+  </w:num>
+  <w:num w:numId="36">
+    <w:abstractNumId w:val="16"/>
+  </w:num>
+  <w:num w:numId="37">
+    <w:abstractNumId w:val="33"/>
+  </w:num>
+  <w:num w:numId="38">
+    <w:abstractNumId w:val="15"/>
+  </w:num>
+  <w:num w:numId="39">
+    <w:abstractNumId w:val="10"/>
+  </w:num>
+  <w:num w:numId="40">
+    <w:abstractNumId w:val="24"/>
   </w:num>
 </w:numbering>
 </file>

</xml_diff>

<commit_message>
Part 2 - OpenJML working examples (Code/EclipseOpenJML)
</commit_message>
<xml_diff>
--- a/Abstract.docx
+++ b/Abstract.docx
@@ -8432,7 +8432,11 @@
     </w:p>
     <w:p>
       <w:pPr>
-        <w:ind w:left="1440"/>
+        <w:pStyle w:val="ListParagraph"/>
+        <w:numPr>
+          <w:ilvl w:val="0"/>
+          <w:numId w:val="45"/>
+        </w:numPr>
         <w:rPr>
           <w:rFonts w:cstheme="minorHAnsi"/>
           <w:b/>
@@ -8448,31 +8452,71 @@
     </w:p>
     <w:p>
       <w:pPr>
-        <w:rPr>
-          <w:rFonts w:cstheme="minorHAnsi"/>
-        </w:rPr>
-      </w:pPr>
-      <w:r>
-        <w:rPr>
-          <w:rFonts w:cstheme="minorHAnsi"/>
-        </w:rPr>
-        <w:br w:type="page"/>
-      </w:r>
-    </w:p>
-    <w:p>
-      <w:pPr>
-        <w:pStyle w:val="ListParagraph"/>
-        <w:ind w:left="0"/>
-        <w:rPr>
-          <w:rFonts w:cstheme="minorHAnsi"/>
-        </w:rPr>
-      </w:pPr>
-      <w:r>
+        <w:pStyle w:val="ListParagraph"/>
+        <w:numPr>
+          <w:ilvl w:val="0"/>
+          <w:numId w:val="45"/>
+        </w:numPr>
+        <w:rPr>
+          <w:rFonts w:cstheme="minorHAnsi"/>
+          <w:b/>
+        </w:rPr>
+      </w:pPr>
+      <w:r>
+        <w:rPr>
+          <w:rFonts w:cstheme="minorHAnsi"/>
+          <w:b/>
+        </w:rPr>
+        <w:t>java -jar Documents/openjml/openjml.jar -specspath &lt;Documents/openjml/jmlspecs.jar&gt; -rac -noInterna</w:t>
+      </w:r>
+      <w:r>
+        <w:rPr>
+          <w:rFonts w:cstheme="minorHAnsi"/>
+          <w:b/>
+        </w:rPr>
+        <w:t xml:space="preserve">lSpecs -racCheckAssumptions -esc </w:t>
+      </w:r>
+      <w:bookmarkStart w:id="0" w:name="_GoBack"/>
+      <w:bookmarkEnd w:id="0"/>
+      <w:r>
+        <w:rPr>
+          <w:rFonts w:cstheme="minorHAnsi"/>
+          <w:b/>
+        </w:rPr>
+        <w:t>workspace/KeY_to_OpenJML/src/Q3_2017/OddEvenTranspositionSort.java</w:t>
+      </w:r>
+    </w:p>
+    <w:p>
+      <w:pPr>
         <w:rPr>
           <w:rFonts w:cstheme="minorHAnsi"/>
           <w:b/>
           <w:u w:val="single"/>
         </w:rPr>
+      </w:pPr>
+      <w:r>
+        <w:rPr>
+          <w:rFonts w:cstheme="minorHAnsi"/>
+          <w:b/>
+          <w:u w:val="single"/>
+        </w:rPr>
+        <w:br w:type="page"/>
+      </w:r>
+    </w:p>
+    <w:p>
+      <w:pPr>
+        <w:pStyle w:val="ListParagraph"/>
+        <w:ind w:left="0"/>
+        <w:rPr>
+          <w:rFonts w:cstheme="minorHAnsi"/>
+        </w:rPr>
+      </w:pPr>
+      <w:r>
+        <w:rPr>
+          <w:rFonts w:cstheme="minorHAnsi"/>
+          <w:b/>
+          <w:u w:val="single"/>
+        </w:rPr>
         <w:lastRenderedPageBreak/>
         <w:t>OpenJML Command Line Options</w:t>
       </w:r>
@@ -8482,8 +8526,6 @@
         </w:rPr>
         <w:t xml:space="preserve"> [12]</w:t>
       </w:r>
-      <w:bookmarkStart w:id="0" w:name="_GoBack"/>
-      <w:bookmarkEnd w:id="0"/>
     </w:p>
     <w:p>
       <w:pPr>
@@ -12534,6 +12576,7 @@
         <w:dataBinding w:prefixMappings="xmlns:ns0='http://schemas.openxmlformats.org/package/2006/metadata/core-properties' xmlns:ns1='http://purl.org/dc/elements/1.1/'" w:xpath="/ns0:coreProperties[1]/ns1:title[1]" w:storeItemID="{6C3C8BC8-F283-45AE-878A-BAB7291924A1}"/>
         <w:text/>
       </w:sdtPr>
+      <w:sdtEndPr/>
       <w:sdtContent>
         <w:r>
           <w:rPr>
@@ -15312,6 +15355,119 @@
     </w:lvl>
   </w:abstractNum>
   <w:abstractNum w:abstractNumId="26" w15:restartNumberingAfterBreak="0">
+    <w:nsid w:val="4BB2261B"/>
+    <w:multiLevelType w:val="hybridMultilevel"/>
+    <w:tmpl w:val="6DFCDD60"/>
+    <w:lvl w:ilvl="0" w:tplc="08090005">
+      <w:start w:val="1"/>
+      <w:numFmt w:val="bullet"/>
+      <w:lvlText w:val=""/>
+      <w:lvlJc w:val="left"/>
+      <w:pPr>
+        <w:ind w:left="2160" w:hanging="360"/>
+      </w:pPr>
+      <w:rPr>
+        <w:rFonts w:ascii="Wingdings" w:hAnsi="Wingdings" w:hint="default"/>
+      </w:rPr>
+    </w:lvl>
+    <w:lvl w:ilvl="1" w:tplc="08090003" w:tentative="1">
+      <w:start w:val="1"/>
+      <w:numFmt w:val="bullet"/>
+      <w:lvlText w:val="o"/>
+      <w:lvlJc w:val="left"/>
+      <w:pPr>
+        <w:ind w:left="2880" w:hanging="360"/>
+      </w:pPr>
+      <w:rPr>
+        <w:rFonts w:ascii="Courier New" w:hAnsi="Courier New" w:cs="Courier New" w:hint="default"/>
+      </w:rPr>
+    </w:lvl>
+    <w:lvl w:ilvl="2" w:tplc="08090005" w:tentative="1">
+      <w:start w:val="1"/>
+      <w:numFmt w:val="bullet"/>
+      <w:lvlText w:val=""/>
+      <w:lvlJc w:val="left"/>
+      <w:pPr>
+        <w:ind w:left="3600" w:hanging="360"/>
+      </w:pPr>
+      <w:rPr>
+        <w:rFonts w:ascii="Wingdings" w:hAnsi="Wingdings" w:hint="default"/>
+      </w:rPr>
+    </w:lvl>
+    <w:lvl w:ilvl="3" w:tplc="08090001" w:tentative="1">
+      <w:start w:val="1"/>
+      <w:numFmt w:val="bullet"/>
+      <w:lvlText w:val=""/>
+      <w:lvlJc w:val="left"/>
+      <w:pPr>
+        <w:ind w:left="4320" w:hanging="360"/>
+      </w:pPr>
+      <w:rPr>
+        <w:rFonts w:ascii="Symbol" w:hAnsi="Symbol" w:hint="default"/>
+      </w:rPr>
+    </w:lvl>
+    <w:lvl w:ilvl="4" w:tplc="08090003" w:tentative="1">
+      <w:start w:val="1"/>
+      <w:numFmt w:val="bullet"/>
+      <w:lvlText w:val="o"/>
+      <w:lvlJc w:val="left"/>
+      <w:pPr>
+        <w:ind w:left="5040" w:hanging="360"/>
+      </w:pPr>
+      <w:rPr>
+        <w:rFonts w:ascii="Courier New" w:hAnsi="Courier New" w:cs="Courier New" w:hint="default"/>
+      </w:rPr>
+    </w:lvl>
+    <w:lvl w:ilvl="5" w:tplc="08090005" w:tentative="1">
+      <w:start w:val="1"/>
+      <w:numFmt w:val="bullet"/>
+      <w:lvlText w:val=""/>
+      <w:lvlJc w:val="left"/>
+      <w:pPr>
+        <w:ind w:left="5760" w:hanging="360"/>
+      </w:pPr>
+      <w:rPr>
+        <w:rFonts w:ascii="Wingdings" w:hAnsi="Wingdings" w:hint="default"/>
+      </w:rPr>
+    </w:lvl>
+    <w:lvl w:ilvl="6" w:tplc="08090001" w:tentative="1">
+      <w:start w:val="1"/>
+      <w:numFmt w:val="bullet"/>
+      <w:lvlText w:val=""/>
+      <w:lvlJc w:val="left"/>
+      <w:pPr>
+        <w:ind w:left="6480" w:hanging="360"/>
+      </w:pPr>
+      <w:rPr>
+        <w:rFonts w:ascii="Symbol" w:hAnsi="Symbol" w:hint="default"/>
+      </w:rPr>
+    </w:lvl>
+    <w:lvl w:ilvl="7" w:tplc="08090003" w:tentative="1">
+      <w:start w:val="1"/>
+      <w:numFmt w:val="bullet"/>
+      <w:lvlText w:val="o"/>
+      <w:lvlJc w:val="left"/>
+      <w:pPr>
+        <w:ind w:left="7200" w:hanging="360"/>
+      </w:pPr>
+      <w:rPr>
+        <w:rFonts w:ascii="Courier New" w:hAnsi="Courier New" w:cs="Courier New" w:hint="default"/>
+      </w:rPr>
+    </w:lvl>
+    <w:lvl w:ilvl="8" w:tplc="08090005" w:tentative="1">
+      <w:start w:val="1"/>
+      <w:numFmt w:val="bullet"/>
+      <w:lvlText w:val=""/>
+      <w:lvlJc w:val="left"/>
+      <w:pPr>
+        <w:ind w:left="7920" w:hanging="360"/>
+      </w:pPr>
+      <w:rPr>
+        <w:rFonts w:ascii="Wingdings" w:hAnsi="Wingdings" w:hint="default"/>
+      </w:rPr>
+    </w:lvl>
+  </w:abstractNum>
+  <w:abstractNum w:abstractNumId="27" w15:restartNumberingAfterBreak="0">
     <w:nsid w:val="4D8C44AF"/>
     <w:multiLevelType w:val="hybridMultilevel"/>
     <w:tmpl w:val="4E6049FA"/>
@@ -15424,7 +15580,7 @@
       </w:rPr>
     </w:lvl>
   </w:abstractNum>
-  <w:abstractNum w:abstractNumId="27" w15:restartNumberingAfterBreak="0">
+  <w:abstractNum w:abstractNumId="28" w15:restartNumberingAfterBreak="0">
     <w:nsid w:val="5069073A"/>
     <w:multiLevelType w:val="hybridMultilevel"/>
     <w:tmpl w:val="85F23CCC"/>
@@ -15537,7 +15693,7 @@
       </w:rPr>
     </w:lvl>
   </w:abstractNum>
-  <w:abstractNum w:abstractNumId="28" w15:restartNumberingAfterBreak="0">
+  <w:abstractNum w:abstractNumId="29" w15:restartNumberingAfterBreak="0">
     <w:nsid w:val="507855EA"/>
     <w:multiLevelType w:val="hybridMultilevel"/>
     <w:tmpl w:val="88B40918"/>
@@ -15650,7 +15806,7 @@
       </w:rPr>
     </w:lvl>
   </w:abstractNum>
-  <w:abstractNum w:abstractNumId="29" w15:restartNumberingAfterBreak="0">
+  <w:abstractNum w:abstractNumId="30" w15:restartNumberingAfterBreak="0">
     <w:nsid w:val="54D07DFB"/>
     <w:multiLevelType w:val="hybridMultilevel"/>
     <w:tmpl w:val="BDC6E160"/>
@@ -15763,7 +15919,7 @@
       </w:rPr>
     </w:lvl>
   </w:abstractNum>
-  <w:abstractNum w:abstractNumId="30" w15:restartNumberingAfterBreak="0">
+  <w:abstractNum w:abstractNumId="31" w15:restartNumberingAfterBreak="0">
     <w:nsid w:val="58A753F5"/>
     <w:multiLevelType w:val="hybridMultilevel"/>
     <w:tmpl w:val="3F785876"/>
@@ -15876,7 +16032,7 @@
       </w:rPr>
     </w:lvl>
   </w:abstractNum>
-  <w:abstractNum w:abstractNumId="31" w15:restartNumberingAfterBreak="0">
+  <w:abstractNum w:abstractNumId="32" w15:restartNumberingAfterBreak="0">
     <w:nsid w:val="62DD074D"/>
     <w:multiLevelType w:val="hybridMultilevel"/>
     <w:tmpl w:val="85C6741E"/>
@@ -15989,7 +16145,7 @@
       </w:rPr>
     </w:lvl>
   </w:abstractNum>
-  <w:abstractNum w:abstractNumId="32" w15:restartNumberingAfterBreak="0">
+  <w:abstractNum w:abstractNumId="33" w15:restartNumberingAfterBreak="0">
     <w:nsid w:val="64392FB9"/>
     <w:multiLevelType w:val="hybridMultilevel"/>
     <w:tmpl w:val="291C9064"/>
@@ -16102,7 +16258,7 @@
       </w:rPr>
     </w:lvl>
   </w:abstractNum>
-  <w:abstractNum w:abstractNumId="33" w15:restartNumberingAfterBreak="0">
+  <w:abstractNum w:abstractNumId="34" w15:restartNumberingAfterBreak="0">
     <w:nsid w:val="65A83BCC"/>
     <w:multiLevelType w:val="hybridMultilevel"/>
     <w:tmpl w:val="BED2FFBE"/>
@@ -16215,7 +16371,7 @@
       </w:rPr>
     </w:lvl>
   </w:abstractNum>
-  <w:abstractNum w:abstractNumId="34" w15:restartNumberingAfterBreak="0">
+  <w:abstractNum w:abstractNumId="35" w15:restartNumberingAfterBreak="0">
     <w:nsid w:val="6A2022E7"/>
     <w:multiLevelType w:val="hybridMultilevel"/>
     <w:tmpl w:val="51EC3F24"/>
@@ -16328,7 +16484,7 @@
       </w:rPr>
     </w:lvl>
   </w:abstractNum>
-  <w:abstractNum w:abstractNumId="35" w15:restartNumberingAfterBreak="0">
+  <w:abstractNum w:abstractNumId="36" w15:restartNumberingAfterBreak="0">
     <w:nsid w:val="6B6D05F1"/>
     <w:multiLevelType w:val="hybridMultilevel"/>
     <w:tmpl w:val="54CECB16"/>
@@ -16414,7 +16570,7 @@
       </w:pPr>
     </w:lvl>
   </w:abstractNum>
-  <w:abstractNum w:abstractNumId="36" w15:restartNumberingAfterBreak="0">
+  <w:abstractNum w:abstractNumId="37" w15:restartNumberingAfterBreak="0">
     <w:nsid w:val="73EC6E0E"/>
     <w:multiLevelType w:val="hybridMultilevel"/>
     <w:tmpl w:val="B066A8CE"/>
@@ -16527,7 +16683,7 @@
       </w:rPr>
     </w:lvl>
   </w:abstractNum>
-  <w:abstractNum w:abstractNumId="37" w15:restartNumberingAfterBreak="0">
+  <w:abstractNum w:abstractNumId="38" w15:restartNumberingAfterBreak="0">
     <w:nsid w:val="74F946C2"/>
     <w:multiLevelType w:val="hybridMultilevel"/>
     <w:tmpl w:val="6F161836"/>
@@ -16640,7 +16796,7 @@
       </w:rPr>
     </w:lvl>
   </w:abstractNum>
-  <w:abstractNum w:abstractNumId="38" w15:restartNumberingAfterBreak="0">
+  <w:abstractNum w:abstractNumId="39" w15:restartNumberingAfterBreak="0">
     <w:nsid w:val="75CC5FE5"/>
     <w:multiLevelType w:val="hybridMultilevel"/>
     <w:tmpl w:val="37CAC1CC"/>
@@ -16726,7 +16882,7 @@
       </w:pPr>
     </w:lvl>
   </w:abstractNum>
-  <w:abstractNum w:abstractNumId="39" w15:restartNumberingAfterBreak="0">
+  <w:abstractNum w:abstractNumId="40" w15:restartNumberingAfterBreak="0">
     <w:nsid w:val="78036FC5"/>
     <w:multiLevelType w:val="hybridMultilevel"/>
     <w:tmpl w:val="35CC5A88"/>
@@ -16812,7 +16968,7 @@
       </w:pPr>
     </w:lvl>
   </w:abstractNum>
-  <w:abstractNum w:abstractNumId="40" w15:restartNumberingAfterBreak="0">
+  <w:abstractNum w:abstractNumId="41" w15:restartNumberingAfterBreak="0">
     <w:nsid w:val="79C438FA"/>
     <w:multiLevelType w:val="hybridMultilevel"/>
     <w:tmpl w:val="F686389E"/>
@@ -16925,7 +17081,7 @@
       </w:rPr>
     </w:lvl>
   </w:abstractNum>
-  <w:abstractNum w:abstractNumId="41" w15:restartNumberingAfterBreak="0">
+  <w:abstractNum w:abstractNumId="42" w15:restartNumberingAfterBreak="0">
     <w:nsid w:val="7A7C3D10"/>
     <w:multiLevelType w:val="hybridMultilevel"/>
     <w:tmpl w:val="7FEC1466"/>
@@ -17038,7 +17194,7 @@
       </w:rPr>
     </w:lvl>
   </w:abstractNum>
-  <w:abstractNum w:abstractNumId="42" w15:restartNumberingAfterBreak="0">
+  <w:abstractNum w:abstractNumId="43" w15:restartNumberingAfterBreak="0">
     <w:nsid w:val="7D974DB5"/>
     <w:multiLevelType w:val="hybridMultilevel"/>
     <w:tmpl w:val="9B243B5A"/>
@@ -17124,7 +17280,7 @@
       </w:pPr>
     </w:lvl>
   </w:abstractNum>
-  <w:abstractNum w:abstractNumId="43" w15:restartNumberingAfterBreak="0">
+  <w:abstractNum w:abstractNumId="44" w15:restartNumberingAfterBreak="0">
     <w:nsid w:val="7FC218E9"/>
     <w:multiLevelType w:val="hybridMultilevel"/>
     <w:tmpl w:val="7E923080"/>
@@ -17217,16 +17373,16 @@
     <w:abstractNumId w:val="6"/>
   </w:num>
   <w:num w:numId="3">
-    <w:abstractNumId w:val="27"/>
+    <w:abstractNumId w:val="28"/>
   </w:num>
   <w:num w:numId="4">
-    <w:abstractNumId w:val="38"/>
+    <w:abstractNumId w:val="39"/>
   </w:num>
   <w:num w:numId="5">
     <w:abstractNumId w:val="2"/>
   </w:num>
   <w:num w:numId="6">
-    <w:abstractNumId w:val="32"/>
+    <w:abstractNumId w:val="33"/>
   </w:num>
   <w:num w:numId="7">
     <w:abstractNumId w:val="22"/>
@@ -17238,19 +17394,19 @@
     <w:abstractNumId w:val="5"/>
   </w:num>
   <w:num w:numId="10">
-    <w:abstractNumId w:val="39"/>
+    <w:abstractNumId w:val="40"/>
   </w:num>
   <w:num w:numId="11">
-    <w:abstractNumId w:val="28"/>
+    <w:abstractNumId w:val="29"/>
   </w:num>
   <w:num w:numId="12">
     <w:abstractNumId w:val="13"/>
   </w:num>
   <w:num w:numId="13">
-    <w:abstractNumId w:val="43"/>
+    <w:abstractNumId w:val="44"/>
   </w:num>
   <w:num w:numId="14">
-    <w:abstractNumId w:val="41"/>
+    <w:abstractNumId w:val="42"/>
   </w:num>
   <w:num w:numId="15">
     <w:abstractNumId w:val="24"/>
@@ -17262,16 +17418,16 @@
     <w:abstractNumId w:val="9"/>
   </w:num>
   <w:num w:numId="18">
-    <w:abstractNumId w:val="40"/>
+    <w:abstractNumId w:val="41"/>
   </w:num>
   <w:num w:numId="19">
     <w:abstractNumId w:val="1"/>
   </w:num>
   <w:num w:numId="20">
-    <w:abstractNumId w:val="30"/>
+    <w:abstractNumId w:val="31"/>
   </w:num>
   <w:num w:numId="21">
-    <w:abstractNumId w:val="36"/>
+    <w:abstractNumId w:val="37"/>
   </w:num>
   <w:num w:numId="22">
     <w:abstractNumId w:val="23"/>
@@ -17283,22 +17439,22 @@
     <w:abstractNumId w:val="0"/>
   </w:num>
   <w:num w:numId="25">
-    <w:abstractNumId w:val="29"/>
+    <w:abstractNumId w:val="30"/>
   </w:num>
   <w:num w:numId="26">
     <w:abstractNumId w:val="20"/>
   </w:num>
   <w:num w:numId="27">
-    <w:abstractNumId w:val="33"/>
+    <w:abstractNumId w:val="34"/>
   </w:num>
   <w:num w:numId="28">
-    <w:abstractNumId w:val="42"/>
+    <w:abstractNumId w:val="43"/>
   </w:num>
   <w:num w:numId="29">
     <w:abstractNumId w:val="14"/>
   </w:num>
   <w:num w:numId="30">
-    <w:abstractNumId w:val="34"/>
+    <w:abstractNumId w:val="35"/>
   </w:num>
   <w:num w:numId="31">
     <w:abstractNumId w:val="15"/>
@@ -17319,7 +17475,7 @@
     <w:abstractNumId w:val="17"/>
   </w:num>
   <w:num w:numId="37">
-    <w:abstractNumId w:val="37"/>
+    <w:abstractNumId w:val="38"/>
   </w:num>
   <w:num w:numId="38">
     <w:abstractNumId w:val="16"/>
@@ -17328,19 +17484,22 @@
     <w:abstractNumId w:val="10"/>
   </w:num>
   <w:num w:numId="40">
-    <w:abstractNumId w:val="26"/>
+    <w:abstractNumId w:val="27"/>
   </w:num>
   <w:num w:numId="41">
     <w:abstractNumId w:val="25"/>
   </w:num>
   <w:num w:numId="42">
-    <w:abstractNumId w:val="35"/>
+    <w:abstractNumId w:val="36"/>
   </w:num>
   <w:num w:numId="43">
-    <w:abstractNumId w:val="31"/>
+    <w:abstractNumId w:val="32"/>
   </w:num>
   <w:num w:numId="44">
     <w:abstractNumId w:val="12"/>
+  </w:num>
+  <w:num w:numId="45">
+    <w:abstractNumId w:val="26"/>
   </w:num>
 </w:numbering>
 </file>
@@ -18106,6 +18265,7 @@
     <w:rsidRoot w:val="00E40D3E"/>
     <w:rsid w:val="004C42A8"/>
     <w:rsid w:val="00800D64"/>
+    <w:rsid w:val="008A594A"/>
     <w:rsid w:val="00A850DA"/>
     <w:rsid w:val="00CA1E63"/>
     <w:rsid w:val="00DF0D26"/>

</xml_diff>

<commit_message>
Notes update - KeY Paper 2
</commit_message>
<xml_diff>
--- a/Abstract.docx
+++ b/Abstract.docx
@@ -37,23 +37,7 @@
     <w:p/>
     <w:p>
       <w:r>
-        <w:t>Comparison of Why3/</w:t>
-      </w:r>
-      <w:proofErr w:type="spellStart"/>
-      <w:r>
-        <w:t>KeY</w:t>
-      </w:r>
-      <w:proofErr w:type="spellEnd"/>
-      <w:r>
-        <w:t>/</w:t>
-      </w:r>
-      <w:proofErr w:type="spellStart"/>
-      <w:r>
-        <w:t>OpenJML</w:t>
-      </w:r>
-      <w:proofErr w:type="spellEnd"/>
-      <w:r>
-        <w:t xml:space="preserve"> to see how they compare in installation/setup/functionality/ease of use/tools/verification/results. Give a recommendation of the best tool going forward and reasons why.</w:t>
+        <w:t>Comparison of Why3/KeY/OpenJML to see how they compare in installation/setup/functionality/ease of use/tools/verification/results. Give a recommendation of the best tool going forward and reasons why.</w:t>
       </w:r>
     </w:p>
     <w:p>
@@ -79,13 +63,8 @@
       </w:r>
       <w:proofErr w:type="gramEnd"/>
       <w:r>
-        <w:t xml:space="preserve">, Spec#) to determine their relevance and applicability against the new proposed standard tool of </w:t>
-      </w:r>
-      <w:proofErr w:type="spellStart"/>
-      <w:r>
-        <w:t>OpenJML</w:t>
-      </w:r>
-      <w:proofErr w:type="spellEnd"/>
+        <w:t>, Spec#) to determine their relevance and applicability against the new proposed standard tool of OpenJML</w:t>
+      </w:r>
       <w:r>
         <w:t xml:space="preserve"> (JML)</w:t>
       </w:r>
@@ -9525,7 +9504,6 @@
           </w14:textOutline>
         </w:rPr>
       </w:pPr>
-      <w:proofErr w:type="spellStart"/>
       <w:r>
         <w:rPr>
           <w:color w:val="806000" w:themeColor="accent4" w:themeShade="80"/>
@@ -9544,7 +9522,6 @@
         <w:lastRenderedPageBreak/>
         <w:t>OpenJML</w:t>
       </w:r>
-      <w:proofErr w:type="spellEnd"/>
     </w:p>
     <w:p>
       <w:pPr>
@@ -9569,13 +9546,8 @@
           <w:numId w:val="5"/>
         </w:numPr>
       </w:pPr>
-      <w:proofErr w:type="spellStart"/>
-      <w:r>
-        <w:t>OpenJML</w:t>
-      </w:r>
-      <w:proofErr w:type="spellEnd"/>
-      <w:r>
-        <w:t xml:space="preserve">: Software verification for Java 7 using JML, OpenJDK, and Eclipse by David R. </w:t>
+      <w:r>
+        <w:t xml:space="preserve">OpenJML: Software verification for Java 7 using JML, OpenJDK, and Eclipse by David R. </w:t>
       </w:r>
       <w:proofErr w:type="spellStart"/>
       <w:r>
@@ -9595,15 +9567,7 @@
         </w:numPr>
       </w:pPr>
       <w:r>
-        <w:t xml:space="preserve">Does your software do what is should? Tutorial and user guide to specification and verification with the Java Modelling Language and </w:t>
-      </w:r>
-      <w:proofErr w:type="spellStart"/>
-      <w:r>
-        <w:t>OpenJML</w:t>
-      </w:r>
-      <w:proofErr w:type="spellEnd"/>
-      <w:r>
-        <w:t xml:space="preserve"> by David R. </w:t>
+        <w:t xml:space="preserve">Does your software do what is should? Tutorial and user guide to specification and verification with the Java Modelling Language and OpenJML by David R. </w:t>
       </w:r>
       <w:proofErr w:type="spellStart"/>
       <w:r>
@@ -9631,15 +9595,7 @@
       </w:r>
       <w:proofErr w:type="spellEnd"/>
       <w:r>
-        <w:t xml:space="preserve"> Programs Using </w:t>
-      </w:r>
-      <w:proofErr w:type="spellStart"/>
-      <w:r>
-        <w:t>OpenJML</w:t>
-      </w:r>
-      <w:proofErr w:type="spellEnd"/>
-      <w:r>
-        <w:t xml:space="preserve"> by Jose Sanchez and Gary T. Leavens circa 2014</w:t>
+        <w:t xml:space="preserve"> Programs Using OpenJML by Jose Sanchez and Gary T. Leavens circa 2014</w:t>
       </w:r>
     </w:p>
     <w:p>
@@ -9691,13 +9647,8 @@
           <w:numId w:val="38"/>
         </w:numPr>
       </w:pPr>
-      <w:proofErr w:type="spellStart"/>
-      <w:r>
-        <w:t>OpenJML</w:t>
-      </w:r>
-      <w:proofErr w:type="spellEnd"/>
-      <w:r>
-        <w:t xml:space="preserve"> is a </w:t>
+      <w:r>
+        <w:t xml:space="preserve">OpenJML is a </w:t>
       </w:r>
       <w:r>
         <w:t xml:space="preserve">program verification </w:t>
@@ -9833,19 +9784,11 @@
         </w:rPr>
         <w:t>Static checking phase (</w:t>
       </w:r>
-      <w:proofErr w:type="spellStart"/>
-      <w:r>
-        <w:rPr>
-          <w:rFonts w:cstheme="minorHAnsi"/>
-        </w:rPr>
-        <w:t>OpenJML</w:t>
-      </w:r>
-      <w:proofErr w:type="spellEnd"/>
-      <w:r>
-        <w:rPr>
-          <w:rFonts w:cstheme="minorHAnsi"/>
-        </w:rPr>
-        <w:t xml:space="preserve"> translates Java code + JML specs into verification conditions that are checked by the SMT </w:t>
+      <w:r>
+        <w:rPr>
+          <w:rFonts w:cstheme="minorHAnsi"/>
+        </w:rPr>
+        <w:t xml:space="preserve">OpenJML translates Java code + JML specs into verification conditions that are checked by the SMT </w:t>
       </w:r>
       <w:proofErr w:type="spellStart"/>
       <w:r>
@@ -9899,19 +9842,11 @@
           <w:rFonts w:cstheme="minorHAnsi"/>
         </w:rPr>
       </w:pPr>
-      <w:proofErr w:type="spellStart"/>
-      <w:r>
-        <w:rPr>
-          <w:rFonts w:cstheme="minorHAnsi"/>
-        </w:rPr>
-        <w:t>OpenJML</w:t>
-      </w:r>
-      <w:proofErr w:type="spellEnd"/>
-      <w:r>
-        <w:rPr>
-          <w:rFonts w:cstheme="minorHAnsi"/>
-        </w:rPr>
-        <w:t xml:space="preserve"> uses the OpenJDK compiler, enhancing the processing of source files to add appropriate checks that assertions and other specifications hold during execution of the program</w:t>
+      <w:r>
+        <w:rPr>
+          <w:rFonts w:cstheme="minorHAnsi"/>
+        </w:rPr>
+        <w:t>OpenJML uses the OpenJDK compiler, enhancing the processing of source files to add appropriate checks that assertions and other specifications hold during execution of the program</w:t>
       </w:r>
     </w:p>
     <w:p>
@@ -10808,7 +10743,6 @@
           <w:rFonts w:cstheme="minorHAnsi"/>
         </w:rPr>
       </w:pPr>
-      <w:proofErr w:type="spellStart"/>
       <w:r>
         <w:rPr>
           <w:rFonts w:cstheme="minorHAnsi"/>
@@ -10816,16 +10750,7 @@
           <w:u w:val="single"/>
         </w:rPr>
         <w:lastRenderedPageBreak/>
-        <w:t>OpenJML</w:t>
-      </w:r>
-      <w:proofErr w:type="spellEnd"/>
-      <w:r>
-        <w:rPr>
-          <w:rFonts w:cstheme="minorHAnsi"/>
-          <w:b/>
-          <w:u w:val="single"/>
-        </w:rPr>
-        <w:t xml:space="preserve"> Command Line Options</w:t>
+        <w:t>OpenJML Command Line Options</w:t>
       </w:r>
       <w:r>
         <w:rPr>
@@ -10960,7 +10885,6 @@
           </w14:textOutline>
         </w:rPr>
       </w:pPr>
-      <w:proofErr w:type="spellStart"/>
       <w:r>
         <w:rPr>
           <w:color w:val="806000" w:themeColor="accent4" w:themeShade="80"/>
@@ -10979,7 +10903,6 @@
         <w:lastRenderedPageBreak/>
         <w:t>KeY</w:t>
       </w:r>
-      <w:proofErr w:type="spellEnd"/>
     </w:p>
     <w:p>
       <w:pPr>
@@ -11005,15 +10928,7 @@
         </w:numPr>
       </w:pPr>
       <w:r>
-        <w:t xml:space="preserve">Implementation-level verification of algorithms with </w:t>
-      </w:r>
-      <w:proofErr w:type="spellStart"/>
-      <w:r>
-        <w:t>KeY</w:t>
-      </w:r>
-      <w:proofErr w:type="spellEnd"/>
-      <w:r>
-        <w:t xml:space="preserve">, 2015, Daniel Burns, </w:t>
+        <w:t xml:space="preserve">Implementation-level verification of algorithms with KeY, 2015, Daniel Burns, </w:t>
       </w:r>
       <w:proofErr w:type="spellStart"/>
       <w:r>
@@ -11054,15 +10969,7 @@
         </w:numPr>
       </w:pPr>
       <w:r>
-        <w:t xml:space="preserve">Deductive Software Verification – The </w:t>
-      </w:r>
-      <w:proofErr w:type="spellStart"/>
-      <w:r>
-        <w:t>KeY</w:t>
-      </w:r>
-      <w:proofErr w:type="spellEnd"/>
-      <w:r>
-        <w:t xml:space="preserve"> Book, 2016, Wolfgang </w:t>
+        <w:t xml:space="preserve">Deductive Software Verification – The KeY Book, 2016, Wolfgang </w:t>
       </w:r>
       <w:proofErr w:type="spellStart"/>
       <w:r>
@@ -11111,15 +11018,13 @@
         </w:numPr>
       </w:pPr>
       <w:r>
-        <w:t xml:space="preserve">Verifying Object-Oriented Programs with </w:t>
-      </w:r>
-      <w:proofErr w:type="spellStart"/>
-      <w:r>
-        <w:t>KeY</w:t>
-      </w:r>
-      <w:proofErr w:type="spellEnd"/>
-      <w:r>
-        <w:t xml:space="preserve">: A Tutorial, 20XX, Wolfgang </w:t>
+        <w:t>Verifying Object-Oriented Pro</w:t>
+      </w:r>
+      <w:r>
+        <w:t>grams with KeY: A Tutorial, 2007</w:t>
+      </w:r>
+      <w:r>
+        <w:t xml:space="preserve">, Wolfgang </w:t>
       </w:r>
       <w:proofErr w:type="spellStart"/>
       <w:r>
@@ -11177,13 +11082,8 @@
           <w:numId w:val="47"/>
         </w:numPr>
       </w:pPr>
-      <w:proofErr w:type="spellStart"/>
-      <w:r>
-        <w:t>KeY</w:t>
-      </w:r>
-      <w:proofErr w:type="spellEnd"/>
-      <w:r>
-        <w:t xml:space="preserve"> is a source-code based verification system for sequential Java programs using specifications given in JML, which at its core has a dedicated interactive theorem prover for first-order Java dynamic logic [15]</w:t>
+      <w:r>
+        <w:t>KeY is a source-code based verification system for sequential Java programs using specifications given in JML, which at its core has a dedicated interactive theorem prover for first-order Java dynamic logic [15]</w:t>
       </w:r>
     </w:p>
     <w:p>
@@ -11194,16 +11094,20 @@
           <w:numId w:val="47"/>
         </w:numPr>
       </w:pPr>
-      <w:proofErr w:type="spellStart"/>
-      <w:r>
-        <w:t>KeY</w:t>
-      </w:r>
-      <w:proofErr w:type="spellEnd"/>
-      <w:r>
-        <w:t xml:space="preserve"> has been designed as an interactive theorem prover</w:t>
-      </w:r>
-      <w:r>
-        <w:t xml:space="preserve"> with the user responsible for finding a proof and for providing values for quantifier instantiations</w:t>
+      <w:r>
+        <w:t>The KeY system is a formal software developme</w:t>
+      </w:r>
+      <w:r>
+        <w:t>n</w:t>
+      </w:r>
+      <w:r>
+        <w:t xml:space="preserve">t tool that aims to integrate design, implementation, formal specification </w:t>
+      </w:r>
+      <w:r>
+        <w:t>and formal verification of objec</w:t>
+      </w:r>
+      <w:r>
+        <w:t>t-oriented software as seamlessly as possible [17]</w:t>
       </w:r>
     </w:p>
     <w:p>
@@ -11214,13 +11118,8 @@
           <w:numId w:val="47"/>
         </w:numPr>
       </w:pPr>
-      <w:proofErr w:type="spellStart"/>
-      <w:r>
-        <w:t>KeY</w:t>
-      </w:r>
-      <w:proofErr w:type="spellEnd"/>
-      <w:r>
-        <w:t xml:space="preserve"> 2.0 was released in 2013 which introduced to modularly verify recursive method implementations as well as other features of abstraction abstractions [15]</w:t>
+      <w:r>
+        <w:t>KeY can translate OCL expressions to natural language (English and German) [17]</w:t>
       </w:r>
     </w:p>
     <w:p>
@@ -11231,13 +11130,29 @@
           <w:numId w:val="47"/>
         </w:numPr>
       </w:pPr>
-      <w:proofErr w:type="spellStart"/>
-      <w:r>
-        <w:t>KeY</w:t>
-      </w:r>
-      <w:proofErr w:type="spellEnd"/>
-      <w:r>
-        <w:t xml:space="preserve"> supports modular verification based on design by contract paradigm [15]</w:t>
+      <w:r>
+        <w:t>KeY has a plugin for Eclipse IDE</w:t>
+      </w:r>
+      <w:r>
+        <w:t xml:space="preserve"> to </w:t>
+      </w:r>
+      <w:r>
+        <w:rPr>
+          <w:i/>
+        </w:rPr>
+        <w:t>‘lower initial adoption cost for users with no or little training in formal methods’</w:t>
+      </w:r>
+      <w:r>
+        <w:t xml:space="preserve">, however direct proof obligations cannot be applied to the code [17, </w:t>
+      </w:r>
+      <w:r>
+        <w:rPr>
+          <w:color w:val="FF0000"/>
+        </w:rPr>
+        <w:t>Note</w:t>
+      </w:r>
+      <w:r>
+        <w:t>: may have changed by now]</w:t>
       </w:r>
     </w:p>
     <w:p>
@@ -11249,18 +11164,16 @@
         </w:numPr>
       </w:pPr>
       <w:r>
-        <w:t xml:space="preserve">Construction of proofs in </w:t>
-      </w:r>
-      <w:proofErr w:type="spellStart"/>
-      <w:r>
-        <w:t>KeY</w:t>
-      </w:r>
-      <w:proofErr w:type="spellEnd"/>
-      <w:r>
-        <w:t xml:space="preserve"> corresponds to symbolic execution which means for every possible execution branch a stepwise transformation of the program leads to a set of constraints describing the corresponding final program state</w:t>
-      </w:r>
-      <w:r>
-        <w:t>, which can then be evaluated against the stated properties using classical first-order reasoning. [15]</w:t>
+        <w:t xml:space="preserve">Eclipse plugin offers to prove behavioural subtyping, partial and total correctness, invariant preservation and frame properties. [17, </w:t>
+      </w:r>
+      <w:r>
+        <w:rPr>
+          <w:color w:val="FF0000"/>
+        </w:rPr>
+        <w:t xml:space="preserve">Note: </w:t>
+      </w:r>
+      <w:r>
+        <w:t>direct competition to OpenJML]</w:t>
       </w:r>
     </w:p>
     <w:p>
@@ -11272,7 +11185,33 @@
         </w:numPr>
       </w:pPr>
       <w:r>
-        <w:t>Symbolic execution replaced the more common verification condition generation (VCG) technique</w:t>
+        <w:t>Standalone KeY IDE is available</w:t>
+      </w:r>
+      <w:r>
+        <w:t xml:space="preserve"> at </w:t>
+      </w:r>
+      <w:hyperlink r:id="rId12" w:history="1">
+        <w:r>
+          <w:rPr>
+            <w:rStyle w:val="Hyperlink"/>
+          </w:rPr>
+          <w:t>https://www.key-projec</w:t>
+        </w:r>
+        <w:r>
+          <w:rPr>
+            <w:rStyle w:val="Hyperlink"/>
+          </w:rPr>
+          <w:t>t</w:t>
+        </w:r>
+        <w:r>
+          <w:rPr>
+            <w:rStyle w:val="Hyperlink"/>
+          </w:rPr>
+          <w:t>.org</w:t>
+        </w:r>
+      </w:hyperlink>
+      <w:r>
+        <w:t xml:space="preserve"> for applying direct proof obligations</w:t>
       </w:r>
     </w:p>
     <w:p>
@@ -11284,7 +11223,10 @@
         </w:numPr>
       </w:pPr>
       <w:r>
-        <w:t>Symbolic execution provides more feedback since formulae are more human-readable and allow debugging of program [15]</w:t>
+        <w:t>KeY has been designed as an interactive theorem prover</w:t>
+      </w:r>
+      <w:r>
+        <w:t xml:space="preserve"> with the user responsible for finding a proof and for providing values for quantifier instantiations</w:t>
       </w:r>
     </w:p>
     <w:p>
@@ -11295,13 +11237,8 @@
           <w:numId w:val="47"/>
         </w:numPr>
       </w:pPr>
-      <w:proofErr w:type="spellStart"/>
-      <w:r>
-        <w:t>KeY</w:t>
-      </w:r>
-      <w:proofErr w:type="spellEnd"/>
-      <w:r>
-        <w:t xml:space="preserve"> can handle multiple types of sequential Java programs and is one of few formal verification tools to consider static initialisation (use of static keyword) as well as supporting String features [15]</w:t>
+      <w:r>
+        <w:t>KeY 2.0 was released in 2013 which introduced to modularly verify recursive method implementations as well as other features of abstraction abstractions [15]</w:t>
       </w:r>
     </w:p>
     <w:p>
@@ -11313,23 +11250,7 @@
         </w:numPr>
       </w:pPr>
       <w:r>
-        <w:t xml:space="preserve">SMT solvers, such as Z3 and Alt-Ergo, can be plugged in to prove first-order logic </w:t>
-      </w:r>
-      <w:proofErr w:type="spellStart"/>
-      <w:r>
-        <w:t>subgoals</w:t>
-      </w:r>
-      <w:proofErr w:type="spellEnd"/>
-      <w:r>
-        <w:t xml:space="preserve"> more efficiently than </w:t>
-      </w:r>
-      <w:proofErr w:type="spellStart"/>
-      <w:r>
-        <w:t>KeY</w:t>
-      </w:r>
-      <w:proofErr w:type="spellEnd"/>
-      <w:r>
-        <w:t>. This is especially true for arithmetical problems. [15]</w:t>
+        <w:t>KeY supports modular verification based on design by contract paradigm [15]</w:t>
       </w:r>
     </w:p>
     <w:p>
@@ -11341,7 +11262,10 @@
         </w:numPr>
       </w:pPr>
       <w:r>
-        <w:t>Many programs verifications can be solved fully automatically [15]</w:t>
+        <w:t>Construction of proofs in KeY corresponds to symbolic execution which means for every possible execution branch a stepwise transformation of the program leads to a set of constraints describing the corresponding final program state</w:t>
+      </w:r>
+      <w:r>
+        <w:t>, which can then be evaluated against the stated properties using classical first-order reasoning. [15]</w:t>
       </w:r>
     </w:p>
     <w:p>
@@ -11353,7 +11277,49 @@
         </w:numPr>
       </w:pPr>
       <w:r>
-        <w:t>Counter-examples are provided for proofs that fail the verification process</w:t>
+        <w:t>Symbolic execution: Program logic axiomatized in a sequent calculus to directly reflect the operational semantics [17]</w:t>
+      </w:r>
+    </w:p>
+    <w:p>
+      <w:pPr>
+        <w:pStyle w:val="ListParagraph"/>
+        <w:numPr>
+          <w:ilvl w:val="0"/>
+          <w:numId w:val="47"/>
+        </w:numPr>
+      </w:pPr>
+      <w:r>
+        <w:t>The sequent calculus is written in a small domain-specific so-called ‘</w:t>
+      </w:r>
+      <w:r>
+        <w:rPr>
+          <w:i/>
+        </w:rPr>
+        <w:t>taclet</w:t>
+      </w:r>
+      <w:r>
+        <w:t>’ language that was designed for concise description of rules [17]</w:t>
+      </w:r>
+    </w:p>
+    <w:p>
+      <w:pPr>
+        <w:pStyle w:val="ListParagraph"/>
+        <w:numPr>
+          <w:ilvl w:val="0"/>
+          <w:numId w:val="47"/>
+        </w:numPr>
+      </w:pPr>
+      <w:r>
+        <w:t>Taclet</w:t>
+      </w:r>
+      <w:r>
+        <w:t>s</w:t>
+      </w:r>
+      <w:r>
+        <w:t xml:space="preserve"> [17]</w:t>
+      </w:r>
+      <w:r>
+        <w:t>:</w:t>
       </w:r>
     </w:p>
     <w:p>
@@ -11365,7 +11331,19 @@
         </w:numPr>
       </w:pPr>
       <w:r>
-        <w:t>A common counter-example issue is they are usually represented in normal-form which can be hard for humans to interpret correctly</w:t>
+        <w:t>Specify not merely the logical content of a rule, but also the context and pragmatics of its application</w:t>
+      </w:r>
+    </w:p>
+    <w:p>
+      <w:pPr>
+        <w:pStyle w:val="ListParagraph"/>
+        <w:numPr>
+          <w:ilvl w:val="1"/>
+          <w:numId w:val="47"/>
+        </w:numPr>
+      </w:pPr>
+      <w:r>
+        <w:t>They can be efficiently compiled not only into the rule engine but also into the automation heuristics and GUI</w:t>
       </w:r>
     </w:p>
     <w:p>
@@ -11376,22 +11354,117 @@
           <w:numId w:val="47"/>
         </w:numPr>
       </w:pPr>
-      <w:proofErr w:type="spellStart"/>
-      <w:r>
-        <w:t>KeY</w:t>
-      </w:r>
-      <w:proofErr w:type="spellEnd"/>
-      <w:r>
-        <w:t xml:space="preserve"> decided to use a </w:t>
-      </w:r>
+      <w:r>
+        <w:t>Symbolic execution replaced the more common verification condition generation (VCG) technique</w:t>
+      </w:r>
+    </w:p>
+    <w:p>
+      <w:pPr>
+        <w:pStyle w:val="ListParagraph"/>
+        <w:numPr>
+          <w:ilvl w:val="0"/>
+          <w:numId w:val="47"/>
+        </w:numPr>
+      </w:pPr>
+      <w:r>
+        <w:t>Symbolic execution provides more feedback since formulae are more human-readable and allow debugging of program [15]</w:t>
+      </w:r>
+    </w:p>
+    <w:p>
+      <w:pPr>
+        <w:pStyle w:val="ListParagraph"/>
+        <w:numPr>
+          <w:ilvl w:val="0"/>
+          <w:numId w:val="47"/>
+        </w:numPr>
+      </w:pPr>
       <w:r>
         <w:rPr>
           <w:i/>
         </w:rPr>
-        <w:t>semi-automated proof</w:t>
-      </w:r>
-      <w:r>
-        <w:t xml:space="preserve"> style due to this counter-example issue</w:t>
+        <w:lastRenderedPageBreak/>
+        <w:t>The KeY prover is distinguished from most other deductive verification systems in that symbolic execution of programs, first-order reasoning, arithmetic simpli</w:t>
+      </w:r>
+      <w:r>
+        <w:rPr>
+          <w:i/>
+        </w:rPr>
+        <w:t>fi</w:t>
+      </w:r>
+      <w:r>
+        <w:rPr>
+          <w:i/>
+        </w:rPr>
+        <w:t>cation, external decision procedures and symbolic state simplification are interleaved</w:t>
+      </w:r>
+      <w:r>
+        <w:t xml:space="preserve"> [17]</w:t>
+      </w:r>
+    </w:p>
+    <w:p>
+      <w:pPr>
+        <w:pStyle w:val="ListParagraph"/>
+        <w:numPr>
+          <w:ilvl w:val="0"/>
+          <w:numId w:val="47"/>
+        </w:numPr>
+      </w:pPr>
+      <w:r>
+        <w:t>Main design goal of the KeY prover was a seamless integration of automated and interactive proving to maximize user-prover efficiency [17]</w:t>
+      </w:r>
+    </w:p>
+    <w:p>
+      <w:pPr>
+        <w:pStyle w:val="ListParagraph"/>
+        <w:numPr>
+          <w:ilvl w:val="0"/>
+          <w:numId w:val="47"/>
+        </w:numPr>
+      </w:pPr>
+      <w:r>
+        <w:t>KeY can handle multiple types of sequential Java programs and is one of few formal verification tools to consider static initialisation (use of static keyword) as well as supporting String features [15]</w:t>
+      </w:r>
+    </w:p>
+    <w:p>
+      <w:pPr>
+        <w:pStyle w:val="ListParagraph"/>
+        <w:numPr>
+          <w:ilvl w:val="0"/>
+          <w:numId w:val="47"/>
+        </w:numPr>
+      </w:pPr>
+      <w:r>
+        <w:t>SMT solvers, such as Z3 and Alt-Ergo, can be plugged in to prove first-order logic sub</w:t>
+      </w:r>
+      <w:r>
+        <w:t>-</w:t>
+      </w:r>
+      <w:r>
+        <w:t>goals more efficiently than KeY. This is especially true for arithmetical problems. [15]</w:t>
+      </w:r>
+    </w:p>
+    <w:p>
+      <w:pPr>
+        <w:pStyle w:val="ListParagraph"/>
+        <w:numPr>
+          <w:ilvl w:val="0"/>
+          <w:numId w:val="47"/>
+        </w:numPr>
+      </w:pPr>
+      <w:r>
+        <w:t>Many programs verifications can be solved fully automatically [15]</w:t>
+      </w:r>
+    </w:p>
+    <w:p>
+      <w:pPr>
+        <w:pStyle w:val="ListParagraph"/>
+        <w:numPr>
+          <w:ilvl w:val="0"/>
+          <w:numId w:val="47"/>
+        </w:numPr>
+      </w:pPr>
+      <w:r>
+        <w:t>Counter-examples are provided for proofs that fail the verification process</w:t>
       </w:r>
     </w:p>
     <w:p>
@@ -11403,10 +11476,7 @@
         </w:numPr>
       </w:pPr>
       <w:r>
-        <w:t>Semi-automated proof: User chooses an automated strategy at certain points of interest in the proof</w:t>
-      </w:r>
-      <w:r>
-        <w:t xml:space="preserve"> [15]</w:t>
+        <w:t>A common counter-example issue is they are usually represented in normal-form which can be hard for humans to interpret correctly</w:t>
       </w:r>
     </w:p>
     <w:p>
@@ -11417,16 +11487,23 @@
           <w:numId w:val="47"/>
         </w:numPr>
       </w:pPr>
-      <w:proofErr w:type="spellStart"/>
-      <w:r>
-        <w:t>KeY</w:t>
-      </w:r>
-      <w:proofErr w:type="spellEnd"/>
-      <w:r>
-        <w:t xml:space="preserve"> provides compound interaction steps (strategy macros) which combine the application of several basic deduction steps to achieve a specific purpose</w:t>
-      </w:r>
-      <w:r>
-        <w:t xml:space="preserve"> [15]</w:t>
+      <w:r>
+        <w:t xml:space="preserve">KeY decided to use a </w:t>
+      </w:r>
+      <w:r>
+        <w:rPr>
+          <w:i/>
+        </w:rPr>
+        <w:t>semi-automated proof</w:t>
+      </w:r>
+      <w:r>
+        <w:t xml:space="preserve"> style due to this counter-example </w:t>
+      </w:r>
+      <w:r>
+        <w:t>issue [</w:t>
+      </w:r>
+      <w:r>
+        <w:t>15]</w:t>
       </w:r>
     </w:p>
     <w:p>
@@ -11438,13 +11515,25 @@
         </w:numPr>
       </w:pPr>
       <w:r>
-        <w:rPr>
-          <w:i/>
-        </w:rPr>
-        <w:t>Propositional expansion</w:t>
-      </w:r>
-      <w:r>
-        <w:t xml:space="preserve"> (without splits) apply only non-splitting propositional rules</w:t>
+        <w:t>Semi-automated proof: User chooses an automated strategy at certain points of interest in the proof</w:t>
+      </w:r>
+      <w:r>
+        <w:t xml:space="preserve"> [15]</w:t>
+      </w:r>
+    </w:p>
+    <w:p>
+      <w:pPr>
+        <w:pStyle w:val="ListParagraph"/>
+        <w:numPr>
+          <w:ilvl w:val="0"/>
+          <w:numId w:val="47"/>
+        </w:numPr>
+      </w:pPr>
+      <w:r>
+        <w:t>KeY provides compound interaction steps (strategy macros) which combine the application of several basic deduction steps to achieve a specific purpose</w:t>
+      </w:r>
+      <w:r>
+        <w:t xml:space="preserve"> [15]</w:t>
       </w:r>
     </w:p>
     <w:p>
@@ -11462,7 +11551,7 @@
         <w:t>Propositional expansion</w:t>
       </w:r>
       <w:r>
-        <w:t xml:space="preserve"> (with splits) apply only non-splitting propositional rules</w:t>
+        <w:t xml:space="preserve"> (without splits) apply only non-splitting propositional rules</w:t>
       </w:r>
     </w:p>
     <w:p>
@@ -11477,10 +11566,10 @@
         <w:rPr>
           <w:i/>
         </w:rPr>
-        <w:t>Finish symbolic execution</w:t>
-      </w:r>
-      <w:r>
-        <w:t xml:space="preserve"> apply only rules for modal operators</w:t>
+        <w:t>Propositional expansion</w:t>
+      </w:r>
+      <w:r>
+        <w:t xml:space="preserve"> (with splits) apply only non-splitting propositional rules</w:t>
       </w:r>
     </w:p>
     <w:p>
@@ -11495,6 +11584,24 @@
         <w:rPr>
           <w:i/>
         </w:rPr>
+        <w:t>Finish symbolic execution</w:t>
+      </w:r>
+      <w:r>
+        <w:t xml:space="preserve"> apply only rules for modal operators</w:t>
+      </w:r>
+    </w:p>
+    <w:p>
+      <w:pPr>
+        <w:pStyle w:val="ListParagraph"/>
+        <w:numPr>
+          <w:ilvl w:val="1"/>
+          <w:numId w:val="47"/>
+        </w:numPr>
+      </w:pPr>
+      <w:r>
+        <w:rPr>
+          <w:i/>
+        </w:rPr>
         <w:t>Close provable goals</w:t>
       </w:r>
       <w:r>
@@ -11509,12 +11616,292 @@
           <w:numId w:val="47"/>
         </w:numPr>
       </w:pPr>
+      <w:r>
+        <w:t>Java DL: The foundation of KeY logic is a typed first-order predicate logic with subtyping extended with parameterised modal operators (p) and [p], where p can be any sequence of legal Java ‘Card’ statements [17]</w:t>
+      </w:r>
+    </w:p>
+    <w:p>
+      <w:pPr>
+        <w:pStyle w:val="ListParagraph"/>
+        <w:numPr>
+          <w:ilvl w:val="1"/>
+          <w:numId w:val="47"/>
+        </w:numPr>
+      </w:pPr>
+      <w:r>
+        <w:t>Dynamic Logic integrates programs and formulas within a single language</w:t>
+      </w:r>
+    </w:p>
+    <w:p>
+      <w:pPr>
+        <w:pStyle w:val="ListParagraph"/>
+        <w:numPr>
+          <w:ilvl w:val="1"/>
+          <w:numId w:val="47"/>
+        </w:numPr>
+      </w:pPr>
+      <w:r>
+        <w:t>The modal operators refer to the final state of program p and can be placed in from of any formula</w:t>
+      </w:r>
+    </w:p>
+    <w:p>
+      <w:pPr>
+        <w:pStyle w:val="ListParagraph"/>
+        <w:numPr>
+          <w:ilvl w:val="2"/>
+          <w:numId w:val="47"/>
+        </w:numPr>
+      </w:pPr>
+      <w:r>
+        <w:rPr>
+          <w:rFonts w:ascii="CMTI10" w:hAnsi="CMTI10" w:cs="CMTI10"/>
+          <w:sz w:val="20"/>
+          <w:szCs w:val="20"/>
+          <w:lang w:val="en-GB"/>
+        </w:rPr>
+        <w:t>(p)</w:t>
+      </w:r>
+      <w:r>
+        <w:rPr>
+          <w:rFonts w:ascii="Calibri" w:hAnsi="Calibri" w:cs="Calibri"/>
+          <w:sz w:val="20"/>
+          <w:szCs w:val="20"/>
+          <w:lang w:val="en-GB"/>
+        </w:rPr>
+        <w:t>ɸ</w:t>
+      </w:r>
+      <w:r>
+        <w:rPr>
+          <w:rFonts w:ascii="CMTI10" w:hAnsi="CMTI10" w:cs="CMTI10"/>
+          <w:sz w:val="20"/>
+          <w:szCs w:val="20"/>
+          <w:lang w:val="en-GB"/>
+        </w:rPr>
+        <w:t xml:space="preserve"> expresses that the program p terminates in a state in which </w:t>
+      </w:r>
+      <w:r>
+        <w:rPr>
+          <w:rFonts w:ascii="Calibri" w:hAnsi="Calibri" w:cs="Calibri"/>
+          <w:sz w:val="20"/>
+          <w:szCs w:val="20"/>
+          <w:lang w:val="en-GB"/>
+        </w:rPr>
+        <w:t>ɸ</w:t>
+      </w:r>
+    </w:p>
+    <w:p>
+      <w:pPr>
+        <w:pStyle w:val="ListParagraph"/>
+        <w:numPr>
+          <w:ilvl w:val="2"/>
+          <w:numId w:val="47"/>
+        </w:numPr>
+      </w:pPr>
+      <w:r>
+        <w:rPr>
+          <w:rFonts w:ascii="CMTI10" w:hAnsi="CMTI10" w:cs="CMTI10"/>
+          <w:sz w:val="20"/>
+          <w:szCs w:val="20"/>
+          <w:lang w:val="en-GB"/>
+        </w:rPr>
+        <w:t>[p]</w:t>
+      </w:r>
+      <w:r>
+        <w:rPr>
+          <w:rFonts w:ascii="Calibri" w:hAnsi="Calibri" w:cs="Calibri"/>
+          <w:sz w:val="20"/>
+          <w:szCs w:val="20"/>
+          <w:lang w:val="en-GB"/>
+        </w:rPr>
+        <w:t>ɸ</w:t>
+      </w:r>
+      <w:r>
+        <w:rPr>
+          <w:rFonts w:ascii="CMTI10" w:hAnsi="CMTI10" w:cs="CMTI10"/>
+          <w:sz w:val="20"/>
+          <w:szCs w:val="20"/>
+          <w:lang w:val="en-GB"/>
+        </w:rPr>
+        <w:t xml:space="preserve"> does not demand termination and expresses that if p terminates, then </w:t>
+      </w:r>
+      <w:r>
+        <w:rPr>
+          <w:rFonts w:ascii="Calibri" w:hAnsi="Calibri" w:cs="Calibri"/>
+          <w:sz w:val="20"/>
+          <w:szCs w:val="20"/>
+          <w:lang w:val="en-GB"/>
+        </w:rPr>
+        <w:t>ɸ</w:t>
+      </w:r>
+      <w:r>
+        <w:rPr>
+          <w:rFonts w:ascii="CMTI10" w:hAnsi="CMTI10" w:cs="CMTI10"/>
+          <w:sz w:val="20"/>
+          <w:szCs w:val="20"/>
+          <w:lang w:val="en-GB"/>
+        </w:rPr>
+        <w:t xml:space="preserve"> holds in the final state</w:t>
+      </w:r>
+    </w:p>
+    <w:p>
+      <w:pPr>
+        <w:pStyle w:val="ListParagraph"/>
+        <w:numPr>
+          <w:ilvl w:val="1"/>
+          <w:numId w:val="47"/>
+        </w:numPr>
+      </w:pPr>
+      <w:r>
+        <w:rPr>
+          <w:rFonts w:ascii="CMTI10" w:hAnsi="CMTI10" w:cs="CMTI10"/>
+          <w:sz w:val="20"/>
+          <w:szCs w:val="20"/>
+          <w:lang w:val="en-GB"/>
+        </w:rPr>
+        <w:t>Type system is designed to match Java type system, logic includes:</w:t>
+      </w:r>
+    </w:p>
+    <w:p>
+      <w:pPr>
+        <w:pStyle w:val="ListParagraph"/>
+        <w:numPr>
+          <w:ilvl w:val="2"/>
+          <w:numId w:val="47"/>
+        </w:numPr>
+      </w:pPr>
+      <w:r>
+        <w:t>Type casts (changing the static type of a term)</w:t>
+      </w:r>
+    </w:p>
+    <w:p>
+      <w:pPr>
+        <w:pStyle w:val="ListParagraph"/>
+        <w:numPr>
+          <w:ilvl w:val="2"/>
+          <w:numId w:val="47"/>
+        </w:numPr>
+      </w:pPr>
+      <w:r>
+        <w:t>Type predicates (checking the dynamic type of a term – inheritance/polymorphism)</w:t>
+      </w:r>
+    </w:p>
+    <w:p>
+      <w:pPr>
+        <w:pStyle w:val="ListParagraph"/>
+        <w:numPr>
+          <w:ilvl w:val="1"/>
+          <w:numId w:val="47"/>
+        </w:numPr>
+        <w:rPr>
+          <w:i/>
+        </w:rPr>
+      </w:pPr>
+      <w:r>
+        <w:rPr>
+          <w:i/>
+        </w:rPr>
+        <w:t>u</w:t>
+      </w:r>
+      <w:r>
+        <w:rPr>
+          <w:i/>
+        </w:rPr>
+        <w:t>pdates</w:t>
+      </w:r>
+      <w:r>
+        <w:rPr>
+          <w:i/>
+        </w:rPr>
+        <w:t>:</w:t>
+      </w:r>
+    </w:p>
+    <w:p>
+      <w:pPr>
+        <w:pStyle w:val="ListParagraph"/>
+        <w:numPr>
+          <w:ilvl w:val="2"/>
+          <w:numId w:val="47"/>
+        </w:numPr>
+      </w:pPr>
+      <w:r>
+        <w:t>Another type of</w:t>
+      </w:r>
+      <w:r>
+        <w:t xml:space="preserve"> modal operator to describe program transitions</w:t>
+      </w:r>
+    </w:p>
+    <w:p>
+      <w:pPr>
+        <w:pStyle w:val="ListParagraph"/>
+        <w:numPr>
+          <w:ilvl w:val="2"/>
+          <w:numId w:val="47"/>
+        </w:numPr>
+      </w:pPr>
+      <w:r>
+        <w:t>Verification calculus transforms programs into updates</w:t>
+      </w:r>
+    </w:p>
+    <w:p>
+      <w:pPr>
+        <w:pStyle w:val="ListParagraph"/>
+        <w:numPr>
+          <w:ilvl w:val="2"/>
+          <w:numId w:val="47"/>
+        </w:numPr>
+        <w:rPr>
+          <w:i/>
+        </w:rPr>
+      </w:pPr>
+      <w:r>
+        <w:rPr>
+          <w:i/>
+        </w:rPr>
+        <w:t>‘</w:t>
+      </w:r>
+      <w:r>
+        <w:rPr>
+          <w:i/>
+        </w:rPr>
+        <w:t>There are simple function updates corresponding to assignments in an imperative programming language, which in turn can be composed sequentially and used to form parallel or quantified updates</w:t>
+      </w:r>
+      <w:r>
+        <w:rPr>
+          <w:i/>
+        </w:rPr>
+        <w:t>’</w:t>
+      </w:r>
+    </w:p>
+    <w:p>
+      <w:pPr>
+        <w:pStyle w:val="ListParagraph"/>
+        <w:numPr>
+          <w:ilvl w:val="2"/>
+          <w:numId w:val="47"/>
+        </w:numPr>
+      </w:pPr>
+      <w:r>
+        <w:t>KeY contains a powerful and efficient mechanism for simplifying updates and applying them to formulas</w:t>
+      </w:r>
+    </w:p>
+    <w:p>
+      <w:pPr>
+        <w:pStyle w:val="ListParagraph"/>
+        <w:numPr>
+          <w:ilvl w:val="0"/>
+          <w:numId w:val="47"/>
+        </w:numPr>
+      </w:pPr>
+      <w:r>
+        <w:t>The KeY system has an automated-proof-search mode and an interactive mode which the user can switch between during the construction of a proof [17]</w:t>
+      </w:r>
       <w:bookmarkStart w:id="0" w:name="_GoBack"/>
       <w:bookmarkEnd w:id="0"/>
     </w:p>
     <w:p/>
     <w:p>
       <w:r>
+        <w:lastRenderedPageBreak/>
         <w:br w:type="page"/>
       </w:r>
     </w:p>
@@ -11536,7 +11923,6 @@
           </w14:textOutline>
         </w:rPr>
       </w:pPr>
-      <w:proofErr w:type="spellStart"/>
       <w:r>
         <w:rPr>
           <w:color w:val="806000" w:themeColor="accent4" w:themeShade="80"/>
@@ -11553,9 +11939,8 @@
           </w14:textOutline>
         </w:rPr>
         <w:lastRenderedPageBreak/>
-        <w:t>KeY</w:t>
-      </w:r>
-      <w:proofErr w:type="spellEnd"/>
+        <w:t xml:space="preserve">KeY </w:t>
+      </w:r>
       <w:r>
         <w:rPr>
           <w:color w:val="806000" w:themeColor="accent4" w:themeShade="80"/>
@@ -11571,7 +11956,7 @@
             <w14:round/>
           </w14:textOutline>
         </w:rPr>
-        <w:t xml:space="preserve"> </w:t>
+        <w:sym w:font="Wingdings" w:char="F0E0"/>
       </w:r>
       <w:r>
         <w:rPr>
@@ -11588,60 +11973,7 @@
             <w14:round/>
           </w14:textOutline>
         </w:rPr>
-        <w:sym w:font="Wingdings" w:char="F0E0"/>
-      </w:r>
-      <w:r>
-        <w:rPr>
-          <w:color w:val="806000" w:themeColor="accent4" w:themeShade="80"/>
-          <w:u w:val="single"/>
-          <w14:shadow w14:blurRad="38100" w14:dist="19050" w14:dir="2700000" w14:sx="100000" w14:sy="100000" w14:kx="0" w14:ky="0" w14:algn="tl">
-            <w14:schemeClr w14:val="dk1">
-              <w14:alpha w14:val="60000"/>
-            </w14:schemeClr>
-          </w14:shadow>
-          <w14:textOutline w14:w="0" w14:cap="flat" w14:cmpd="sng" w14:algn="ctr">
-            <w14:noFill/>
-            <w14:prstDash w14:val="solid"/>
-            <w14:round/>
-          </w14:textOutline>
-        </w:rPr>
-        <w:t xml:space="preserve"> </w:t>
-      </w:r>
-      <w:proofErr w:type="spellStart"/>
-      <w:r>
-        <w:rPr>
-          <w:color w:val="806000" w:themeColor="accent4" w:themeShade="80"/>
-          <w:u w:val="single"/>
-          <w14:shadow w14:blurRad="38100" w14:dist="19050" w14:dir="2700000" w14:sx="100000" w14:sy="100000" w14:kx="0" w14:ky="0" w14:algn="tl">
-            <w14:schemeClr w14:val="dk1">
-              <w14:alpha w14:val="60000"/>
-            </w14:schemeClr>
-          </w14:shadow>
-          <w14:textOutline w14:w="0" w14:cap="flat" w14:cmpd="sng" w14:algn="ctr">
-            <w14:noFill/>
-            <w14:prstDash w14:val="solid"/>
-            <w14:round/>
-          </w14:textOutline>
-        </w:rPr>
-        <w:t>OpenJML</w:t>
-      </w:r>
-      <w:proofErr w:type="spellEnd"/>
-      <w:r>
-        <w:rPr>
-          <w:color w:val="806000" w:themeColor="accent4" w:themeShade="80"/>
-          <w:u w:val="single"/>
-          <w14:shadow w14:blurRad="38100" w14:dist="19050" w14:dir="2700000" w14:sx="100000" w14:sy="100000" w14:kx="0" w14:ky="0" w14:algn="tl">
-            <w14:schemeClr w14:val="dk1">
-              <w14:alpha w14:val="60000"/>
-            </w14:schemeClr>
-          </w14:shadow>
-          <w14:textOutline w14:w="0" w14:cap="flat" w14:cmpd="sng" w14:algn="ctr">
-            <w14:noFill/>
-            <w14:prstDash w14:val="solid"/>
-            <w14:round/>
-          </w14:textOutline>
-        </w:rPr>
-        <w:t xml:space="preserve"> (Eclipse)</w:t>
+        <w:t xml:space="preserve"> OpenJML (Eclipse)</w:t>
       </w:r>
     </w:p>
     <w:p>
@@ -16652,19 +16984,11 @@
           <w:rFonts w:cstheme="minorHAnsi"/>
         </w:rPr>
       </w:pPr>
-      <w:proofErr w:type="spellStart"/>
-      <w:r>
-        <w:rPr>
-          <w:rFonts w:cstheme="minorHAnsi"/>
-        </w:rPr>
-        <w:t>KeY</w:t>
-      </w:r>
-      <w:proofErr w:type="spellEnd"/>
-      <w:r>
-        <w:rPr>
-          <w:rFonts w:cstheme="minorHAnsi"/>
-        </w:rPr>
-        <w:t xml:space="preserve"> does not appear have as strict of a structure </w:t>
+      <w:r>
+        <w:rPr>
+          <w:rFonts w:cstheme="minorHAnsi"/>
+        </w:rPr>
+        <w:t xml:space="preserve">KeY does not appear have as strict of a structure </w:t>
       </w:r>
       <w:proofErr w:type="gramStart"/>
       <w:r>
@@ -16696,19 +17020,11 @@
           <w:rFonts w:cstheme="minorHAnsi"/>
         </w:rPr>
       </w:pPr>
-      <w:proofErr w:type="spellStart"/>
-      <w:r>
-        <w:rPr>
-          <w:rFonts w:cstheme="minorHAnsi"/>
-        </w:rPr>
-        <w:t>OpenJML</w:t>
-      </w:r>
-      <w:proofErr w:type="spellEnd"/>
-      <w:r>
-        <w:rPr>
-          <w:rFonts w:cstheme="minorHAnsi"/>
-        </w:rPr>
-        <w:t xml:space="preserve"> requires all </w:t>
+      <w:r>
+        <w:rPr>
+          <w:rFonts w:cstheme="minorHAnsi"/>
+        </w:rPr>
+        <w:t xml:space="preserve">OpenJML requires all </w:t>
       </w:r>
       <w:proofErr w:type="spellStart"/>
       <w:r>
@@ -16789,21 +17105,7 @@
         <w:rPr>
           <w:rFonts w:cstheme="minorHAnsi"/>
         </w:rPr>
-        <w:t xml:space="preserve"> this gives an visibility error in </w:t>
-      </w:r>
-      <w:proofErr w:type="spellStart"/>
-      <w:r>
-        <w:rPr>
-          <w:rFonts w:cstheme="minorHAnsi"/>
-        </w:rPr>
-        <w:t>OpenJML</w:t>
-      </w:r>
-      <w:proofErr w:type="spellEnd"/>
-      <w:r>
-        <w:rPr>
-          <w:rFonts w:cstheme="minorHAnsi"/>
-        </w:rPr>
-        <w:t xml:space="preserve"> when used in the specification</w:t>
+        <w:t xml:space="preserve"> this gives an visibility error in OpenJML when used in the specification</w:t>
       </w:r>
     </w:p>
     <w:p>
@@ -16837,8 +17139,8 @@
       </w:r>
     </w:p>
     <w:sectPr>
-      <w:headerReference w:type="default" r:id="rId12"/>
-      <w:footerReference w:type="default" r:id="rId13"/>
+      <w:headerReference w:type="default" r:id="rId13"/>
+      <w:footerReference w:type="default" r:id="rId14"/>
       <w:pgSz w:w="11906" w:h="16838"/>
       <w:pgMar w:top="1440" w:right="1440" w:bottom="1440" w:left="1440" w:header="708" w:footer="708" w:gutter="0"/>
       <w:cols w:space="708"/>
@@ -16916,7 +17218,7 @@
             <w:bCs/>
             <w:noProof/>
           </w:rPr>
-          <w:t>19</w:t>
+          <w:t>20</w:t>
         </w:r>
         <w:r>
           <w:rPr>
@@ -19635,7 +19937,7 @@
         <w:rFonts w:ascii="Courier New" w:hAnsi="Courier New" w:cs="Courier New" w:hint="default"/>
       </w:rPr>
     </w:lvl>
-    <w:lvl w:ilvl="2" w:tplc="08090005" w:tentative="1">
+    <w:lvl w:ilvl="2" w:tplc="08090005">
       <w:start w:val="1"/>
       <w:numFmt w:val="bullet"/>
       <w:lvlText w:val=""/>
@@ -22926,6 +23228,30 @@
       <w:szCs w:val="24"/>
     </w:rPr>
   </w:style>
+  <w:style w:type="character" w:styleId="UnresolvedMention">
+    <w:name w:val="Unresolved Mention"/>
+    <w:basedOn w:val="DefaultParagraphFont"/>
+    <w:uiPriority w:val="99"/>
+    <w:semiHidden/>
+    <w:unhideWhenUsed/>
+    <w:rsid w:val="00AD707A"/>
+    <w:rPr>
+      <w:color w:val="808080"/>
+      <w:shd w:val="clear" w:color="auto" w:fill="E6E6E6"/>
+    </w:rPr>
+  </w:style>
+  <w:style w:type="character" w:styleId="FollowedHyperlink">
+    <w:name w:val="FollowedHyperlink"/>
+    <w:basedOn w:val="DefaultParagraphFont"/>
+    <w:uiPriority w:val="99"/>
+    <w:semiHidden/>
+    <w:unhideWhenUsed/>
+    <w:rsid w:val="00AD707A"/>
+    <w:rPr>
+      <w:color w:val="954F72" w:themeColor="followedHyperlink"/>
+      <w:u w:val="single"/>
+    </w:rPr>
+  </w:style>
 </w:styles>
 </file>
 
@@ -23057,6 +23383,15 @@
     <w:sig w:usb0="00000003" w:usb1="00000000" w:usb2="00000000" w:usb3="00000000" w:csb0="00000001" w:csb1="00000000"/>
   </w:font>
   <w:font w:name="CMSY10">
+    <w:altName w:val="Calibri"/>
+    <w:panose1 w:val="00000000000000000000"/>
+    <w:charset w:val="00"/>
+    <w:family w:val="auto"/>
+    <w:notTrueType/>
+    <w:pitch w:val="default"/>
+    <w:sig w:usb0="00000003" w:usb1="00000000" w:usb2="00000000" w:usb3="00000000" w:csb0="00000001" w:csb1="00000000"/>
+  </w:font>
+  <w:font w:name="CMTI10">
     <w:altName w:val="Calibri"/>
     <w:panose1 w:val="00000000000000000000"/>
     <w:charset w:val="00"/>

</xml_diff>

<commit_message>
OpenJML Notes 26042018 with code in OpenJML_Examples/q2
</commit_message>
<xml_diff>
--- a/Abstract.docx
+++ b/Abstract.docx
@@ -1294,21 +1294,7 @@
         <w:rPr>
           <w:rFonts w:cstheme="minorHAnsi"/>
         </w:rPr>
-        <w:t xml:space="preserve">VCG – Programs and </w:t>
-      </w:r>
-      <w:proofErr w:type="spellStart"/>
-      <w:r>
-        <w:rPr>
-          <w:rFonts w:cstheme="minorHAnsi"/>
-        </w:rPr>
-        <w:t>properities</w:t>
-      </w:r>
-      <w:proofErr w:type="spellEnd"/>
-      <w:r>
-        <w:rPr>
-          <w:rFonts w:cstheme="minorHAnsi"/>
-        </w:rPr>
-        <w:t xml:space="preserve"> are collectively transformed using weakest precondition calculus to one big proof obligation formula which is then discharged using a </w:t>
+        <w:t xml:space="preserve">VCG – Programs and properties are collectively transformed using weakest precondition calculus to one big proof obligation formula which is then discharged using a </w:t>
       </w:r>
       <w:proofErr w:type="gramStart"/>
       <w:r>
@@ -9595,7 +9581,15 @@
       </w:r>
       <w:proofErr w:type="spellEnd"/>
       <w:r>
-        <w:t xml:space="preserve"> Programs Using OpenJML by Jose Sanchez and Gary T. Leavens circa 2014</w:t>
+        <w:t xml:space="preserve"> Programs Using </w:t>
+      </w:r>
+      <w:proofErr w:type="spellStart"/>
+      <w:r>
+        <w:t>OpenJML</w:t>
+      </w:r>
+      <w:proofErr w:type="spellEnd"/>
+      <w:r>
+        <w:t xml:space="preserve"> by Jose Sanchez and Gary T. Leavens circa 2014</w:t>
       </w:r>
     </w:p>
     <w:p>
@@ -10846,15 +10840,7 @@
         <w:rPr>
           <w:rFonts w:cstheme="minorHAnsi"/>
         </w:rPr>
-        <w:t>: Never starts proof</w:t>
-      </w:r>
-      <w:bookmarkStart w:id="0" w:name="_GoBack"/>
-      <w:bookmarkEnd w:id="0"/>
-      <w:r>
-        <w:rPr>
-          <w:rFonts w:cstheme="minorHAnsi"/>
-        </w:rPr>
-        <w:t>, stuck on 0%</w:t>
+        <w:t>: Never starts proof, stuck on 0%</w:t>
       </w:r>
     </w:p>
     <w:p>
@@ -11382,19 +11368,7 @@
           <w:rPr>
             <w:rStyle w:val="Hyperlink"/>
           </w:rPr>
-          <w:t>https://www.key-projec</w:t>
-        </w:r>
-        <w:r>
-          <w:rPr>
-            <w:rStyle w:val="Hyperlink"/>
-          </w:rPr>
-          <w:t>t</w:t>
-        </w:r>
-        <w:r>
-          <w:rPr>
-            <w:rStyle w:val="Hyperlink"/>
-          </w:rPr>
-          <w:t>.org</w:t>
+          <w:t>https://www.key-project.org</w:t>
         </w:r>
       </w:hyperlink>
       <w:r>
@@ -11425,7 +11399,7 @@
         </w:numPr>
       </w:pPr>
       <w:r>
-        <w:t>KeY 2.0 was released in 2013 which introduced to modularly verify recursive method implementations as well as other features of abstraction abstractions [15]</w:t>
+        <w:t>KeY 2.0 was released in 2013 which introduced to modularly verify recursive method implementations as well as other features of abstractions [15]</w:t>
       </w:r>
     </w:p>
     <w:p>
@@ -11449,10 +11423,18 @@
         </w:numPr>
       </w:pPr>
       <w:r>
-        <w:t>Construction of proofs in KeY corresponds to symbolic execution which means for every possible execution branch a stepwise transformation of the program leads to a set of constraints describing the corresponding final program state</w:t>
-      </w:r>
-      <w:r>
-        <w:t>, which can then be evaluated against the stated properties using classical first-order reasoning. [15]</w:t>
+        <w:t>Construction of proofs in KeY corresponds to s</w:t>
+      </w:r>
+      <w:bookmarkStart w:id="0" w:name="_GoBack"/>
+      <w:r>
+        <w:t>ymbolic execution which means for every possible execution branch a stepwise transformation of the program leads to a set of constraints describing the corresponding final program state</w:t>
+      </w:r>
+      <w:r>
+        <w:t xml:space="preserve">, which can then be evaluated against the stated properties using classical first-order reasoning. </w:t>
+      </w:r>
+      <w:bookmarkEnd w:id="0"/>
+      <w:r>
+        <w:t>[15]</w:t>
       </w:r>
     </w:p>
     <w:p>
@@ -11803,8 +11785,17 @@
           <w:numId w:val="47"/>
         </w:numPr>
       </w:pPr>
-      <w:r>
-        <w:t>Java DL: The foundation of KeY logic is a typed first-order predicate logic with subtyping extended with parameterised modal operators (p) and [p], where p can be any sequence of legal Java ‘Card’ statements [17]</w:t>
+      <w:bookmarkStart w:id="1" w:name="_Hlk512681789"/>
+      <w:r>
+        <w:t xml:space="preserve">Java DL: The foundation of KeY logic is a typed first-order predicate logic </w:t>
+      </w:r>
+      <w:bookmarkStart w:id="2" w:name="_Hlk512681965"/>
+      <w:r>
+        <w:t xml:space="preserve">with subtyping extended with parameterised modal operators (p) and [p], where p can be any sequence of legal Java ‘Card’ statements </w:t>
+      </w:r>
+      <w:bookmarkEnd w:id="2"/>
+      <w:r>
+        <w:t>[17]</w:t>
       </w:r>
     </w:p>
     <w:p>
@@ -11828,7 +11819,19 @@
         </w:numPr>
       </w:pPr>
       <w:r>
-        <w:t>The modal operators refer to the final state of program p and can be placed in from of any formula</w:t>
+        <w:t xml:space="preserve">The modal operators refer to the final state of program p </w:t>
+      </w:r>
+      <w:r>
+        <w:t>and can be placed in f</w:t>
+      </w:r>
+      <w:r>
+        <w:t>o</w:t>
+      </w:r>
+      <w:r>
+        <w:t>r</w:t>
+      </w:r>
+      <w:r>
+        <w:t>m of any formula</w:t>
       </w:r>
     </w:p>
     <w:p>
@@ -11848,6 +11851,7 @@
         </w:rPr>
         <w:t>(p)</w:t>
       </w:r>
+      <w:bookmarkStart w:id="3" w:name="_Hlk512682418"/>
       <w:r>
         <w:rPr>
           <w:rFonts w:ascii="Calibri" w:hAnsi="Calibri" w:cs="Calibri"/>
@@ -11857,6 +11861,7 @@
         </w:rPr>
         <w:t>ɸ</w:t>
       </w:r>
+      <w:bookmarkEnd w:id="3"/>
       <w:r>
         <w:rPr>
           <w:rFonts w:ascii="CMTI10" w:hAnsi="CMTI10" w:cs="CMTI10"/>
@@ -11874,6 +11879,15 @@
           <w:lang w:val="en-GB"/>
         </w:rPr>
         <w:t>ɸ</w:t>
+      </w:r>
+      <w:r>
+        <w:rPr>
+          <w:rFonts w:ascii="Calibri" w:hAnsi="Calibri" w:cs="Calibri"/>
+          <w:sz w:val="20"/>
+          <w:szCs w:val="20"/>
+          <w:lang w:val="en-GB"/>
+        </w:rPr>
+        <w:t xml:space="preserve"> holds</w:t>
       </w:r>
     </w:p>
     <w:p>
@@ -12046,12 +12060,14 @@
         </w:rPr>
         <w:t>‘</w:t>
       </w:r>
+      <w:bookmarkStart w:id="4" w:name="_Hlk512682650"/>
       <w:r>
         <w:rPr>
           <w:i/>
         </w:rPr>
         <w:t>There are simple function updates corresponding to assignments in an imperative programming language, which in turn can be composed sequentially and used to form parallel or quantified updates</w:t>
       </w:r>
+      <w:bookmarkEnd w:id="4"/>
       <w:r>
         <w:rPr>
           <w:i/>
@@ -12071,6 +12087,7 @@
         <w:t>KeY contains a powerful and efficient mechanism for simplifying updates and applying them to formulas</w:t>
       </w:r>
     </w:p>
+    <w:bookmarkEnd w:id="1"/>
     <w:p>
       <w:pPr>
         <w:pStyle w:val="ListParagraph"/>
@@ -18056,11 +18073,19 @@
           <w:rFonts w:cstheme="minorHAnsi"/>
         </w:rPr>
       </w:pPr>
-      <w:r>
-        <w:rPr>
-          <w:rFonts w:cstheme="minorHAnsi"/>
-        </w:rPr>
-        <w:t xml:space="preserve">OpenJML requires all </w:t>
+      <w:proofErr w:type="spellStart"/>
+      <w:r>
+        <w:rPr>
+          <w:rFonts w:cstheme="minorHAnsi"/>
+        </w:rPr>
+        <w:t>OpenJML</w:t>
+      </w:r>
+      <w:proofErr w:type="spellEnd"/>
+      <w:r>
+        <w:rPr>
+          <w:rFonts w:cstheme="minorHAnsi"/>
+        </w:rPr>
+        <w:t xml:space="preserve"> requires all </w:t>
       </w:r>
       <w:proofErr w:type="spellStart"/>
       <w:r>
@@ -18254,7 +18279,7 @@
             <w:bCs/>
             <w:noProof/>
           </w:rPr>
-          <w:t>21</w:t>
+          <w:t>19</w:t>
         </w:r>
         <w:r>
           <w:rPr>
@@ -24484,6 +24509,7 @@
     <w:rsid w:val="008A594A"/>
     <w:rsid w:val="00A850DA"/>
     <w:rsid w:val="00A94F3C"/>
+    <w:rsid w:val="00C16930"/>
     <w:rsid w:val="00CA1E63"/>
     <w:rsid w:val="00DA4051"/>
     <w:rsid w:val="00DF0D26"/>

</xml_diff>